<commit_message>
Working on stackups and guidelines
</commit_message>
<xml_diff>
--- a/Documentation/Layout Rules and Guidelines.docx
+++ b/Documentation/Layout Rules and Guidelines.docx
@@ -101,6 +101,69 @@
         </w:numPr>
       </w:pPr>
       <w:r>
+        <w:t xml:space="preserve">Sample stackup shown in </w:t>
+      </w:r>
+      <w:r>
+        <w:t>f</w:t>
+      </w:r>
+      <w:r>
+        <w:t>igure below.</w:t>
+      </w:r>
+    </w:p>
+    <w:p>
+      <w:pPr>
+        <w:jc w:val="center"/>
+      </w:pPr>
+      <w:r>
+        <w:rPr>
+          <w:noProof/>
+        </w:rPr>
+        <w:drawing>
+          <wp:inline distT="0" distB="0" distL="0" distR="0" wp14:anchorId="05BF770F" wp14:editId="097566D8">
+            <wp:extent cx="4526280" cy="1604508"/>
+            <wp:effectExtent l="0" t="0" r="7620" b="0"/>
+            <wp:docPr id="1" name="Picture 1"/>
+            <wp:cNvGraphicFramePr>
+              <a:graphicFrameLocks xmlns:a="http://schemas.openxmlformats.org/drawingml/2006/main" noChangeAspect="1"/>
+            </wp:cNvGraphicFramePr>
+            <a:graphic xmlns:a="http://schemas.openxmlformats.org/drawingml/2006/main">
+              <a:graphicData uri="http://schemas.openxmlformats.org/drawingml/2006/picture">
+                <pic:pic xmlns:pic="http://schemas.openxmlformats.org/drawingml/2006/picture">
+                  <pic:nvPicPr>
+                    <pic:cNvPr id="1" name=""/>
+                    <pic:cNvPicPr/>
+                  </pic:nvPicPr>
+                  <pic:blipFill>
+                    <a:blip r:embed="rId8"/>
+                    <a:stretch>
+                      <a:fillRect/>
+                    </a:stretch>
+                  </pic:blipFill>
+                  <pic:spPr>
+                    <a:xfrm>
+                      <a:off x="0" y="0"/>
+                      <a:ext cx="4538228" cy="1608743"/>
+                    </a:xfrm>
+                    <a:prstGeom prst="rect">
+                      <a:avLst/>
+                    </a:prstGeom>
+                  </pic:spPr>
+                </pic:pic>
+              </a:graphicData>
+            </a:graphic>
+          </wp:inline>
+        </w:drawing>
+      </w:r>
+    </w:p>
+    <w:p>
+      <w:pPr>
+        <w:pStyle w:val="ListParagraph"/>
+        <w:numPr>
+          <w:ilvl w:val="1"/>
+          <w:numId w:val="1"/>
+        </w:numPr>
+      </w:pPr>
+      <w:r>
         <w:t xml:space="preserve">Thickness: </w:t>
       </w:r>
       <w:r>
@@ -148,6 +211,11 @@
       <w:r>
         <w:t xml:space="preserve"> layers</w:t>
       </w:r>
+      <w:r>
+        <w:t xml:space="preserve"> (Review Sierra printout)</w:t>
+      </w:r>
+      <w:bookmarkStart w:id="0" w:name="_GoBack"/>
+      <w:bookmarkEnd w:id="0"/>
     </w:p>
     <w:p>
       <w:pPr>
@@ -386,248 +454,241 @@
           <w:rFonts w:eastAsia="Times New Roman" w:cstheme="minorHAnsi"/>
           <w:color w:val="222222"/>
         </w:rPr>
-        <w:t>L4</w:t>
-      </w:r>
-      <w:r>
+        <w:t>L4 - Signal</w:t>
+      </w:r>
+    </w:p>
+    <w:p>
+      <w:pPr>
+        <w:pStyle w:val="ListParagraph"/>
+        <w:numPr>
+          <w:ilvl w:val="3"/>
+          <w:numId w:val="1"/>
+        </w:numPr>
         <w:rPr>
           <w:rFonts w:eastAsia="Times New Roman" w:cstheme="minorHAnsi"/>
           <w:color w:val="222222"/>
         </w:rPr>
-        <w:t xml:space="preserve"> - Signal</w:t>
-      </w:r>
-    </w:p>
-    <w:p>
-      <w:pPr>
-        <w:pStyle w:val="ListParagraph"/>
-        <w:numPr>
-          <w:ilvl w:val="3"/>
-          <w:numId w:val="1"/>
-        </w:numPr>
+      </w:pPr>
+      <w:r>
         <w:rPr>
           <w:rFonts w:eastAsia="Times New Roman" w:cstheme="minorHAnsi"/>
           <w:color w:val="222222"/>
         </w:rPr>
-      </w:pPr>
-      <w:r>
+        <w:t>Thickness: 0.5oz</w:t>
+      </w:r>
+    </w:p>
+    <w:p>
+      <w:pPr>
+        <w:pStyle w:val="ListParagraph"/>
+        <w:numPr>
+          <w:ilvl w:val="3"/>
+          <w:numId w:val="1"/>
+        </w:numPr>
         <w:rPr>
           <w:rFonts w:eastAsia="Times New Roman" w:cstheme="minorHAnsi"/>
           <w:color w:val="222222"/>
         </w:rPr>
-        <w:t>Thickness: 0.5oz</w:t>
-      </w:r>
-    </w:p>
-    <w:p>
-      <w:pPr>
-        <w:pStyle w:val="ListParagraph"/>
-        <w:numPr>
-          <w:ilvl w:val="3"/>
-          <w:numId w:val="1"/>
-        </w:numPr>
+      </w:pPr>
+      <w:r>
         <w:rPr>
           <w:rFonts w:eastAsia="Times New Roman" w:cstheme="minorHAnsi"/>
           <w:color w:val="222222"/>
         </w:rPr>
-      </w:pPr>
-      <w:r>
+        <w:t>Impedances (±10%)</w:t>
+      </w:r>
+    </w:p>
+    <w:p>
+      <w:pPr>
+        <w:pStyle w:val="ListParagraph"/>
+        <w:numPr>
+          <w:ilvl w:val="4"/>
+          <w:numId w:val="1"/>
+        </w:numPr>
         <w:rPr>
           <w:rFonts w:eastAsia="Times New Roman" w:cstheme="minorHAnsi"/>
           <w:color w:val="222222"/>
         </w:rPr>
-        <w:t>Impedances (±10%)</w:t>
-      </w:r>
-    </w:p>
-    <w:p>
-      <w:pPr>
-        <w:pStyle w:val="ListParagraph"/>
-        <w:numPr>
-          <w:ilvl w:val="4"/>
-          <w:numId w:val="1"/>
-        </w:numPr>
+      </w:pPr>
+      <w:r>
         <w:rPr>
           <w:rFonts w:eastAsia="Times New Roman" w:cstheme="minorHAnsi"/>
           <w:color w:val="222222"/>
         </w:rPr>
-      </w:pPr>
-      <w:r>
+        <w:t>Single-ended: 50Ω</w:t>
+      </w:r>
+    </w:p>
+    <w:p>
+      <w:pPr>
+        <w:pStyle w:val="ListParagraph"/>
+        <w:numPr>
+          <w:ilvl w:val="2"/>
+          <w:numId w:val="1"/>
+        </w:numPr>
         <w:rPr>
           <w:rFonts w:eastAsia="Times New Roman" w:cstheme="minorHAnsi"/>
           <w:color w:val="222222"/>
         </w:rPr>
-        <w:t>Single-ended: 50Ω</w:t>
-      </w:r>
-    </w:p>
-    <w:p>
-      <w:pPr>
-        <w:pStyle w:val="ListParagraph"/>
-        <w:numPr>
-          <w:ilvl w:val="2"/>
-          <w:numId w:val="1"/>
-        </w:numPr>
+      </w:pPr>
+      <w:r>
         <w:rPr>
           <w:rFonts w:eastAsia="Times New Roman" w:cstheme="minorHAnsi"/>
           <w:color w:val="222222"/>
         </w:rPr>
-      </w:pPr>
+        <w:t>L</w:t>
+      </w:r>
       <w:r>
         <w:rPr>
           <w:rFonts w:eastAsia="Times New Roman" w:cstheme="minorHAnsi"/>
           <w:color w:val="222222"/>
         </w:rPr>
-        <w:t>L</w:t>
+        <w:t>5</w:t>
       </w:r>
       <w:r>
         <w:rPr>
           <w:rFonts w:eastAsia="Times New Roman" w:cstheme="minorHAnsi"/>
           <w:color w:val="222222"/>
         </w:rPr>
-        <w:t>5</w:t>
+        <w:t xml:space="preserve"> - </w:t>
       </w:r>
       <w:r>
         <w:rPr>
           <w:rFonts w:eastAsia="Times New Roman" w:cstheme="minorHAnsi"/>
           <w:color w:val="222222"/>
         </w:rPr>
-        <w:t xml:space="preserve"> - </w:t>
-      </w:r>
-      <w:r>
+        <w:t>PWR</w:t>
+      </w:r>
+    </w:p>
+    <w:p>
+      <w:pPr>
+        <w:pStyle w:val="ListParagraph"/>
+        <w:numPr>
+          <w:ilvl w:val="3"/>
+          <w:numId w:val="1"/>
+        </w:numPr>
         <w:rPr>
           <w:rFonts w:eastAsia="Times New Roman" w:cstheme="minorHAnsi"/>
           <w:color w:val="222222"/>
         </w:rPr>
-        <w:t>PWR</w:t>
-      </w:r>
-    </w:p>
-    <w:p>
-      <w:pPr>
-        <w:pStyle w:val="ListParagraph"/>
-        <w:numPr>
-          <w:ilvl w:val="3"/>
-          <w:numId w:val="1"/>
-        </w:numPr>
+      </w:pPr>
+      <w:r>
         <w:rPr>
           <w:rFonts w:eastAsia="Times New Roman" w:cstheme="minorHAnsi"/>
           <w:color w:val="222222"/>
         </w:rPr>
-      </w:pPr>
-      <w:r>
+        <w:t>Thickness: 1oz</w:t>
+      </w:r>
+    </w:p>
+    <w:p>
+      <w:pPr>
+        <w:pStyle w:val="ListParagraph"/>
+        <w:numPr>
+          <w:ilvl w:val="2"/>
+          <w:numId w:val="1"/>
+        </w:numPr>
         <w:rPr>
           <w:rFonts w:eastAsia="Times New Roman" w:cstheme="minorHAnsi"/>
           <w:color w:val="222222"/>
         </w:rPr>
-        <w:t>Thickness: 1oz</w:t>
-      </w:r>
-    </w:p>
-    <w:p>
-      <w:pPr>
-        <w:pStyle w:val="ListParagraph"/>
-        <w:numPr>
-          <w:ilvl w:val="2"/>
-          <w:numId w:val="1"/>
-        </w:numPr>
+      </w:pPr>
+      <w:r>
         <w:rPr>
           <w:rFonts w:eastAsia="Times New Roman" w:cstheme="minorHAnsi"/>
           <w:color w:val="222222"/>
         </w:rPr>
-      </w:pPr>
+        <w:t>L</w:t>
+      </w:r>
       <w:r>
         <w:rPr>
           <w:rFonts w:eastAsia="Times New Roman" w:cstheme="minorHAnsi"/>
           <w:color w:val="222222"/>
         </w:rPr>
-        <w:t>L</w:t>
+        <w:t>6</w:t>
       </w:r>
       <w:r>
         <w:rPr>
           <w:rFonts w:eastAsia="Times New Roman" w:cstheme="minorHAnsi"/>
           <w:color w:val="222222"/>
         </w:rPr>
-        <w:t>6</w:t>
-      </w:r>
-      <w:r>
+        <w:t xml:space="preserve"> - Signal</w:t>
+      </w:r>
+    </w:p>
+    <w:p>
+      <w:pPr>
+        <w:pStyle w:val="ListParagraph"/>
+        <w:numPr>
+          <w:ilvl w:val="3"/>
+          <w:numId w:val="1"/>
+        </w:numPr>
         <w:rPr>
           <w:rFonts w:eastAsia="Times New Roman" w:cstheme="minorHAnsi"/>
           <w:color w:val="222222"/>
         </w:rPr>
-        <w:t xml:space="preserve"> - Signal</w:t>
-      </w:r>
-    </w:p>
-    <w:p>
-      <w:pPr>
-        <w:pStyle w:val="ListParagraph"/>
-        <w:numPr>
-          <w:ilvl w:val="3"/>
-          <w:numId w:val="1"/>
-        </w:numPr>
+      </w:pPr>
+      <w:r>
         <w:rPr>
           <w:rFonts w:eastAsia="Times New Roman" w:cstheme="minorHAnsi"/>
           <w:color w:val="222222"/>
         </w:rPr>
-      </w:pPr>
-      <w:r>
+        <w:t>Thickness: 0.5oz + Plating</w:t>
+      </w:r>
+    </w:p>
+    <w:p>
+      <w:pPr>
+        <w:pStyle w:val="ListParagraph"/>
+        <w:numPr>
+          <w:ilvl w:val="3"/>
+          <w:numId w:val="1"/>
+        </w:numPr>
         <w:rPr>
           <w:rFonts w:eastAsia="Times New Roman" w:cstheme="minorHAnsi"/>
           <w:color w:val="222222"/>
         </w:rPr>
-        <w:t>Thickness: 0.5oz + Plating</w:t>
-      </w:r>
-    </w:p>
-    <w:p>
-      <w:pPr>
-        <w:pStyle w:val="ListParagraph"/>
-        <w:numPr>
-          <w:ilvl w:val="3"/>
-          <w:numId w:val="1"/>
-        </w:numPr>
+      </w:pPr>
+      <w:r>
         <w:rPr>
           <w:rFonts w:eastAsia="Times New Roman" w:cstheme="minorHAnsi"/>
           <w:color w:val="222222"/>
         </w:rPr>
-      </w:pPr>
-      <w:r>
+        <w:t>Impedances (±10%)</w:t>
+      </w:r>
+    </w:p>
+    <w:p>
+      <w:pPr>
+        <w:pStyle w:val="ListParagraph"/>
+        <w:numPr>
+          <w:ilvl w:val="4"/>
+          <w:numId w:val="1"/>
+        </w:numPr>
         <w:rPr>
           <w:rFonts w:eastAsia="Times New Roman" w:cstheme="minorHAnsi"/>
           <w:color w:val="222222"/>
         </w:rPr>
-        <w:t>Impedances (±10%)</w:t>
-      </w:r>
-    </w:p>
-    <w:p>
-      <w:pPr>
-        <w:pStyle w:val="ListParagraph"/>
-        <w:numPr>
-          <w:ilvl w:val="4"/>
-          <w:numId w:val="1"/>
-        </w:numPr>
+      </w:pPr>
+      <w:r>
         <w:rPr>
           <w:rFonts w:eastAsia="Times New Roman" w:cstheme="minorHAnsi"/>
           <w:color w:val="222222"/>
         </w:rPr>
-      </w:pPr>
-      <w:r>
+        <w:t>Single-ended: 50Ω</w:t>
+      </w:r>
+    </w:p>
+    <w:p>
+      <w:pPr>
+        <w:pStyle w:val="ListParagraph"/>
+        <w:numPr>
+          <w:ilvl w:val="4"/>
+          <w:numId w:val="1"/>
+        </w:numPr>
         <w:rPr>
           <w:rFonts w:eastAsia="Times New Roman" w:cstheme="minorHAnsi"/>
           <w:color w:val="222222"/>
         </w:rPr>
-        <w:t>Single-ended: 50Ω</w:t>
-      </w:r>
-    </w:p>
-    <w:p>
-      <w:pPr>
-        <w:pStyle w:val="ListParagraph"/>
-        <w:numPr>
-          <w:ilvl w:val="4"/>
-          <w:numId w:val="1"/>
-        </w:numPr>
+      </w:pPr>
+      <w:r>
         <w:rPr>
           <w:rFonts w:eastAsia="Times New Roman" w:cstheme="minorHAnsi"/>
           <w:color w:val="222222"/>
         </w:rPr>
-      </w:pPr>
-      <w:r>
-        <w:rPr>
-          <w:rFonts w:eastAsia="Times New Roman" w:cstheme="minorHAnsi"/>
-          <w:color w:val="222222"/>
-        </w:rPr>
         <w:t>Differential: 90Ω</w:t>
       </w:r>
     </w:p>
@@ -837,11 +898,464 @@
         </w:numPr>
       </w:pPr>
       <w:r>
+        <w:t xml:space="preserve">Signals: </w:t>
+      </w:r>
+      <w:r>
+        <w:t>BT_SWCLK, BT_SWCLK, BT_SWO, PDI_CLK, PDI_DATA</w:t>
+      </w:r>
+    </w:p>
+    <w:p>
+      <w:pPr>
+        <w:pStyle w:val="ListParagraph"/>
+        <w:numPr>
+          <w:ilvl w:val="2"/>
+          <w:numId w:val="1"/>
+        </w:numPr>
+      </w:pPr>
+      <w:r>
+        <w:t xml:space="preserve">Impedance: 50Ω </w:t>
+      </w:r>
+      <w:r>
+        <w:sym w:font="Symbol" w:char="F0B1"/>
+      </w:r>
+      <w:r>
+        <w:t xml:space="preserve"> 10% single-ended </w:t>
+      </w:r>
+    </w:p>
+    <w:p>
+      <w:pPr>
+        <w:pStyle w:val="ListParagraph"/>
+        <w:numPr>
+          <w:ilvl w:val="2"/>
+          <w:numId w:val="1"/>
+        </w:numPr>
+      </w:pPr>
+      <w:r>
+        <w:t>Routing Layers: Layers 1</w:t>
+      </w:r>
+      <w:r>
+        <w:t>, 3, 4</w:t>
+      </w:r>
+      <w:r>
+        <w:t xml:space="preserve"> and </w:t>
+      </w:r>
+      <w:r>
+        <w:t>6</w:t>
+      </w:r>
+    </w:p>
+    <w:p>
+      <w:pPr>
+        <w:pStyle w:val="ListParagraph"/>
+        <w:numPr>
+          <w:ilvl w:val="2"/>
+          <w:numId w:val="1"/>
+        </w:numPr>
+      </w:pPr>
+      <w:r>
+        <w:t xml:space="preserve">Maximum trace length of </w:t>
+      </w:r>
+      <w:r>
+        <w:t>4</w:t>
+      </w:r>
+      <w:r>
+        <w:t xml:space="preserve"> inches.</w:t>
+      </w:r>
+    </w:p>
+    <w:p>
+      <w:pPr>
+        <w:pStyle w:val="ListParagraph"/>
+        <w:numPr>
+          <w:ilvl w:val="2"/>
+          <w:numId w:val="1"/>
+        </w:numPr>
+      </w:pPr>
+      <w:r>
+        <w:t>Route signals so that there are no stubs.</w:t>
+      </w:r>
+    </w:p>
+    <w:p>
+      <w:pPr>
+        <w:pStyle w:val="ListParagraph"/>
+        <w:numPr>
+          <w:ilvl w:val="2"/>
+          <w:numId w:val="1"/>
+        </w:numPr>
+      </w:pPr>
+      <w:r>
+        <w:t>Keep traces at least 3H away from other signals.</w:t>
+      </w:r>
+    </w:p>
+    <w:p>
+      <w:pPr>
+        <w:pStyle w:val="ListParagraph"/>
+        <w:numPr>
+          <w:ilvl w:val="1"/>
+          <w:numId w:val="1"/>
+        </w:numPr>
+      </w:pPr>
+      <w:r>
+        <w:t>USB</w:t>
+      </w:r>
+    </w:p>
+    <w:p>
+      <w:pPr>
+        <w:pStyle w:val="ListParagraph"/>
+        <w:numPr>
+          <w:ilvl w:val="2"/>
+          <w:numId w:val="1"/>
+        </w:numPr>
+      </w:pPr>
+      <w:r>
+        <w:t>Signals:</w:t>
+      </w:r>
+      <w:r>
+        <w:t xml:space="preserve"> </w:t>
+      </w:r>
+      <w:r>
+        <w:t>MCU_D_P/N, USB_DR_P/N, USB_D_P/N</w:t>
+      </w:r>
+    </w:p>
+    <w:p>
+      <w:pPr>
+        <w:pStyle w:val="ListParagraph"/>
+        <w:numPr>
+          <w:ilvl w:val="2"/>
+          <w:numId w:val="1"/>
+        </w:numPr>
+      </w:pPr>
+      <w:r>
+        <w:t>Impedance: 9</w:t>
+      </w:r>
+      <w:r>
+        <w:t xml:space="preserve">0Ω </w:t>
+      </w:r>
+      <w:r>
+        <w:sym w:font="Symbol" w:char="F0B1"/>
+      </w:r>
+      <w:r>
+        <w:t xml:space="preserve"> 10% differential</w:t>
+      </w:r>
+    </w:p>
+    <w:p>
+      <w:pPr>
+        <w:pStyle w:val="ListParagraph"/>
+        <w:numPr>
+          <w:ilvl w:val="2"/>
+          <w:numId w:val="1"/>
+        </w:numPr>
+      </w:pPr>
+      <w:r>
+        <w:t>Routing Layers: Layers 1</w:t>
+      </w:r>
+      <w:r>
+        <w:t xml:space="preserve"> </w:t>
+      </w:r>
+      <w:r>
+        <w:t>and 6</w:t>
+      </w:r>
+    </w:p>
+    <w:p>
+      <w:pPr>
+        <w:pStyle w:val="ListParagraph"/>
+        <w:numPr>
+          <w:ilvl w:val="2"/>
+          <w:numId w:val="1"/>
+        </w:numPr>
+      </w:pPr>
+      <w:r>
+        <w:t>Trace lengths should</w:t>
+      </w:r>
+      <w:r>
+        <w:t xml:space="preserve"> be matched within 15</w:t>
+      </w:r>
+      <w:r>
+        <w:t>0mil</w:t>
+      </w:r>
+      <w:r>
+        <w:t xml:space="preserve"> between pairs</w:t>
+      </w:r>
+    </w:p>
+    <w:p>
+      <w:pPr>
+        <w:pStyle w:val="ListParagraph"/>
+        <w:numPr>
+          <w:ilvl w:val="2"/>
+          <w:numId w:val="1"/>
+        </w:numPr>
+      </w:pPr>
+      <w:r>
+        <w:t>Route signals so that there are no stubs.</w:t>
+      </w:r>
+    </w:p>
+    <w:p>
+      <w:pPr>
+        <w:pStyle w:val="ListParagraph"/>
+        <w:numPr>
+          <w:ilvl w:val="2"/>
+          <w:numId w:val="1"/>
+        </w:numPr>
+      </w:pPr>
+      <w:r>
+        <w:t xml:space="preserve">A maximum of 1 via may be used </w:t>
+      </w:r>
+      <w:r>
+        <w:t>along the full trace length.</w:t>
+      </w:r>
+    </w:p>
+    <w:p>
+      <w:pPr>
+        <w:pStyle w:val="ListParagraph"/>
+        <w:numPr>
+          <w:ilvl w:val="2"/>
+          <w:numId w:val="1"/>
+        </w:numPr>
+      </w:pPr>
+      <w:r>
+        <w:t xml:space="preserve">Ground stitching vias should be placed within 50mil of signal transitions from Layer 1 to Layer </w:t>
+      </w:r>
+      <w:r>
+        <w:t>6</w:t>
+      </w:r>
+      <w:r>
+        <w:t>.</w:t>
+      </w:r>
+    </w:p>
+    <w:p>
+      <w:pPr>
+        <w:pStyle w:val="ListParagraph"/>
+        <w:numPr>
+          <w:ilvl w:val="2"/>
+          <w:numId w:val="1"/>
+        </w:numPr>
+      </w:pPr>
+      <w:r>
+        <w:t>Traces should not be routed under or between pins of other devices</w:t>
+      </w:r>
+    </w:p>
+    <w:p>
+      <w:pPr>
+        <w:pStyle w:val="ListParagraph"/>
+        <w:numPr>
+          <w:ilvl w:val="2"/>
+          <w:numId w:val="1"/>
+        </w:numPr>
+      </w:pPr>
+      <w:r>
+        <w:t>Traces and vias should be kept at least 3H away from other signals</w:t>
+      </w:r>
+      <w:r>
+        <w:t>/fills</w:t>
+      </w:r>
+      <w:r>
+        <w:t>.</w:t>
+      </w:r>
+    </w:p>
+    <w:p>
+      <w:pPr>
+        <w:pStyle w:val="ListParagraph"/>
+        <w:numPr>
+          <w:ilvl w:val="2"/>
+          <w:numId w:val="1"/>
+        </w:numPr>
+      </w:pPr>
+      <w:r>
+        <w:t xml:space="preserve">Traces and vias should be kept at least 20H away from edge of </w:t>
+      </w:r>
+      <w:r>
+        <w:t xml:space="preserve">the </w:t>
+      </w:r>
+      <w:r>
+        <w:t>return plane.</w:t>
+      </w:r>
+    </w:p>
+    <w:p>
+      <w:pPr>
+        <w:pStyle w:val="ListParagraph"/>
+        <w:numPr>
+          <w:ilvl w:val="1"/>
+          <w:numId w:val="1"/>
+        </w:numPr>
+      </w:pPr>
+      <w:r>
+        <w:t>Clocking</w:t>
+      </w:r>
+    </w:p>
+    <w:p>
+      <w:pPr>
+        <w:pStyle w:val="ListParagraph"/>
+        <w:numPr>
+          <w:ilvl w:val="2"/>
+          <w:numId w:val="1"/>
+        </w:numPr>
+      </w:pPr>
+      <w:r>
+        <w:t xml:space="preserve">Signals: </w:t>
+      </w:r>
+      <w:r>
+        <w:t>HFXO, XTALI, XTALO</w:t>
+      </w:r>
+    </w:p>
+    <w:p>
+      <w:pPr>
+        <w:pStyle w:val="ListParagraph"/>
+        <w:numPr>
+          <w:ilvl w:val="2"/>
+          <w:numId w:val="1"/>
+        </w:numPr>
+      </w:pPr>
+      <w:r>
+        <w:t xml:space="preserve">Impedance: 50Ω </w:t>
+      </w:r>
+      <w:r>
+        <w:sym w:font="Symbol" w:char="F0B1"/>
+      </w:r>
+      <w:r>
+        <w:t xml:space="preserve"> 10% single-ended </w:t>
+      </w:r>
+    </w:p>
+    <w:p>
+      <w:pPr>
+        <w:pStyle w:val="ListParagraph"/>
+        <w:numPr>
+          <w:ilvl w:val="2"/>
+          <w:numId w:val="1"/>
+        </w:numPr>
+      </w:pPr>
+      <w:r>
+        <w:t xml:space="preserve">Routing Layers: Layers 1 and </w:t>
+      </w:r>
+      <w:r>
+        <w:t>6</w:t>
+      </w:r>
+    </w:p>
+    <w:p>
+      <w:pPr>
+        <w:pStyle w:val="ListParagraph"/>
+        <w:numPr>
+          <w:ilvl w:val="2"/>
+          <w:numId w:val="1"/>
+        </w:numPr>
+      </w:pPr>
+      <w:r>
+        <w:t>Keep traces at least 3H away from other traces.</w:t>
+      </w:r>
+    </w:p>
+    <w:p>
+      <w:pPr>
+        <w:pStyle w:val="ListParagraph"/>
+        <w:numPr>
+          <w:ilvl w:val="2"/>
+          <w:numId w:val="1"/>
+        </w:numPr>
+      </w:pPr>
+      <w:r>
+        <w:t>Route signals so that there are no stubs.</w:t>
+      </w:r>
+    </w:p>
+    <w:p>
+      <w:pPr>
+        <w:pStyle w:val="ListParagraph"/>
+        <w:numPr>
+          <w:ilvl w:val="2"/>
+          <w:numId w:val="1"/>
+        </w:numPr>
+      </w:pPr>
+      <w:r>
+        <w:t>Ensure that crystal traces are matched within 5mil of each other.</w:t>
+      </w:r>
+    </w:p>
+    <w:p>
+      <w:pPr>
+        <w:pStyle w:val="ListParagraph"/>
+        <w:numPr>
+          <w:ilvl w:val="2"/>
+          <w:numId w:val="1"/>
+        </w:numPr>
+      </w:pPr>
+      <w:r>
+        <w:t>The maximum total trace length is 750mil.</w:t>
+      </w:r>
+    </w:p>
+    <w:p>
+      <w:pPr>
+        <w:pStyle w:val="ListParagraph"/>
+        <w:numPr>
+          <w:ilvl w:val="1"/>
+          <w:numId w:val="1"/>
+        </w:numPr>
+      </w:pPr>
+      <w:r>
+        <w:t>General</w:t>
+      </w:r>
+    </w:p>
+    <w:p>
+      <w:pPr>
+        <w:pStyle w:val="ListParagraph"/>
+        <w:numPr>
+          <w:ilvl w:val="2"/>
+          <w:numId w:val="1"/>
+        </w:numPr>
+        <w:rPr>
+          <w:rFonts w:ascii="Calibri" w:hAnsi="Calibri"/>
+        </w:rPr>
+      </w:pPr>
+      <w:r>
+        <w:rPr>
+          <w:rFonts w:ascii="Calibri" w:hAnsi="Calibri"/>
+        </w:rPr>
+        <w:t>Do not split signal ground planes.</w:t>
+      </w:r>
+    </w:p>
+    <w:p>
+      <w:pPr>
+        <w:pStyle w:val="ListParagraph"/>
+        <w:numPr>
+          <w:ilvl w:val="2"/>
+          <w:numId w:val="1"/>
+        </w:numPr>
+      </w:pPr>
+      <w:r>
+        <w:t>Do not route signals over splits in reference planes.</w:t>
+      </w:r>
+    </w:p>
+    <w:p>
+      <w:pPr>
+        <w:pStyle w:val="ListParagraph"/>
+        <w:numPr>
+          <w:ilvl w:val="2"/>
+          <w:numId w:val="1"/>
+        </w:numPr>
+      </w:pPr>
+      <w:r>
+        <w:rPr>
+          <w:rFonts w:ascii="Calibri" w:hAnsi="Calibri"/>
+        </w:rPr>
+        <w:t>Fill unused PCB areas with GND fills/planes.</w:t>
+      </w:r>
+    </w:p>
+    <w:p>
+      <w:pPr>
+        <w:pStyle w:val="ListParagraph"/>
+        <w:numPr>
+          <w:ilvl w:val="2"/>
+          <w:numId w:val="1"/>
+        </w:numPr>
+      </w:pPr>
+      <w:r>
+        <w:t>Add ground-stitching vias every 250mil in ground planes and fills; Stitch the edge of ground planes with vias.</w:t>
+      </w:r>
+    </w:p>
+    <w:p>
+      <w:pPr>
+        <w:pStyle w:val="ListParagraph"/>
+        <w:numPr>
+          <w:ilvl w:val="2"/>
+          <w:numId w:val="1"/>
+        </w:numPr>
+      </w:pPr>
+      <w:r>
         <w:lastRenderedPageBreak/>
-        <w:t xml:space="preserve">Signals: </w:t>
-      </w:r>
-      <w:r>
-        <w:t>BT_SWCLK, BT_SWCLK, BT_SWO, PDI_CLK, PDI_DATA</w:t>
+        <w:t>Route traces on adjacent layers perpendicular to each other to reduce crosstalk.</w:t>
       </w:r>
     </w:p>
     <w:p>
@@ -853,13 +1367,7 @@
         </w:numPr>
       </w:pPr>
       <w:r>
-        <w:t xml:space="preserve">Impedance: 50Ω </w:t>
-      </w:r>
-      <w:r>
-        <w:sym w:font="Symbol" w:char="F0B1"/>
-      </w:r>
-      <w:r>
-        <w:t xml:space="preserve"> 10% single-ended </w:t>
+        <w:t>Keep all clock lines as short as possible.</w:t>
       </w:r>
     </w:p>
     <w:p>
@@ -871,16 +1379,7 @@
         </w:numPr>
       </w:pPr>
       <w:r>
-        <w:t>Routing Layers: Layers 1</w:t>
-      </w:r>
-      <w:r>
-        <w:t>, 3, 4</w:t>
-      </w:r>
-      <w:r>
-        <w:t xml:space="preserve"> and </w:t>
-      </w:r>
-      <w:r>
-        <w:t>6</w:t>
+        <w:t>Do not route traces within 10H of a plane.</w:t>
       </w:r>
     </w:p>
     <w:p>
@@ -892,13 +1391,7 @@
         </w:numPr>
       </w:pPr>
       <w:r>
-        <w:t xml:space="preserve">Maximum trace length of </w:t>
-      </w:r>
-      <w:r>
-        <w:t>4</w:t>
-      </w:r>
-      <w:r>
-        <w:t xml:space="preserve"> inches.</w:t>
+        <w:t>Do not share power and ground pads or use long, narrow traces for decoupling capacitors.</w:t>
       </w:r>
     </w:p>
     <w:p>
@@ -910,7 +1403,10 @@
         </w:numPr>
       </w:pPr>
       <w:r>
-        <w:t>Route signals so that there are no stubs.</w:t>
+        <w:rPr>
+          <w:rFonts w:ascii="Calibri" w:hAnsi="Calibri"/>
+        </w:rPr>
+        <w:t>Make traces to power supply filtering components as short and wide as possible; vias should be used instead of long, narrow traces to connect to power planes.</w:t>
       </w:r>
     </w:p>
     <w:p>
@@ -922,7 +1418,25 @@
         </w:numPr>
       </w:pPr>
       <w:r>
-        <w:t>Keep traces at least 3H away from other signals.</w:t>
+        <w:rPr>
+          <w:rFonts w:ascii="Calibri" w:hAnsi="Calibri"/>
+        </w:rPr>
+        <w:t>Do not route traces under crystals and oscillators.</w:t>
+      </w:r>
+    </w:p>
+    <w:p>
+      <w:pPr>
+        <w:pStyle w:val="ListParagraph"/>
+        <w:numPr>
+          <w:ilvl w:val="2"/>
+          <w:numId w:val="1"/>
+        </w:numPr>
+      </w:pPr>
+      <w:r>
+        <w:rPr>
+          <w:rFonts w:ascii="Calibri" w:hAnsi="Calibri"/>
+        </w:rPr>
+        <w:t>Use dogbones instead of via-in-pad.</w:t>
       </w:r>
     </w:p>
     <w:p>
@@ -934,463 +1448,9 @@
         </w:numPr>
       </w:pPr>
       <w:r>
-        <w:t>USB</w:t>
-      </w:r>
-    </w:p>
-    <w:p>
-      <w:pPr>
-        <w:pStyle w:val="ListParagraph"/>
-        <w:numPr>
-          <w:ilvl w:val="2"/>
-          <w:numId w:val="1"/>
-        </w:numPr>
-      </w:pPr>
-      <w:r>
-        <w:t>Signals:</w:t>
-      </w:r>
-      <w:r>
-        <w:t xml:space="preserve"> </w:t>
-      </w:r>
-      <w:r>
-        <w:t>MCU_D_P/N, USB_DR_P/N, USB_D_P/N</w:t>
-      </w:r>
-    </w:p>
-    <w:p>
-      <w:pPr>
-        <w:pStyle w:val="ListParagraph"/>
-        <w:numPr>
-          <w:ilvl w:val="2"/>
-          <w:numId w:val="1"/>
-        </w:numPr>
-      </w:pPr>
-      <w:r>
-        <w:t>Impedance: 9</w:t>
-      </w:r>
-      <w:r>
-        <w:t xml:space="preserve">0Ω </w:t>
-      </w:r>
-      <w:r>
-        <w:sym w:font="Symbol" w:char="F0B1"/>
-      </w:r>
-      <w:r>
-        <w:t xml:space="preserve"> 10% differential</w:t>
-      </w:r>
-    </w:p>
-    <w:p>
-      <w:pPr>
-        <w:pStyle w:val="ListParagraph"/>
-        <w:numPr>
-          <w:ilvl w:val="2"/>
-          <w:numId w:val="1"/>
-        </w:numPr>
-      </w:pPr>
-      <w:r>
-        <w:t>Routing Layers: Layers 1</w:t>
-      </w:r>
-      <w:r>
-        <w:t xml:space="preserve"> </w:t>
-      </w:r>
-      <w:r>
-        <w:t>and 6</w:t>
-      </w:r>
-    </w:p>
-    <w:p>
-      <w:pPr>
-        <w:pStyle w:val="ListParagraph"/>
-        <w:numPr>
-          <w:ilvl w:val="2"/>
-          <w:numId w:val="1"/>
-        </w:numPr>
-      </w:pPr>
-      <w:r>
-        <w:t>Trace lengths should</w:t>
-      </w:r>
-      <w:r>
-        <w:t xml:space="preserve"> be matched within 15</w:t>
-      </w:r>
-      <w:r>
-        <w:t>0mil</w:t>
-      </w:r>
-      <w:r>
-        <w:t xml:space="preserve"> between pairs</w:t>
-      </w:r>
-    </w:p>
-    <w:p>
-      <w:pPr>
-        <w:pStyle w:val="ListParagraph"/>
-        <w:numPr>
-          <w:ilvl w:val="2"/>
-          <w:numId w:val="1"/>
-        </w:numPr>
-      </w:pPr>
-      <w:r>
-        <w:t>Route signals so that there are no stubs.</w:t>
-      </w:r>
-    </w:p>
-    <w:p>
-      <w:pPr>
-        <w:pStyle w:val="ListParagraph"/>
-        <w:numPr>
-          <w:ilvl w:val="2"/>
-          <w:numId w:val="1"/>
-        </w:numPr>
-      </w:pPr>
-      <w:r>
-        <w:t xml:space="preserve">A maximum of 1 via may be used </w:t>
-      </w:r>
-      <w:r>
-        <w:t>along the full trace length.</w:t>
-      </w:r>
-    </w:p>
-    <w:p>
-      <w:pPr>
-        <w:pStyle w:val="ListParagraph"/>
-        <w:numPr>
-          <w:ilvl w:val="2"/>
-          <w:numId w:val="1"/>
-        </w:numPr>
-      </w:pPr>
-      <w:r>
-        <w:t xml:space="preserve">Ground stitching vias should be placed within 50mil of signal transitions from Layer 1 to Layer </w:t>
-      </w:r>
-      <w:r>
-        <w:t>6</w:t>
-      </w:r>
-      <w:r>
-        <w:t>.</w:t>
-      </w:r>
-    </w:p>
-    <w:p>
-      <w:pPr>
-        <w:pStyle w:val="ListParagraph"/>
-        <w:numPr>
-          <w:ilvl w:val="2"/>
-          <w:numId w:val="1"/>
-        </w:numPr>
-      </w:pPr>
-      <w:r>
-        <w:t>Traces should not be routed under or between pins of other devices</w:t>
-      </w:r>
-    </w:p>
-    <w:p>
-      <w:pPr>
-        <w:pStyle w:val="ListParagraph"/>
-        <w:numPr>
-          <w:ilvl w:val="2"/>
-          <w:numId w:val="1"/>
-        </w:numPr>
-      </w:pPr>
-      <w:r>
-        <w:t>Traces and vias should be kept at least 3H away from other signals</w:t>
-      </w:r>
-      <w:r>
-        <w:t>/fills</w:t>
-      </w:r>
-      <w:r>
-        <w:t>.</w:t>
-      </w:r>
-    </w:p>
-    <w:p>
-      <w:pPr>
-        <w:pStyle w:val="ListParagraph"/>
-        <w:numPr>
-          <w:ilvl w:val="2"/>
-          <w:numId w:val="1"/>
-        </w:numPr>
-      </w:pPr>
-      <w:r>
-        <w:t xml:space="preserve">Traces and vias should be kept at least 20H away from edge of </w:t>
-      </w:r>
-      <w:r>
-        <w:t xml:space="preserve">the </w:t>
-      </w:r>
-      <w:r>
-        <w:t>return plane.</w:t>
-      </w:r>
-    </w:p>
-    <w:p>
-      <w:pPr>
-        <w:pStyle w:val="ListParagraph"/>
-        <w:numPr>
-          <w:ilvl w:val="1"/>
-          <w:numId w:val="1"/>
-        </w:numPr>
-      </w:pPr>
-      <w:r>
-        <w:t>Clocking</w:t>
-      </w:r>
-    </w:p>
-    <w:p>
-      <w:pPr>
-        <w:pStyle w:val="ListParagraph"/>
-        <w:numPr>
-          <w:ilvl w:val="2"/>
-          <w:numId w:val="1"/>
-        </w:numPr>
-      </w:pPr>
-      <w:r>
-        <w:t xml:space="preserve">Signals: </w:t>
-      </w:r>
-      <w:r>
-        <w:t>HFXO, XTALI, XTALO</w:t>
-      </w:r>
-    </w:p>
-    <w:p>
-      <w:pPr>
-        <w:pStyle w:val="ListParagraph"/>
-        <w:numPr>
-          <w:ilvl w:val="2"/>
-          <w:numId w:val="1"/>
-        </w:numPr>
-      </w:pPr>
-      <w:r>
-        <w:t xml:space="preserve">Impedance: 50Ω </w:t>
-      </w:r>
-      <w:r>
-        <w:sym w:font="Symbol" w:char="F0B1"/>
-      </w:r>
-      <w:r>
-        <w:t xml:space="preserve"> 10% single-ended </w:t>
-      </w:r>
-    </w:p>
-    <w:p>
-      <w:pPr>
-        <w:pStyle w:val="ListParagraph"/>
-        <w:numPr>
-          <w:ilvl w:val="2"/>
-          <w:numId w:val="1"/>
-        </w:numPr>
-      </w:pPr>
-      <w:r>
-        <w:t xml:space="preserve">Routing Layers: Layers 1 and </w:t>
-      </w:r>
-      <w:r>
-        <w:t>6</w:t>
-      </w:r>
-    </w:p>
-    <w:p>
-      <w:pPr>
-        <w:pStyle w:val="ListParagraph"/>
-        <w:numPr>
-          <w:ilvl w:val="2"/>
-          <w:numId w:val="1"/>
-        </w:numPr>
-      </w:pPr>
-      <w:r>
-        <w:t>Keep traces at least 3H away from other traces.</w:t>
-      </w:r>
-    </w:p>
-    <w:p>
-      <w:pPr>
-        <w:pStyle w:val="ListParagraph"/>
-        <w:numPr>
-          <w:ilvl w:val="2"/>
-          <w:numId w:val="1"/>
-        </w:numPr>
-      </w:pPr>
-      <w:r>
-        <w:t>Route signals so that there are no stubs.</w:t>
-      </w:r>
-    </w:p>
-    <w:p>
-      <w:pPr>
-        <w:pStyle w:val="ListParagraph"/>
-        <w:numPr>
-          <w:ilvl w:val="2"/>
-          <w:numId w:val="1"/>
-        </w:numPr>
-      </w:pPr>
-      <w:r>
-        <w:t>Ensure that crystal traces are matched within 5mil of each other.</w:t>
-      </w:r>
-    </w:p>
-    <w:p>
-      <w:pPr>
-        <w:pStyle w:val="ListParagraph"/>
-        <w:numPr>
-          <w:ilvl w:val="2"/>
-          <w:numId w:val="1"/>
-        </w:numPr>
-      </w:pPr>
-      <w:r>
-        <w:t>The maximum total trace length is 750mil.</w:t>
-      </w:r>
-    </w:p>
-    <w:p>
-      <w:pPr>
-        <w:pStyle w:val="ListParagraph"/>
-        <w:numPr>
-          <w:ilvl w:val="1"/>
-          <w:numId w:val="1"/>
-        </w:numPr>
-      </w:pPr>
-      <w:r>
-        <w:t>General</w:t>
-      </w:r>
-    </w:p>
-    <w:p>
-      <w:pPr>
-        <w:pStyle w:val="ListParagraph"/>
-        <w:numPr>
-          <w:ilvl w:val="2"/>
-          <w:numId w:val="1"/>
-        </w:numPr>
         <w:rPr>
           <w:rFonts w:ascii="Calibri" w:hAnsi="Calibri"/>
         </w:rPr>
-      </w:pPr>
-      <w:r>
-        <w:rPr>
-          <w:rFonts w:ascii="Calibri" w:hAnsi="Calibri"/>
-        </w:rPr>
-        <w:t>Do not split signal ground planes.</w:t>
-      </w:r>
-    </w:p>
-    <w:p>
-      <w:pPr>
-        <w:pStyle w:val="ListParagraph"/>
-        <w:numPr>
-          <w:ilvl w:val="2"/>
-          <w:numId w:val="1"/>
-        </w:numPr>
-      </w:pPr>
-      <w:r>
-        <w:t>Do not route signals over splits in reference planes.</w:t>
-      </w:r>
-    </w:p>
-    <w:p>
-      <w:pPr>
-        <w:pStyle w:val="ListParagraph"/>
-        <w:numPr>
-          <w:ilvl w:val="2"/>
-          <w:numId w:val="1"/>
-        </w:numPr>
-      </w:pPr>
-      <w:r>
-        <w:rPr>
-          <w:rFonts w:ascii="Calibri" w:hAnsi="Calibri"/>
-        </w:rPr>
-        <w:t>Fill unused PCB areas with GND fills/planes.</w:t>
-      </w:r>
-    </w:p>
-    <w:p>
-      <w:pPr>
-        <w:pStyle w:val="ListParagraph"/>
-        <w:numPr>
-          <w:ilvl w:val="2"/>
-          <w:numId w:val="1"/>
-        </w:numPr>
-      </w:pPr>
-      <w:r>
-        <w:t>Add ground-stitching vias every 250mil in ground planes and fills; Stitch the edge of ground planes with vias.</w:t>
-      </w:r>
-    </w:p>
-    <w:p>
-      <w:pPr>
-        <w:pStyle w:val="ListParagraph"/>
-        <w:numPr>
-          <w:ilvl w:val="2"/>
-          <w:numId w:val="1"/>
-        </w:numPr>
-      </w:pPr>
-      <w:r>
-        <w:t>Route traces on adjacent layers perpendicular to each other to reduce crosstalk.</w:t>
-      </w:r>
-    </w:p>
-    <w:p>
-      <w:pPr>
-        <w:pStyle w:val="ListParagraph"/>
-        <w:numPr>
-          <w:ilvl w:val="2"/>
-          <w:numId w:val="1"/>
-        </w:numPr>
-      </w:pPr>
-      <w:r>
-        <w:t>Keep all clock lines as short as possible.</w:t>
-      </w:r>
-    </w:p>
-    <w:p>
-      <w:pPr>
-        <w:pStyle w:val="ListParagraph"/>
-        <w:numPr>
-          <w:ilvl w:val="2"/>
-          <w:numId w:val="1"/>
-        </w:numPr>
-      </w:pPr>
-      <w:r>
-        <w:t>Do not route traces within 10H of a plane.</w:t>
-      </w:r>
-    </w:p>
-    <w:p>
-      <w:pPr>
-        <w:pStyle w:val="ListParagraph"/>
-        <w:numPr>
-          <w:ilvl w:val="2"/>
-          <w:numId w:val="1"/>
-        </w:numPr>
-      </w:pPr>
-      <w:r>
-        <w:t>Do not share power and ground pads or use long, narrow traces for decoupling capacitors.</w:t>
-      </w:r>
-    </w:p>
-    <w:p>
-      <w:pPr>
-        <w:pStyle w:val="ListParagraph"/>
-        <w:numPr>
-          <w:ilvl w:val="2"/>
-          <w:numId w:val="1"/>
-        </w:numPr>
-      </w:pPr>
-      <w:r>
-        <w:rPr>
-          <w:rFonts w:ascii="Calibri" w:hAnsi="Calibri"/>
-        </w:rPr>
-        <w:t>Make traces to power supply filtering components as short and wide as possible; vias should be used instead of long, narrow traces to connect to power planes.</w:t>
-      </w:r>
-    </w:p>
-    <w:p>
-      <w:pPr>
-        <w:pStyle w:val="ListParagraph"/>
-        <w:numPr>
-          <w:ilvl w:val="2"/>
-          <w:numId w:val="1"/>
-        </w:numPr>
-      </w:pPr>
-      <w:r>
-        <w:rPr>
-          <w:rFonts w:ascii="Calibri" w:hAnsi="Calibri"/>
-        </w:rPr>
-        <w:t>Do not route traces under crystals and oscillators.</w:t>
-      </w:r>
-    </w:p>
-    <w:p>
-      <w:pPr>
-        <w:pStyle w:val="ListParagraph"/>
-        <w:numPr>
-          <w:ilvl w:val="2"/>
-          <w:numId w:val="1"/>
-        </w:numPr>
-      </w:pPr>
-      <w:r>
-        <w:rPr>
-          <w:rFonts w:ascii="Calibri" w:hAnsi="Calibri"/>
-        </w:rPr>
-        <w:t>Use dogbones instead of via-in-pad.</w:t>
-      </w:r>
-    </w:p>
-    <w:p>
-      <w:pPr>
-        <w:pStyle w:val="ListParagraph"/>
-        <w:numPr>
-          <w:ilvl w:val="1"/>
-          <w:numId w:val="1"/>
-        </w:numPr>
-      </w:pPr>
-      <w:r>
-        <w:rPr>
-          <w:rFonts w:ascii="Calibri" w:hAnsi="Calibri"/>
-        </w:rPr>
-        <w:lastRenderedPageBreak/>
         <w:t>Others</w:t>
       </w:r>
     </w:p>
@@ -1507,15 +1567,398 @@
           <w:numId w:val="1"/>
         </w:numPr>
         <w:rPr>
-          <w:highlight w:val="yellow"/>
-        </w:rPr>
-      </w:pPr>
-      <w:r>
+          <w:rFonts w:ascii="Calibri" w:hAnsi="Calibri"/>
+        </w:rPr>
+      </w:pPr>
+      <w:r>
+        <w:rPr>
+          <w:rFonts w:ascii="Calibri" w:hAnsi="Calibri"/>
+        </w:rPr>
+        <w:t>Place</w:t>
+      </w:r>
+      <w:r>
+        <w:rPr>
+          <w:rFonts w:ascii="Calibri" w:hAnsi="Calibri"/>
+        </w:rPr>
+        <w:t xml:space="preserve"> D2-D3, J1-J2</w:t>
+      </w:r>
+      <w:r>
+        <w:rPr>
+          <w:rFonts w:ascii="Calibri" w:hAnsi="Calibri"/>
+        </w:rPr>
+        <w:t>, U1-U3, U5-U6 and Y1 as shown in figure below.</w:t>
+      </w:r>
+    </w:p>
+    <w:p>
+      <w:pPr>
+        <w:ind w:left="1080"/>
+        <w:rPr>
+          <w:rFonts w:ascii="Calibri" w:hAnsi="Calibri"/>
+        </w:rPr>
+      </w:pPr>
+    </w:p>
+    <w:p>
+      <w:pPr>
+        <w:jc w:val="center"/>
+        <w:rPr>
+          <w:rFonts w:ascii="Calibri" w:hAnsi="Calibri"/>
+        </w:rPr>
+      </w:pPr>
+      <w:r>
+        <w:rPr>
+          <w:noProof/>
+        </w:rPr>
+        <w:drawing>
+          <wp:inline distT="0" distB="0" distL="0" distR="0" wp14:anchorId="5BBF9763" wp14:editId="560DCD4D">
+            <wp:extent cx="3299460" cy="1867579"/>
+            <wp:effectExtent l="0" t="0" r="0" b="0"/>
+            <wp:docPr id="4" name="Picture 4"/>
+            <wp:cNvGraphicFramePr>
+              <a:graphicFrameLocks xmlns:a="http://schemas.openxmlformats.org/drawingml/2006/main" noChangeAspect="1"/>
+            </wp:cNvGraphicFramePr>
+            <a:graphic xmlns:a="http://schemas.openxmlformats.org/drawingml/2006/main">
+              <a:graphicData uri="http://schemas.openxmlformats.org/drawingml/2006/picture">
+                <pic:pic xmlns:pic="http://schemas.openxmlformats.org/drawingml/2006/picture">
+                  <pic:nvPicPr>
+                    <pic:cNvPr id="1" name=""/>
+                    <pic:cNvPicPr/>
+                  </pic:nvPicPr>
+                  <pic:blipFill>
+                    <a:blip r:embed="rId9"/>
+                    <a:stretch>
+                      <a:fillRect/>
+                    </a:stretch>
+                  </pic:blipFill>
+                  <pic:spPr>
+                    <a:xfrm>
+                      <a:off x="0" y="0"/>
+                      <a:ext cx="3322497" cy="1880618"/>
+                    </a:xfrm>
+                    <a:prstGeom prst="rect">
+                      <a:avLst/>
+                    </a:prstGeom>
+                  </pic:spPr>
+                </pic:pic>
+              </a:graphicData>
+            </a:graphic>
+          </wp:inline>
+        </w:drawing>
+      </w:r>
+    </w:p>
+    <w:p>
+      <w:pPr>
+        <w:rPr>
+          <w:rFonts w:ascii="Calibri" w:hAnsi="Calibri"/>
+        </w:rPr>
+      </w:pPr>
+    </w:p>
+    <w:p>
+      <w:pPr>
+        <w:ind w:left="1080"/>
         <w:rPr>
           <w:rFonts w:ascii="Calibri" w:hAnsi="Calibri"/>
           <w:highlight w:val="yellow"/>
         </w:rPr>
-        <w:t>&lt;&gt;</w:t>
+      </w:pPr>
+    </w:p>
+    <w:p>
+      <w:pPr>
+        <w:pStyle w:val="ListParagraph"/>
+        <w:numPr>
+          <w:ilvl w:val="0"/>
+          <w:numId w:val="23"/>
+        </w:numPr>
+      </w:pPr>
+      <w:r>
+        <w:t xml:space="preserve">Place </w:t>
+      </w:r>
+      <w:r>
+        <w:t>U2</w:t>
+      </w:r>
+      <w:r>
+        <w:t xml:space="preserve"> at the edge of the PC</w:t>
+      </w:r>
+      <w:r>
+        <w:t>B, as shown in the figure below; Do not</w:t>
+      </w:r>
+      <w:r>
+        <w:t xml:space="preserve"> place any metal (traces, components, battery, etc.) within the clearanc</w:t>
+      </w:r>
+      <w:r>
+        <w:t>e area of the antenna shown in the figure below</w:t>
+      </w:r>
+      <w:r>
+        <w:t>.</w:t>
+      </w:r>
+    </w:p>
+    <w:p/>
+    <w:p>
+      <w:pPr>
+        <w:jc w:val="center"/>
+      </w:pPr>
+      <w:r>
+        <w:rPr>
+          <w:noProof/>
+        </w:rPr>
+        <w:lastRenderedPageBreak/>
+        <w:drawing>
+          <wp:inline distT="0" distB="0" distL="0" distR="0" wp14:anchorId="349D7913" wp14:editId="66459FB1">
+            <wp:extent cx="4816957" cy="4099560"/>
+            <wp:effectExtent l="0" t="0" r="3175" b="0"/>
+            <wp:docPr id="5" name="Picture 5"/>
+            <wp:cNvGraphicFramePr>
+              <a:graphicFrameLocks xmlns:a="http://schemas.openxmlformats.org/drawingml/2006/main" noChangeAspect="1"/>
+            </wp:cNvGraphicFramePr>
+            <a:graphic xmlns:a="http://schemas.openxmlformats.org/drawingml/2006/main">
+              <a:graphicData uri="http://schemas.openxmlformats.org/drawingml/2006/picture">
+                <pic:pic xmlns:pic="http://schemas.openxmlformats.org/drawingml/2006/picture">
+                  <pic:nvPicPr>
+                    <pic:cNvPr id="1" name=""/>
+                    <pic:cNvPicPr/>
+                  </pic:nvPicPr>
+                  <pic:blipFill>
+                    <a:blip r:embed="rId10"/>
+                    <a:stretch>
+                      <a:fillRect/>
+                    </a:stretch>
+                  </pic:blipFill>
+                  <pic:spPr>
+                    <a:xfrm>
+                      <a:off x="0" y="0"/>
+                      <a:ext cx="4820555" cy="4102622"/>
+                    </a:xfrm>
+                    <a:prstGeom prst="rect">
+                      <a:avLst/>
+                    </a:prstGeom>
+                  </pic:spPr>
+                </pic:pic>
+              </a:graphicData>
+            </a:graphic>
+          </wp:inline>
+        </w:drawing>
+      </w:r>
+    </w:p>
+    <w:p>
+      <w:pPr>
+        <w:jc w:val="center"/>
+      </w:pPr>
+    </w:p>
+    <w:p>
+      <w:pPr>
+        <w:pStyle w:val="ListParagraph"/>
+        <w:numPr>
+          <w:ilvl w:val="0"/>
+          <w:numId w:val="23"/>
+        </w:numPr>
+      </w:pPr>
+      <w:r>
+        <w:t>Connect all ground pads</w:t>
+      </w:r>
+      <w:r>
+        <w:t xml:space="preserve"> of U2</w:t>
+      </w:r>
+      <w:r>
+        <w:t xml:space="preserve"> directly to a solid ground plane.</w:t>
+      </w:r>
+    </w:p>
+    <w:p>
+      <w:pPr>
+        <w:pStyle w:val="ListParagraph"/>
+        <w:numPr>
+          <w:ilvl w:val="0"/>
+          <w:numId w:val="23"/>
+        </w:numPr>
+      </w:pPr>
+      <w:r>
+        <w:t xml:space="preserve">Place the ground vias </w:t>
+      </w:r>
+      <w:r>
+        <w:t xml:space="preserve">for U2 </w:t>
+      </w:r>
+      <w:r>
+        <w:t>as close to the ground pads as possible.</w:t>
+      </w:r>
+    </w:p>
+    <w:p>
+      <w:pPr>
+        <w:pStyle w:val="ListParagraph"/>
+        <w:numPr>
+          <w:ilvl w:val="0"/>
+          <w:numId w:val="23"/>
+        </w:numPr>
+      </w:pPr>
+      <w:r>
+        <w:t>A separation of at least 10mm is recommended between U2 and other metal materials; plastic has no effect on the antenna of U2.</w:t>
+      </w:r>
+    </w:p>
+    <w:p>
+      <w:pPr>
+        <w:pStyle w:val="ListParagraph"/>
+        <w:numPr>
+          <w:ilvl w:val="0"/>
+          <w:numId w:val="23"/>
+        </w:numPr>
+      </w:pPr>
+      <w:r>
+        <w:t>Place C17-C18, C22 and R10-R12 as close as possible to their associated pins on U5.</w:t>
+      </w:r>
+    </w:p>
+    <w:p>
+      <w:pPr>
+        <w:pStyle w:val="ListParagraph"/>
+        <w:numPr>
+          <w:ilvl w:val="0"/>
+          <w:numId w:val="23"/>
+        </w:numPr>
+      </w:pPr>
+      <w:r>
+        <w:t>Connect the exposed thermal pad of U5 to bottom or internal GND layer using vias.</w:t>
+      </w:r>
+    </w:p>
+    <w:p>
+      <w:pPr>
+        <w:pStyle w:val="ListParagraph"/>
+        <w:numPr>
+          <w:ilvl w:val="0"/>
+          <w:numId w:val="23"/>
+        </w:numPr>
+      </w:pPr>
+      <w:r>
+        <w:t>Use figure below for example layout of U5.</w:t>
+      </w:r>
+    </w:p>
+    <w:p/>
+    <w:p>
+      <w:pPr>
+        <w:jc w:val="center"/>
+      </w:pPr>
+      <w:r>
+        <w:rPr>
+          <w:noProof/>
+        </w:rPr>
+        <w:lastRenderedPageBreak/>
+        <w:drawing>
+          <wp:inline distT="0" distB="0" distL="0" distR="0" wp14:anchorId="6FDF54F9" wp14:editId="64FC03D7">
+            <wp:extent cx="2653670" cy="2606040"/>
+            <wp:effectExtent l="0" t="0" r="0" b="3810"/>
+            <wp:docPr id="6" name="Picture 6"/>
+            <wp:cNvGraphicFramePr>
+              <a:graphicFrameLocks xmlns:a="http://schemas.openxmlformats.org/drawingml/2006/main" noChangeAspect="1"/>
+            </wp:cNvGraphicFramePr>
+            <a:graphic xmlns:a="http://schemas.openxmlformats.org/drawingml/2006/main">
+              <a:graphicData uri="http://schemas.openxmlformats.org/drawingml/2006/picture">
+                <pic:pic xmlns:pic="http://schemas.openxmlformats.org/drawingml/2006/picture">
+                  <pic:nvPicPr>
+                    <pic:cNvPr id="1" name=""/>
+                    <pic:cNvPicPr/>
+                  </pic:nvPicPr>
+                  <pic:blipFill>
+                    <a:blip r:embed="rId11"/>
+                    <a:stretch>
+                      <a:fillRect/>
+                    </a:stretch>
+                  </pic:blipFill>
+                  <pic:spPr>
+                    <a:xfrm>
+                      <a:off x="0" y="0"/>
+                      <a:ext cx="2658274" cy="2610561"/>
+                    </a:xfrm>
+                    <a:prstGeom prst="rect">
+                      <a:avLst/>
+                    </a:prstGeom>
+                  </pic:spPr>
+                </pic:pic>
+              </a:graphicData>
+            </a:graphic>
+          </wp:inline>
+        </w:drawing>
+      </w:r>
+    </w:p>
+    <w:p/>
+    <w:p>
+      <w:pPr>
+        <w:pStyle w:val="ListParagraph"/>
+        <w:numPr>
+          <w:ilvl w:val="0"/>
+          <w:numId w:val="24"/>
+        </w:numPr>
+      </w:pPr>
+      <w:r>
+        <w:t>Place C19-C21 as close as possible to their associated pins on U6.</w:t>
+      </w:r>
+    </w:p>
+    <w:p>
+      <w:pPr>
+        <w:pStyle w:val="ListParagraph"/>
+        <w:numPr>
+          <w:ilvl w:val="0"/>
+          <w:numId w:val="24"/>
+        </w:numPr>
+      </w:pPr>
+      <w:r>
+        <w:t>Use figure below for example layout of U6.</w:t>
+      </w:r>
+    </w:p>
+    <w:p/>
+    <w:p>
+      <w:pPr>
+        <w:jc w:val="center"/>
+      </w:pPr>
+      <w:r>
+        <w:rPr>
+          <w:noProof/>
+        </w:rPr>
+        <w:drawing>
+          <wp:inline distT="0" distB="0" distL="0" distR="0" wp14:anchorId="02991BCD" wp14:editId="304964B4">
+            <wp:extent cx="3337481" cy="2674620"/>
+            <wp:effectExtent l="0" t="0" r="0" b="0"/>
+            <wp:docPr id="7" name="Picture 7"/>
+            <wp:cNvGraphicFramePr>
+              <a:graphicFrameLocks xmlns:a="http://schemas.openxmlformats.org/drawingml/2006/main" noChangeAspect="1"/>
+            </wp:cNvGraphicFramePr>
+            <a:graphic xmlns:a="http://schemas.openxmlformats.org/drawingml/2006/main">
+              <a:graphicData uri="http://schemas.openxmlformats.org/drawingml/2006/picture">
+                <pic:pic xmlns:pic="http://schemas.openxmlformats.org/drawingml/2006/picture">
+                  <pic:nvPicPr>
+                    <pic:cNvPr id="1" name=""/>
+                    <pic:cNvPicPr/>
+                  </pic:nvPicPr>
+                  <pic:blipFill>
+                    <a:blip r:embed="rId12"/>
+                    <a:stretch>
+                      <a:fillRect/>
+                    </a:stretch>
+                  </pic:blipFill>
+                  <pic:spPr>
+                    <a:xfrm>
+                      <a:off x="0" y="0"/>
+                      <a:ext cx="3342245" cy="2678438"/>
+                    </a:xfrm>
+                    <a:prstGeom prst="rect">
+                      <a:avLst/>
+                    </a:prstGeom>
+                  </pic:spPr>
+                </pic:pic>
+              </a:graphicData>
+            </a:graphic>
+          </wp:inline>
+        </w:drawing>
+      </w:r>
+    </w:p>
+    <w:p/>
+    <w:p>
+      <w:pPr>
+        <w:pStyle w:val="ListParagraph"/>
+        <w:numPr>
+          <w:ilvl w:val="1"/>
+          <w:numId w:val="1"/>
+        </w:numPr>
+      </w:pPr>
+      <w:r>
+        <w:rPr>
+          <w:rFonts w:ascii="Calibri" w:hAnsi="Calibri"/>
+        </w:rPr>
+        <w:t>Place Y1 above a solid GND plane; connect a guard ring around Y1 if additional protection is needed.</w:t>
       </w:r>
     </w:p>
     <w:p>
@@ -1550,33 +1993,252 @@
           <w:ilvl w:val="1"/>
           <w:numId w:val="1"/>
         </w:numPr>
+      </w:pPr>
+      <w:r>
+        <w:t xml:space="preserve">Please see the </w:t>
+      </w:r>
+      <w:r>
+        <w:t>figure below of</w:t>
+      </w:r>
+      <w:r>
+        <w:t xml:space="preserve"> the MCO </w:t>
+      </w:r>
+      <w:r>
+        <w:t>for dimensions and hole sizes</w:t>
+      </w:r>
+      <w:r>
+        <w:t>:</w:t>
+      </w:r>
+    </w:p>
+    <w:p>
+      <w:pPr>
+        <w:ind w:left="1080"/>
         <w:rPr>
           <w:highlight w:val="yellow"/>
         </w:rPr>
       </w:pPr>
-      <w:r>
+    </w:p>
+    <w:p>
+      <w:pPr>
+        <w:jc w:val="center"/>
+      </w:pPr>
+      <w:r>
+        <w:rPr>
+          <w:noProof/>
+        </w:rPr>
+        <w:lastRenderedPageBreak/>
+        <w:drawing>
+          <wp:inline distT="0" distB="0" distL="0" distR="0" wp14:anchorId="52257BE2" wp14:editId="45845075">
+            <wp:extent cx="2784234" cy="2194560"/>
+            <wp:effectExtent l="0" t="0" r="0" b="0"/>
+            <wp:docPr id="3" name="Picture 3"/>
+            <wp:cNvGraphicFramePr>
+              <a:graphicFrameLocks xmlns:a="http://schemas.openxmlformats.org/drawingml/2006/main" noChangeAspect="1"/>
+            </wp:cNvGraphicFramePr>
+            <a:graphic xmlns:a="http://schemas.openxmlformats.org/drawingml/2006/main">
+              <a:graphicData uri="http://schemas.openxmlformats.org/drawingml/2006/picture">
+                <pic:pic xmlns:pic="http://schemas.openxmlformats.org/drawingml/2006/picture">
+                  <pic:nvPicPr>
+                    <pic:cNvPr id="1" name=""/>
+                    <pic:cNvPicPr/>
+                  </pic:nvPicPr>
+                  <pic:blipFill>
+                    <a:blip r:embed="rId13"/>
+                    <a:stretch>
+                      <a:fillRect/>
+                    </a:stretch>
+                  </pic:blipFill>
+                  <pic:spPr>
+                    <a:xfrm>
+                      <a:off x="0" y="0"/>
+                      <a:ext cx="2792121" cy="2200777"/>
+                    </a:xfrm>
+                    <a:prstGeom prst="rect">
+                      <a:avLst/>
+                    </a:prstGeom>
+                  </pic:spPr>
+                </pic:pic>
+              </a:graphicData>
+            </a:graphic>
+          </wp:inline>
+        </w:drawing>
+      </w:r>
+    </w:p>
+    <w:p>
+      <w:pPr>
         <w:rPr>
           <w:highlight w:val="yellow"/>
         </w:rPr>
-        <w:t>Please see the provided PcbDoc of the MCO for dimensions and hole sizes.  A copy of thi</w:t>
-      </w:r>
-      <w:r>
+      </w:pPr>
+    </w:p>
+    <w:p>
+      <w:pPr>
+        <w:pStyle w:val="ListParagraph"/>
+        <w:numPr>
+          <w:ilvl w:val="1"/>
+          <w:numId w:val="1"/>
+        </w:numPr>
+      </w:pPr>
+      <w:r>
+        <w:t xml:space="preserve">Board Thickness: </w:t>
+      </w:r>
+      <w:r>
+        <w:rPr>
+          <w:b/>
+        </w:rPr>
+        <w:t>0.7874</w:t>
+      </w:r>
+      <w:r>
+        <w:rPr>
+          <w:b/>
+        </w:rPr>
+        <w:t>mm</w:t>
+      </w:r>
+    </w:p>
+    <w:p>
+      <w:pPr>
+        <w:pStyle w:val="ListParagraph"/>
+        <w:numPr>
+          <w:ilvl w:val="1"/>
+          <w:numId w:val="1"/>
+        </w:numPr>
+      </w:pPr>
+      <w:r>
+        <w:t xml:space="preserve">Height </w:t>
+      </w:r>
+      <w:r>
+        <w:t>restrictions</w:t>
+      </w:r>
+      <w:r>
+        <w:t xml:space="preserve"> (see f</w:t>
+      </w:r>
+      <w:r>
+        <w:t>igure below for more information)</w:t>
+      </w:r>
+    </w:p>
+    <w:p>
+      <w:pPr>
+        <w:pStyle w:val="ListParagraph"/>
+        <w:numPr>
+          <w:ilvl w:val="2"/>
+          <w:numId w:val="1"/>
+        </w:numPr>
+      </w:pPr>
+      <w:r>
+        <w:t>Top Layer</w:t>
+      </w:r>
+      <w:r>
+        <w:t>:</w:t>
+      </w:r>
+      <w:r>
+        <w:t xml:space="preserve"> </w:t>
+      </w:r>
+      <w:r>
+        <w:rPr>
+          <w:b/>
+        </w:rPr>
+        <w:t>3</w:t>
+      </w:r>
+      <w:r>
+        <w:rPr>
+          <w:b/>
+        </w:rPr>
+        <w:t>mm</w:t>
+      </w:r>
+    </w:p>
+    <w:p>
+      <w:pPr>
+        <w:pStyle w:val="ListParagraph"/>
+        <w:numPr>
+          <w:ilvl w:val="2"/>
+          <w:numId w:val="1"/>
+        </w:numPr>
+      </w:pPr>
+      <w:r>
+        <w:t xml:space="preserve">Bottom Layer: </w:t>
+      </w:r>
+      <w:r>
+        <w:rPr>
+          <w:b/>
+        </w:rPr>
+        <w:t>2</w:t>
+      </w:r>
+      <w:r>
+        <w:rPr>
+          <w:b/>
+        </w:rPr>
+        <w:t>mm</w:t>
+      </w:r>
+    </w:p>
+    <w:p>
+      <w:pPr>
+        <w:jc w:val="center"/>
+      </w:pPr>
+      <w:r>
+        <w:rPr>
+          <w:noProof/>
+        </w:rPr>
+        <w:drawing>
+          <wp:inline distT="0" distB="0" distL="0" distR="0" wp14:anchorId="4FCC2C6C" wp14:editId="2BB8E0BD">
+            <wp:extent cx="3570445" cy="952500"/>
+            <wp:effectExtent l="0" t="0" r="0" b="0"/>
+            <wp:docPr id="2" name="Picture 2"/>
+            <wp:cNvGraphicFramePr>
+              <a:graphicFrameLocks xmlns:a="http://schemas.openxmlformats.org/drawingml/2006/main" noChangeAspect="1"/>
+            </wp:cNvGraphicFramePr>
+            <a:graphic xmlns:a="http://schemas.openxmlformats.org/drawingml/2006/main">
+              <a:graphicData uri="http://schemas.openxmlformats.org/drawingml/2006/picture">
+                <pic:pic xmlns:pic="http://schemas.openxmlformats.org/drawingml/2006/picture">
+                  <pic:nvPicPr>
+                    <pic:cNvPr id="1" name=""/>
+                    <pic:cNvPicPr/>
+                  </pic:nvPicPr>
+                  <pic:blipFill>
+                    <a:blip r:embed="rId14"/>
+                    <a:stretch>
+                      <a:fillRect/>
+                    </a:stretch>
+                  </pic:blipFill>
+                  <pic:spPr>
+                    <a:xfrm>
+                      <a:off x="0" y="0"/>
+                      <a:ext cx="3582957" cy="955838"/>
+                    </a:xfrm>
+                    <a:prstGeom prst="rect">
+                      <a:avLst/>
+                    </a:prstGeom>
+                  </pic:spPr>
+                </pic:pic>
+              </a:graphicData>
+            </a:graphic>
+          </wp:inline>
+        </w:drawing>
+      </w:r>
+    </w:p>
+    <w:p>
+      <w:pPr>
+        <w:jc w:val="center"/>
         <w:rPr>
           <w:highlight w:val="yellow"/>
         </w:rPr>
-        <w:t xml:space="preserve">s file has been reproduced in </w:t>
-      </w:r>
-      <w:r>
-        <w:rPr>
-          <w:highlight w:val="yellow"/>
-        </w:rPr>
-        <w:t xml:space="preserve">&lt;&gt; </w:t>
-      </w:r>
-      <w:r>
-        <w:rPr>
-          <w:highlight w:val="yellow"/>
-        </w:rPr>
-        <w:t>below.</w:t>
+      </w:pPr>
+    </w:p>
+    <w:p>
+      <w:pPr>
+        <w:pStyle w:val="ListParagraph"/>
+        <w:numPr>
+          <w:ilvl w:val="0"/>
+          <w:numId w:val="1"/>
+        </w:numPr>
+        <w:rPr>
+          <w:b/>
+        </w:rPr>
+      </w:pPr>
+      <w:r>
+        <w:rPr>
+          <w:b/>
+        </w:rPr>
+        <w:t>Manufacturing</w:t>
       </w:r>
     </w:p>
     <w:p>
@@ -1588,34 +2250,97 @@
         </w:numPr>
       </w:pPr>
       <w:r>
-        <w:t xml:space="preserve">Board Thickness: </w:t>
+        <w:t xml:space="preserve">No thermals </w:t>
+      </w:r>
+      <w:r>
+        <w:t>should be used in this design.</w:t>
+      </w:r>
+    </w:p>
+    <w:p>
+      <w:pPr>
+        <w:pStyle w:val="ListParagraph"/>
+        <w:numPr>
+          <w:ilvl w:val="1"/>
+          <w:numId w:val="1"/>
+        </w:numPr>
+      </w:pPr>
+      <w:r>
+        <w:t>Please add the fab number (</w:t>
       </w:r>
       <w:r>
         <w:rPr>
           <w:b/>
         </w:rPr>
-        <w:t>0.7874</w:t>
+        <w:t>AMINO-FAB-V1</w:t>
+      </w:r>
+      <w:r>
+        <w:t>) in copper on either the top or bottom layer in a corner of the board.</w:t>
+      </w:r>
+    </w:p>
+    <w:p>
+      <w:pPr>
+        <w:pStyle w:val="ListParagraph"/>
+        <w:numPr>
+          <w:ilvl w:val="1"/>
+          <w:numId w:val="1"/>
+        </w:numPr>
+      </w:pPr>
+      <w:r>
+        <w:t xml:space="preserve">If the board house uses an internal tracking number and/or barcode, it should either be placed in silkscreen or as a sticker on the board. </w:t>
+      </w:r>
+    </w:p>
+    <w:p>
+      <w:pPr>
+        <w:pStyle w:val="ListParagraph"/>
+        <w:numPr>
+          <w:ilvl w:val="1"/>
+          <w:numId w:val="1"/>
+        </w:numPr>
+      </w:pPr>
+      <w:r>
+        <w:t>Cr</w:t>
+      </w:r>
+      <w:r>
+        <w:t>eate a silkscreen rectangle and p</w:t>
+      </w:r>
+      <w:r>
+        <w:t>lace a sticker</w:t>
+      </w:r>
+      <w:r>
+        <w:t xml:space="preserve"> within the rectangle</w:t>
+      </w:r>
+      <w:r>
+        <w:t xml:space="preserve"> containing</w:t>
+      </w:r>
+      <w:r>
+        <w:t xml:space="preserve"> the following items</w:t>
+      </w:r>
+      <w:r>
+        <w:t>:</w:t>
+      </w:r>
+    </w:p>
+    <w:p>
+      <w:pPr>
+        <w:pStyle w:val="ListParagraph"/>
+        <w:numPr>
+          <w:ilvl w:val="2"/>
+          <w:numId w:val="1"/>
+        </w:numPr>
+      </w:pPr>
+      <w:r>
+        <w:t>The</w:t>
+      </w:r>
+      <w:r>
+        <w:t xml:space="preserve"> assembly board number (</w:t>
       </w:r>
       <w:r>
         <w:rPr>
           <w:b/>
         </w:rPr>
-        <w:t>mm</w:t>
-      </w:r>
-    </w:p>
-    <w:p>
-      <w:pPr>
-        <w:pStyle w:val="ListParagraph"/>
-        <w:numPr>
-          <w:ilvl w:val="1"/>
-          <w:numId w:val="1"/>
-        </w:numPr>
-      </w:pPr>
-      <w:r>
-        <w:t xml:space="preserve">Height </w:t>
-      </w:r>
-      <w:r>
-        <w:t>restrictions</w:t>
+        <w:t>AMINO-ASSY-V1.0</w:t>
+      </w:r>
+      <w:r>
+        <w:t>)</w:t>
       </w:r>
     </w:p>
     <w:p>
@@ -1627,284 +2352,27 @@
         </w:numPr>
       </w:pPr>
       <w:r>
-        <w:t>Top Layer</w:t>
-      </w:r>
-      <w:r>
-        <w:t>:</w:t>
-      </w:r>
-      <w:r>
-        <w:t xml:space="preserve"> </w:t>
+        <w:t xml:space="preserve">A board number in the format </w:t>
       </w:r>
       <w:r>
         <w:rPr>
           <w:b/>
         </w:rPr>
-        <w:t>3</w:t>
-      </w:r>
-      <w:r>
-        <w:rPr>
-          <w:b/>
-        </w:rPr>
-        <w:t>mm</w:t>
-      </w:r>
-    </w:p>
-    <w:p>
-      <w:pPr>
-        <w:pStyle w:val="ListParagraph"/>
-        <w:numPr>
-          <w:ilvl w:val="2"/>
-          <w:numId w:val="1"/>
-        </w:numPr>
-      </w:pPr>
-      <w:r>
-        <w:t xml:space="preserve">Bottom Layer: </w:t>
-      </w:r>
-      <w:r>
-        <w:rPr>
-          <w:b/>
-        </w:rPr>
-        <w:t>2</w:t>
-      </w:r>
-      <w:r>
-        <w:rPr>
-          <w:b/>
-        </w:rPr>
-        <w:t>mm</w:t>
-      </w:r>
-    </w:p>
-    <w:p>
-      <w:pPr>
-        <w:jc w:val="center"/>
-        <w:rPr>
-          <w:highlight w:val="yellow"/>
-        </w:rPr>
-      </w:pPr>
-    </w:p>
-    <w:p>
-      <w:pPr>
-        <w:pStyle w:val="ListParagraph"/>
-        <w:numPr>
-          <w:ilvl w:val="0"/>
-          <w:numId w:val="1"/>
-        </w:numPr>
-        <w:rPr>
-          <w:b/>
-        </w:rPr>
-      </w:pPr>
-      <w:r>
-        <w:rPr>
-          <w:b/>
-        </w:rPr>
-        <w:t>Manufacturing</w:t>
-      </w:r>
-    </w:p>
-    <w:p>
-      <w:pPr>
-        <w:pStyle w:val="ListParagraph"/>
-        <w:numPr>
-          <w:ilvl w:val="1"/>
-          <w:numId w:val="1"/>
-        </w:numPr>
-      </w:pPr>
-      <w:r>
-        <w:t>No thermals should be used in this design.</w:t>
-      </w:r>
-    </w:p>
-    <w:p>
-      <w:pPr>
-        <w:pStyle w:val="ListParagraph"/>
-        <w:numPr>
-          <w:ilvl w:val="1"/>
-          <w:numId w:val="1"/>
-        </w:numPr>
-        <w:rPr>
-          <w:highlight w:val="yellow"/>
-        </w:rPr>
-      </w:pPr>
-      <w:r>
-        <w:rPr>
-          <w:highlight w:val="yellow"/>
-        </w:rPr>
-        <w:t>Please add the fab number (</w:t>
-      </w:r>
-      <w:bookmarkStart w:id="0" w:name="_GoBack"/>
-      <w:r>
-        <w:rPr>
-          <w:b/>
-          <w:highlight w:val="yellow"/>
-        </w:rPr>
-        <w:t>XXXX-XXXXX</w:t>
-      </w:r>
-      <w:bookmarkEnd w:id="0"/>
-      <w:r>
-        <w:rPr>
-          <w:highlight w:val="yellow"/>
-        </w:rPr>
-        <w:t>) in copper on either the top or bottom layer in a corner of the board.</w:t>
-      </w:r>
-    </w:p>
-    <w:p>
-      <w:pPr>
-        <w:pStyle w:val="ListParagraph"/>
-        <w:numPr>
-          <w:ilvl w:val="1"/>
-          <w:numId w:val="1"/>
-        </w:numPr>
-      </w:pPr>
-      <w:r>
-        <w:t xml:space="preserve">If the board house uses an internal tracking number and/or barcode, it should either be placed in silkscreen or as a sticker on the board. </w:t>
-      </w:r>
-    </w:p>
-    <w:p>
-      <w:pPr>
-        <w:pStyle w:val="ListParagraph"/>
-        <w:numPr>
-          <w:ilvl w:val="1"/>
-          <w:numId w:val="1"/>
-        </w:numPr>
-        <w:rPr>
-          <w:highlight w:val="yellow"/>
-        </w:rPr>
-      </w:pPr>
-      <w:r>
-        <w:rPr>
-          <w:highlight w:val="yellow"/>
-        </w:rPr>
-        <w:t>Cr</w:t>
-      </w:r>
-      <w:r>
-        <w:rPr>
-          <w:highlight w:val="yellow"/>
-        </w:rPr>
-        <w:t>eate a silkscreen rectangle and p</w:t>
-      </w:r>
-      <w:r>
-        <w:rPr>
-          <w:highlight w:val="yellow"/>
-        </w:rPr>
-        <w:t>lace a sticker</w:t>
-      </w:r>
-      <w:r>
-        <w:rPr>
-          <w:highlight w:val="yellow"/>
-        </w:rPr>
-        <w:t xml:space="preserve"> within the rectangle</w:t>
-      </w:r>
-      <w:r>
-        <w:rPr>
-          <w:highlight w:val="yellow"/>
-        </w:rPr>
-        <w:t xml:space="preserve"> containing</w:t>
-      </w:r>
-      <w:r>
-        <w:rPr>
-          <w:highlight w:val="yellow"/>
-        </w:rPr>
-        <w:t xml:space="preserve"> the following items</w:t>
-      </w:r>
-      <w:r>
-        <w:rPr>
-          <w:highlight w:val="yellow"/>
-        </w:rPr>
-        <w:t>:</w:t>
-      </w:r>
-    </w:p>
-    <w:p>
-      <w:pPr>
-        <w:pStyle w:val="ListParagraph"/>
-        <w:numPr>
-          <w:ilvl w:val="2"/>
-          <w:numId w:val="1"/>
-        </w:numPr>
-        <w:rPr>
-          <w:highlight w:val="yellow"/>
-        </w:rPr>
-      </w:pPr>
-      <w:r>
-        <w:rPr>
-          <w:highlight w:val="yellow"/>
-        </w:rPr>
-        <w:t>The</w:t>
-      </w:r>
-      <w:r>
-        <w:rPr>
-          <w:highlight w:val="yellow"/>
-        </w:rPr>
-        <w:t xml:space="preserve"> assembly board number (</w:t>
-      </w:r>
-      <w:r>
-        <w:rPr>
-          <w:b/>
-          <w:highlight w:val="yellow"/>
-        </w:rPr>
-        <w:t>XXXX-XXXXX</w:t>
-      </w:r>
-      <w:r>
-        <w:rPr>
-          <w:highlight w:val="yellow"/>
-        </w:rPr>
-        <w:t>)</w:t>
-      </w:r>
-    </w:p>
-    <w:p>
-      <w:pPr>
-        <w:pStyle w:val="ListParagraph"/>
-        <w:numPr>
-          <w:ilvl w:val="2"/>
-          <w:numId w:val="1"/>
-        </w:numPr>
-        <w:rPr>
-          <w:highlight w:val="yellow"/>
-        </w:rPr>
-      </w:pPr>
-      <w:r>
-        <w:rPr>
-          <w:highlight w:val="yellow"/>
-        </w:rPr>
-        <w:t xml:space="preserve">A board number in the format </w:t>
-      </w:r>
-      <w:r>
-        <w:rPr>
-          <w:b/>
-          <w:highlight w:val="yellow"/>
-        </w:rPr>
-        <w:t>XXXXX</w:t>
-      </w:r>
-      <w:r>
-        <w:rPr>
-          <w:b/>
-          <w:highlight w:val="yellow"/>
-        </w:rPr>
-        <w:t>-N</w:t>
-      </w:r>
-      <w:r>
-        <w:rPr>
-          <w:highlight w:val="yellow"/>
-        </w:rPr>
+        <w:t>N</w:t>
+      </w:r>
+      <w:r>
         <w:t xml:space="preserve"> where</w:t>
       </w:r>
       <w:r>
-        <w:rPr>
-          <w:highlight w:val="yellow"/>
-        </w:rPr>
         <w:t xml:space="preserve"> ‘</w:t>
       </w:r>
       <w:r>
-        <w:rPr>
-          <w:highlight w:val="yellow"/>
-        </w:rPr>
         <w:t>N</w:t>
       </w:r>
       <w:r>
-        <w:rPr>
-          <w:highlight w:val="yellow"/>
-        </w:rPr>
         <w:t>’ is</w:t>
       </w:r>
       <w:r>
-        <w:rPr>
-          <w:highlight w:val="yellow"/>
-        </w:rPr>
         <w:t xml:space="preserve"> the board number</w:t>
       </w:r>
     </w:p>
@@ -2108,6 +2576,119 @@
     </w:lvl>
   </w:abstractNum>
   <w:abstractNum w:abstractNumId="1" w15:restartNumberingAfterBreak="0">
+    <w:nsid w:val="138D2DFA"/>
+    <w:multiLevelType w:val="hybridMultilevel"/>
+    <w:tmpl w:val="02AAB694"/>
+    <w:lvl w:ilvl="0" w:tplc="04090003">
+      <w:start w:val="1"/>
+      <w:numFmt w:val="bullet"/>
+      <w:lvlText w:val="o"/>
+      <w:lvlJc w:val="left"/>
+      <w:pPr>
+        <w:ind w:left="1440" w:hanging="360"/>
+      </w:pPr>
+      <w:rPr>
+        <w:rFonts w:ascii="Courier New" w:hAnsi="Courier New" w:cs="Courier New" w:hint="default"/>
+      </w:rPr>
+    </w:lvl>
+    <w:lvl w:ilvl="1" w:tplc="04090003" w:tentative="1">
+      <w:start w:val="1"/>
+      <w:numFmt w:val="bullet"/>
+      <w:lvlText w:val="o"/>
+      <w:lvlJc w:val="left"/>
+      <w:pPr>
+        <w:ind w:left="2160" w:hanging="360"/>
+      </w:pPr>
+      <w:rPr>
+        <w:rFonts w:ascii="Courier New" w:hAnsi="Courier New" w:cs="Courier New" w:hint="default"/>
+      </w:rPr>
+    </w:lvl>
+    <w:lvl w:ilvl="2" w:tplc="04090005" w:tentative="1">
+      <w:start w:val="1"/>
+      <w:numFmt w:val="bullet"/>
+      <w:lvlText w:val=""/>
+      <w:lvlJc w:val="left"/>
+      <w:pPr>
+        <w:ind w:left="2880" w:hanging="360"/>
+      </w:pPr>
+      <w:rPr>
+        <w:rFonts w:ascii="Wingdings" w:hAnsi="Wingdings" w:hint="default"/>
+      </w:rPr>
+    </w:lvl>
+    <w:lvl w:ilvl="3" w:tplc="04090001" w:tentative="1">
+      <w:start w:val="1"/>
+      <w:numFmt w:val="bullet"/>
+      <w:lvlText w:val=""/>
+      <w:lvlJc w:val="left"/>
+      <w:pPr>
+        <w:ind w:left="3600" w:hanging="360"/>
+      </w:pPr>
+      <w:rPr>
+        <w:rFonts w:ascii="Symbol" w:hAnsi="Symbol" w:hint="default"/>
+      </w:rPr>
+    </w:lvl>
+    <w:lvl w:ilvl="4" w:tplc="04090003" w:tentative="1">
+      <w:start w:val="1"/>
+      <w:numFmt w:val="bullet"/>
+      <w:lvlText w:val="o"/>
+      <w:lvlJc w:val="left"/>
+      <w:pPr>
+        <w:ind w:left="4320" w:hanging="360"/>
+      </w:pPr>
+      <w:rPr>
+        <w:rFonts w:ascii="Courier New" w:hAnsi="Courier New" w:cs="Courier New" w:hint="default"/>
+      </w:rPr>
+    </w:lvl>
+    <w:lvl w:ilvl="5" w:tplc="04090005" w:tentative="1">
+      <w:start w:val="1"/>
+      <w:numFmt w:val="bullet"/>
+      <w:lvlText w:val=""/>
+      <w:lvlJc w:val="left"/>
+      <w:pPr>
+        <w:ind w:left="5040" w:hanging="360"/>
+      </w:pPr>
+      <w:rPr>
+        <w:rFonts w:ascii="Wingdings" w:hAnsi="Wingdings" w:hint="default"/>
+      </w:rPr>
+    </w:lvl>
+    <w:lvl w:ilvl="6" w:tplc="04090001" w:tentative="1">
+      <w:start w:val="1"/>
+      <w:numFmt w:val="bullet"/>
+      <w:lvlText w:val=""/>
+      <w:lvlJc w:val="left"/>
+      <w:pPr>
+        <w:ind w:left="5760" w:hanging="360"/>
+      </w:pPr>
+      <w:rPr>
+        <w:rFonts w:ascii="Symbol" w:hAnsi="Symbol" w:hint="default"/>
+      </w:rPr>
+    </w:lvl>
+    <w:lvl w:ilvl="7" w:tplc="04090003" w:tentative="1">
+      <w:start w:val="1"/>
+      <w:numFmt w:val="bullet"/>
+      <w:lvlText w:val="o"/>
+      <w:lvlJc w:val="left"/>
+      <w:pPr>
+        <w:ind w:left="6480" w:hanging="360"/>
+      </w:pPr>
+      <w:rPr>
+        <w:rFonts w:ascii="Courier New" w:hAnsi="Courier New" w:cs="Courier New" w:hint="default"/>
+      </w:rPr>
+    </w:lvl>
+    <w:lvl w:ilvl="8" w:tplc="04090005" w:tentative="1">
+      <w:start w:val="1"/>
+      <w:numFmt w:val="bullet"/>
+      <w:lvlText w:val=""/>
+      <w:lvlJc w:val="left"/>
+      <w:pPr>
+        <w:ind w:left="7200" w:hanging="360"/>
+      </w:pPr>
+      <w:rPr>
+        <w:rFonts w:ascii="Wingdings" w:hAnsi="Wingdings" w:hint="default"/>
+      </w:rPr>
+    </w:lvl>
+  </w:abstractNum>
+  <w:abstractNum w:abstractNumId="2" w15:restartNumberingAfterBreak="0">
     <w:nsid w:val="18A52243"/>
     <w:multiLevelType w:val="multilevel"/>
     <w:tmpl w:val="5BCAAF00"/>
@@ -2256,7 +2837,7 @@
       </w:rPr>
     </w:lvl>
   </w:abstractNum>
-  <w:abstractNum w:abstractNumId="2" w15:restartNumberingAfterBreak="0">
+  <w:abstractNum w:abstractNumId="3" w15:restartNumberingAfterBreak="0">
     <w:nsid w:val="1C4F47C6"/>
     <w:multiLevelType w:val="multilevel"/>
     <w:tmpl w:val="61D46542"/>
@@ -2405,7 +2986,7 @@
       </w:rPr>
     </w:lvl>
   </w:abstractNum>
-  <w:abstractNum w:abstractNumId="3" w15:restartNumberingAfterBreak="0">
+  <w:abstractNum w:abstractNumId="4" w15:restartNumberingAfterBreak="0">
     <w:nsid w:val="1D074E8E"/>
     <w:multiLevelType w:val="multilevel"/>
     <w:tmpl w:val="D4926778"/>
@@ -2554,7 +3135,7 @@
       </w:rPr>
     </w:lvl>
   </w:abstractNum>
-  <w:abstractNum w:abstractNumId="4" w15:restartNumberingAfterBreak="0">
+  <w:abstractNum w:abstractNumId="5" w15:restartNumberingAfterBreak="0">
     <w:nsid w:val="30C0700C"/>
     <w:multiLevelType w:val="hybridMultilevel"/>
     <w:tmpl w:val="B8A4F9F8"/>
@@ -2667,7 +3248,7 @@
       </w:rPr>
     </w:lvl>
   </w:abstractNum>
-  <w:abstractNum w:abstractNumId="5" w15:restartNumberingAfterBreak="0">
+  <w:abstractNum w:abstractNumId="6" w15:restartNumberingAfterBreak="0">
     <w:nsid w:val="31DB6C7A"/>
     <w:multiLevelType w:val="multilevel"/>
     <w:tmpl w:val="CBAC1450"/>
@@ -2816,7 +3397,7 @@
       </w:rPr>
     </w:lvl>
   </w:abstractNum>
-  <w:abstractNum w:abstractNumId="6" w15:restartNumberingAfterBreak="0">
+  <w:abstractNum w:abstractNumId="7" w15:restartNumberingAfterBreak="0">
     <w:nsid w:val="385D19B0"/>
     <w:multiLevelType w:val="hybridMultilevel"/>
     <w:tmpl w:val="78F0F046"/>
@@ -2929,7 +3510,7 @@
       </w:rPr>
     </w:lvl>
   </w:abstractNum>
-  <w:abstractNum w:abstractNumId="7" w15:restartNumberingAfterBreak="0">
+  <w:abstractNum w:abstractNumId="8" w15:restartNumberingAfterBreak="0">
     <w:nsid w:val="3ACF5D38"/>
     <w:multiLevelType w:val="multilevel"/>
     <w:tmpl w:val="10DAED66"/>
@@ -3078,7 +3659,7 @@
       </w:rPr>
     </w:lvl>
   </w:abstractNum>
-  <w:abstractNum w:abstractNumId="8" w15:restartNumberingAfterBreak="0">
+  <w:abstractNum w:abstractNumId="9" w15:restartNumberingAfterBreak="0">
     <w:nsid w:val="3E8668FC"/>
     <w:multiLevelType w:val="multilevel"/>
     <w:tmpl w:val="A5BE19D2"/>
@@ -3227,7 +3808,7 @@
       </w:rPr>
     </w:lvl>
   </w:abstractNum>
-  <w:abstractNum w:abstractNumId="9" w15:restartNumberingAfterBreak="0">
+  <w:abstractNum w:abstractNumId="10" w15:restartNumberingAfterBreak="0">
     <w:nsid w:val="41CB4D2B"/>
     <w:multiLevelType w:val="multilevel"/>
     <w:tmpl w:val="53184AC6"/>
@@ -3376,7 +3957,120 @@
       </w:rPr>
     </w:lvl>
   </w:abstractNum>
-  <w:abstractNum w:abstractNumId="10" w15:restartNumberingAfterBreak="0">
+  <w:abstractNum w:abstractNumId="11" w15:restartNumberingAfterBreak="0">
+    <w:nsid w:val="47304B3D"/>
+    <w:multiLevelType w:val="hybridMultilevel"/>
+    <w:tmpl w:val="69DA5FAE"/>
+    <w:lvl w:ilvl="0" w:tplc="04090003">
+      <w:start w:val="1"/>
+      <w:numFmt w:val="bullet"/>
+      <w:lvlText w:val="o"/>
+      <w:lvlJc w:val="left"/>
+      <w:pPr>
+        <w:ind w:left="720" w:hanging="360"/>
+      </w:pPr>
+      <w:rPr>
+        <w:rFonts w:ascii="Courier New" w:hAnsi="Courier New" w:cs="Courier New" w:hint="default"/>
+      </w:rPr>
+    </w:lvl>
+    <w:lvl w:ilvl="1" w:tplc="04090003" w:tentative="1">
+      <w:start w:val="1"/>
+      <w:numFmt w:val="bullet"/>
+      <w:lvlText w:val="o"/>
+      <w:lvlJc w:val="left"/>
+      <w:pPr>
+        <w:ind w:left="1440" w:hanging="360"/>
+      </w:pPr>
+      <w:rPr>
+        <w:rFonts w:ascii="Courier New" w:hAnsi="Courier New" w:cs="Courier New" w:hint="default"/>
+      </w:rPr>
+    </w:lvl>
+    <w:lvl w:ilvl="2" w:tplc="04090005" w:tentative="1">
+      <w:start w:val="1"/>
+      <w:numFmt w:val="bullet"/>
+      <w:lvlText w:val=""/>
+      <w:lvlJc w:val="left"/>
+      <w:pPr>
+        <w:ind w:left="2160" w:hanging="360"/>
+      </w:pPr>
+      <w:rPr>
+        <w:rFonts w:ascii="Wingdings" w:hAnsi="Wingdings" w:hint="default"/>
+      </w:rPr>
+    </w:lvl>
+    <w:lvl w:ilvl="3" w:tplc="04090001" w:tentative="1">
+      <w:start w:val="1"/>
+      <w:numFmt w:val="bullet"/>
+      <w:lvlText w:val=""/>
+      <w:lvlJc w:val="left"/>
+      <w:pPr>
+        <w:ind w:left="2880" w:hanging="360"/>
+      </w:pPr>
+      <w:rPr>
+        <w:rFonts w:ascii="Symbol" w:hAnsi="Symbol" w:hint="default"/>
+      </w:rPr>
+    </w:lvl>
+    <w:lvl w:ilvl="4" w:tplc="04090003" w:tentative="1">
+      <w:start w:val="1"/>
+      <w:numFmt w:val="bullet"/>
+      <w:lvlText w:val="o"/>
+      <w:lvlJc w:val="left"/>
+      <w:pPr>
+        <w:ind w:left="3600" w:hanging="360"/>
+      </w:pPr>
+      <w:rPr>
+        <w:rFonts w:ascii="Courier New" w:hAnsi="Courier New" w:cs="Courier New" w:hint="default"/>
+      </w:rPr>
+    </w:lvl>
+    <w:lvl w:ilvl="5" w:tplc="04090005" w:tentative="1">
+      <w:start w:val="1"/>
+      <w:numFmt w:val="bullet"/>
+      <w:lvlText w:val=""/>
+      <w:lvlJc w:val="left"/>
+      <w:pPr>
+        <w:ind w:left="4320" w:hanging="360"/>
+      </w:pPr>
+      <w:rPr>
+        <w:rFonts w:ascii="Wingdings" w:hAnsi="Wingdings" w:hint="default"/>
+      </w:rPr>
+    </w:lvl>
+    <w:lvl w:ilvl="6" w:tplc="04090001" w:tentative="1">
+      <w:start w:val="1"/>
+      <w:numFmt w:val="bullet"/>
+      <w:lvlText w:val=""/>
+      <w:lvlJc w:val="left"/>
+      <w:pPr>
+        <w:ind w:left="5040" w:hanging="360"/>
+      </w:pPr>
+      <w:rPr>
+        <w:rFonts w:ascii="Symbol" w:hAnsi="Symbol" w:hint="default"/>
+      </w:rPr>
+    </w:lvl>
+    <w:lvl w:ilvl="7" w:tplc="04090003" w:tentative="1">
+      <w:start w:val="1"/>
+      <w:numFmt w:val="bullet"/>
+      <w:lvlText w:val="o"/>
+      <w:lvlJc w:val="left"/>
+      <w:pPr>
+        <w:ind w:left="5760" w:hanging="360"/>
+      </w:pPr>
+      <w:rPr>
+        <w:rFonts w:ascii="Courier New" w:hAnsi="Courier New" w:cs="Courier New" w:hint="default"/>
+      </w:rPr>
+    </w:lvl>
+    <w:lvl w:ilvl="8" w:tplc="04090005" w:tentative="1">
+      <w:start w:val="1"/>
+      <w:numFmt w:val="bullet"/>
+      <w:lvlText w:val=""/>
+      <w:lvlJc w:val="left"/>
+      <w:pPr>
+        <w:ind w:left="6480" w:hanging="360"/>
+      </w:pPr>
+      <w:rPr>
+        <w:rFonts w:ascii="Wingdings" w:hAnsi="Wingdings" w:hint="default"/>
+      </w:rPr>
+    </w:lvl>
+  </w:abstractNum>
+  <w:abstractNum w:abstractNumId="12" w15:restartNumberingAfterBreak="0">
     <w:nsid w:val="483A1251"/>
     <w:multiLevelType w:val="multilevel"/>
     <w:tmpl w:val="DC0A0016"/>
@@ -3525,7 +4219,7 @@
       </w:rPr>
     </w:lvl>
   </w:abstractNum>
-  <w:abstractNum w:abstractNumId="11" w15:restartNumberingAfterBreak="0">
+  <w:abstractNum w:abstractNumId="13" w15:restartNumberingAfterBreak="0">
     <w:nsid w:val="4BE713D4"/>
     <w:multiLevelType w:val="multilevel"/>
     <w:tmpl w:val="A5CCEB9A"/>
@@ -3674,7 +4368,7 @@
       </w:rPr>
     </w:lvl>
   </w:abstractNum>
-  <w:abstractNum w:abstractNumId="12" w15:restartNumberingAfterBreak="0">
+  <w:abstractNum w:abstractNumId="14" w15:restartNumberingAfterBreak="0">
     <w:nsid w:val="4CBB7482"/>
     <w:multiLevelType w:val="hybridMultilevel"/>
     <w:tmpl w:val="B1CECFE6"/>
@@ -3787,7 +4481,119 @@
       </w:rPr>
     </w:lvl>
   </w:abstractNum>
-  <w:abstractNum w:abstractNumId="13" w15:restartNumberingAfterBreak="0">
+  <w:abstractNum w:abstractNumId="15" w15:restartNumberingAfterBreak="0">
+    <w:nsid w:val="52CE77BC"/>
+    <w:multiLevelType w:val="hybridMultilevel"/>
+    <w:tmpl w:val="795EAD7E"/>
+    <w:lvl w:ilvl="0" w:tplc="D7C2E128">
+      <w:numFmt w:val="bullet"/>
+      <w:lvlText w:val="•"/>
+      <w:lvlJc w:val="left"/>
+      <w:pPr>
+        <w:ind w:left="720" w:hanging="360"/>
+      </w:pPr>
+      <w:rPr>
+        <w:rFonts w:ascii="Calibri" w:eastAsiaTheme="minorHAnsi" w:hAnsi="Calibri" w:cs="Calibri" w:hint="default"/>
+      </w:rPr>
+    </w:lvl>
+    <w:lvl w:ilvl="1" w:tplc="04090003" w:tentative="1">
+      <w:start w:val="1"/>
+      <w:numFmt w:val="bullet"/>
+      <w:lvlText w:val="o"/>
+      <w:lvlJc w:val="left"/>
+      <w:pPr>
+        <w:ind w:left="1440" w:hanging="360"/>
+      </w:pPr>
+      <w:rPr>
+        <w:rFonts w:ascii="Courier New" w:hAnsi="Courier New" w:cs="Courier New" w:hint="default"/>
+      </w:rPr>
+    </w:lvl>
+    <w:lvl w:ilvl="2" w:tplc="04090005" w:tentative="1">
+      <w:start w:val="1"/>
+      <w:numFmt w:val="bullet"/>
+      <w:lvlText w:val=""/>
+      <w:lvlJc w:val="left"/>
+      <w:pPr>
+        <w:ind w:left="2160" w:hanging="360"/>
+      </w:pPr>
+      <w:rPr>
+        <w:rFonts w:ascii="Wingdings" w:hAnsi="Wingdings" w:hint="default"/>
+      </w:rPr>
+    </w:lvl>
+    <w:lvl w:ilvl="3" w:tplc="04090001" w:tentative="1">
+      <w:start w:val="1"/>
+      <w:numFmt w:val="bullet"/>
+      <w:lvlText w:val=""/>
+      <w:lvlJc w:val="left"/>
+      <w:pPr>
+        <w:ind w:left="2880" w:hanging="360"/>
+      </w:pPr>
+      <w:rPr>
+        <w:rFonts w:ascii="Symbol" w:hAnsi="Symbol" w:hint="default"/>
+      </w:rPr>
+    </w:lvl>
+    <w:lvl w:ilvl="4" w:tplc="04090003" w:tentative="1">
+      <w:start w:val="1"/>
+      <w:numFmt w:val="bullet"/>
+      <w:lvlText w:val="o"/>
+      <w:lvlJc w:val="left"/>
+      <w:pPr>
+        <w:ind w:left="3600" w:hanging="360"/>
+      </w:pPr>
+      <w:rPr>
+        <w:rFonts w:ascii="Courier New" w:hAnsi="Courier New" w:cs="Courier New" w:hint="default"/>
+      </w:rPr>
+    </w:lvl>
+    <w:lvl w:ilvl="5" w:tplc="04090005" w:tentative="1">
+      <w:start w:val="1"/>
+      <w:numFmt w:val="bullet"/>
+      <w:lvlText w:val=""/>
+      <w:lvlJc w:val="left"/>
+      <w:pPr>
+        <w:ind w:left="4320" w:hanging="360"/>
+      </w:pPr>
+      <w:rPr>
+        <w:rFonts w:ascii="Wingdings" w:hAnsi="Wingdings" w:hint="default"/>
+      </w:rPr>
+    </w:lvl>
+    <w:lvl w:ilvl="6" w:tplc="04090001" w:tentative="1">
+      <w:start w:val="1"/>
+      <w:numFmt w:val="bullet"/>
+      <w:lvlText w:val=""/>
+      <w:lvlJc w:val="left"/>
+      <w:pPr>
+        <w:ind w:left="5040" w:hanging="360"/>
+      </w:pPr>
+      <w:rPr>
+        <w:rFonts w:ascii="Symbol" w:hAnsi="Symbol" w:hint="default"/>
+      </w:rPr>
+    </w:lvl>
+    <w:lvl w:ilvl="7" w:tplc="04090003" w:tentative="1">
+      <w:start w:val="1"/>
+      <w:numFmt w:val="bullet"/>
+      <w:lvlText w:val="o"/>
+      <w:lvlJc w:val="left"/>
+      <w:pPr>
+        <w:ind w:left="5760" w:hanging="360"/>
+      </w:pPr>
+      <w:rPr>
+        <w:rFonts w:ascii="Courier New" w:hAnsi="Courier New" w:cs="Courier New" w:hint="default"/>
+      </w:rPr>
+    </w:lvl>
+    <w:lvl w:ilvl="8" w:tplc="04090005" w:tentative="1">
+      <w:start w:val="1"/>
+      <w:numFmt w:val="bullet"/>
+      <w:lvlText w:val=""/>
+      <w:lvlJc w:val="left"/>
+      <w:pPr>
+        <w:ind w:left="6480" w:hanging="360"/>
+      </w:pPr>
+      <w:rPr>
+        <w:rFonts w:ascii="Wingdings" w:hAnsi="Wingdings" w:hint="default"/>
+      </w:rPr>
+    </w:lvl>
+  </w:abstractNum>
+  <w:abstractNum w:abstractNumId="16" w15:restartNumberingAfterBreak="0">
     <w:nsid w:val="56401D8E"/>
     <w:multiLevelType w:val="multilevel"/>
     <w:tmpl w:val="33C21C6A"/>
@@ -3936,7 +4742,7 @@
       </w:rPr>
     </w:lvl>
   </w:abstractNum>
-  <w:abstractNum w:abstractNumId="14" w15:restartNumberingAfterBreak="0">
+  <w:abstractNum w:abstractNumId="17" w15:restartNumberingAfterBreak="0">
     <w:nsid w:val="5C5037D1"/>
     <w:multiLevelType w:val="multilevel"/>
     <w:tmpl w:val="25F8035C"/>
@@ -4085,7 +4891,120 @@
       </w:rPr>
     </w:lvl>
   </w:abstractNum>
-  <w:abstractNum w:abstractNumId="15" w15:restartNumberingAfterBreak="0">
+  <w:abstractNum w:abstractNumId="18" w15:restartNumberingAfterBreak="0">
+    <w:nsid w:val="63044C99"/>
+    <w:multiLevelType w:val="hybridMultilevel"/>
+    <w:tmpl w:val="79B0CF68"/>
+    <w:lvl w:ilvl="0" w:tplc="04090003">
+      <w:start w:val="1"/>
+      <w:numFmt w:val="bullet"/>
+      <w:lvlText w:val="o"/>
+      <w:lvlJc w:val="left"/>
+      <w:pPr>
+        <w:ind w:left="1440" w:hanging="360"/>
+      </w:pPr>
+      <w:rPr>
+        <w:rFonts w:ascii="Courier New" w:hAnsi="Courier New" w:cs="Courier New" w:hint="default"/>
+      </w:rPr>
+    </w:lvl>
+    <w:lvl w:ilvl="1" w:tplc="04090003" w:tentative="1">
+      <w:start w:val="1"/>
+      <w:numFmt w:val="bullet"/>
+      <w:lvlText w:val="o"/>
+      <w:lvlJc w:val="left"/>
+      <w:pPr>
+        <w:ind w:left="2160" w:hanging="360"/>
+      </w:pPr>
+      <w:rPr>
+        <w:rFonts w:ascii="Courier New" w:hAnsi="Courier New" w:cs="Courier New" w:hint="default"/>
+      </w:rPr>
+    </w:lvl>
+    <w:lvl w:ilvl="2" w:tplc="04090005" w:tentative="1">
+      <w:start w:val="1"/>
+      <w:numFmt w:val="bullet"/>
+      <w:lvlText w:val=""/>
+      <w:lvlJc w:val="left"/>
+      <w:pPr>
+        <w:ind w:left="2880" w:hanging="360"/>
+      </w:pPr>
+      <w:rPr>
+        <w:rFonts w:ascii="Wingdings" w:hAnsi="Wingdings" w:hint="default"/>
+      </w:rPr>
+    </w:lvl>
+    <w:lvl w:ilvl="3" w:tplc="04090001" w:tentative="1">
+      <w:start w:val="1"/>
+      <w:numFmt w:val="bullet"/>
+      <w:lvlText w:val=""/>
+      <w:lvlJc w:val="left"/>
+      <w:pPr>
+        <w:ind w:left="3600" w:hanging="360"/>
+      </w:pPr>
+      <w:rPr>
+        <w:rFonts w:ascii="Symbol" w:hAnsi="Symbol" w:hint="default"/>
+      </w:rPr>
+    </w:lvl>
+    <w:lvl w:ilvl="4" w:tplc="04090003" w:tentative="1">
+      <w:start w:val="1"/>
+      <w:numFmt w:val="bullet"/>
+      <w:lvlText w:val="o"/>
+      <w:lvlJc w:val="left"/>
+      <w:pPr>
+        <w:ind w:left="4320" w:hanging="360"/>
+      </w:pPr>
+      <w:rPr>
+        <w:rFonts w:ascii="Courier New" w:hAnsi="Courier New" w:cs="Courier New" w:hint="default"/>
+      </w:rPr>
+    </w:lvl>
+    <w:lvl w:ilvl="5" w:tplc="04090005" w:tentative="1">
+      <w:start w:val="1"/>
+      <w:numFmt w:val="bullet"/>
+      <w:lvlText w:val=""/>
+      <w:lvlJc w:val="left"/>
+      <w:pPr>
+        <w:ind w:left="5040" w:hanging="360"/>
+      </w:pPr>
+      <w:rPr>
+        <w:rFonts w:ascii="Wingdings" w:hAnsi="Wingdings" w:hint="default"/>
+      </w:rPr>
+    </w:lvl>
+    <w:lvl w:ilvl="6" w:tplc="04090001" w:tentative="1">
+      <w:start w:val="1"/>
+      <w:numFmt w:val="bullet"/>
+      <w:lvlText w:val=""/>
+      <w:lvlJc w:val="left"/>
+      <w:pPr>
+        <w:ind w:left="5760" w:hanging="360"/>
+      </w:pPr>
+      <w:rPr>
+        <w:rFonts w:ascii="Symbol" w:hAnsi="Symbol" w:hint="default"/>
+      </w:rPr>
+    </w:lvl>
+    <w:lvl w:ilvl="7" w:tplc="04090003" w:tentative="1">
+      <w:start w:val="1"/>
+      <w:numFmt w:val="bullet"/>
+      <w:lvlText w:val="o"/>
+      <w:lvlJc w:val="left"/>
+      <w:pPr>
+        <w:ind w:left="6480" w:hanging="360"/>
+      </w:pPr>
+      <w:rPr>
+        <w:rFonts w:ascii="Courier New" w:hAnsi="Courier New" w:cs="Courier New" w:hint="default"/>
+      </w:rPr>
+    </w:lvl>
+    <w:lvl w:ilvl="8" w:tplc="04090005" w:tentative="1">
+      <w:start w:val="1"/>
+      <w:numFmt w:val="bullet"/>
+      <w:lvlText w:val=""/>
+      <w:lvlJc w:val="left"/>
+      <w:pPr>
+        <w:ind w:left="7200" w:hanging="360"/>
+      </w:pPr>
+      <w:rPr>
+        <w:rFonts w:ascii="Wingdings" w:hAnsi="Wingdings" w:hint="default"/>
+      </w:rPr>
+    </w:lvl>
+  </w:abstractNum>
+  <w:abstractNum w:abstractNumId="19" w15:restartNumberingAfterBreak="0">
     <w:nsid w:val="6AD528AB"/>
     <w:multiLevelType w:val="multilevel"/>
     <w:tmpl w:val="D2B0406C"/>
@@ -4234,7 +5153,7 @@
       </w:rPr>
     </w:lvl>
   </w:abstractNum>
-  <w:abstractNum w:abstractNumId="16" w15:restartNumberingAfterBreak="0">
+  <w:abstractNum w:abstractNumId="20" w15:restartNumberingAfterBreak="0">
     <w:nsid w:val="6CE27239"/>
     <w:multiLevelType w:val="multilevel"/>
     <w:tmpl w:val="84E6E486"/>
@@ -4383,7 +5302,7 @@
       </w:rPr>
     </w:lvl>
   </w:abstractNum>
-  <w:abstractNum w:abstractNumId="17" w15:restartNumberingAfterBreak="0">
+  <w:abstractNum w:abstractNumId="21" w15:restartNumberingAfterBreak="0">
     <w:nsid w:val="72212D62"/>
     <w:multiLevelType w:val="multilevel"/>
     <w:tmpl w:val="8B50EE7C"/>
@@ -4532,7 +5451,7 @@
       </w:rPr>
     </w:lvl>
   </w:abstractNum>
-  <w:abstractNum w:abstractNumId="18" w15:restartNumberingAfterBreak="0">
+  <w:abstractNum w:abstractNumId="22" w15:restartNumberingAfterBreak="0">
     <w:nsid w:val="76BD1502"/>
     <w:multiLevelType w:val="hybridMultilevel"/>
     <w:tmpl w:val="30AA34FE"/>
@@ -4644,7 +5563,7 @@
       </w:rPr>
     </w:lvl>
   </w:abstractNum>
-  <w:abstractNum w:abstractNumId="19" w15:restartNumberingAfterBreak="0">
+  <w:abstractNum w:abstractNumId="23" w15:restartNumberingAfterBreak="0">
     <w:nsid w:val="78DB410D"/>
     <w:multiLevelType w:val="multilevel"/>
     <w:tmpl w:val="97482C7C"/>
@@ -4794,64 +5713,76 @@
     </w:lvl>
   </w:abstractNum>
   <w:num w:numId="1">
-    <w:abstractNumId w:val="12"/>
+    <w:abstractNumId w:val="14"/>
   </w:num>
   <w:num w:numId="2">
-    <w:abstractNumId w:val="18"/>
+    <w:abstractNumId w:val="22"/>
   </w:num>
   <w:num w:numId="3">
     <w:abstractNumId w:val="0"/>
   </w:num>
   <w:num w:numId="4">
+    <w:abstractNumId w:val="3"/>
+  </w:num>
+  <w:num w:numId="5">
+    <w:abstractNumId w:val="10"/>
+  </w:num>
+  <w:num w:numId="6">
+    <w:abstractNumId w:val="9"/>
+  </w:num>
+  <w:num w:numId="7">
+    <w:abstractNumId w:val="12"/>
+  </w:num>
+  <w:num w:numId="8">
+    <w:abstractNumId w:val="5"/>
+  </w:num>
+  <w:num w:numId="9">
+    <w:abstractNumId w:val="7"/>
+  </w:num>
+  <w:num w:numId="10">
+    <w:abstractNumId w:val="17"/>
+  </w:num>
+  <w:num w:numId="11">
+    <w:abstractNumId w:val="6"/>
+  </w:num>
+  <w:num w:numId="12">
+    <w:abstractNumId w:val="23"/>
+  </w:num>
+  <w:num w:numId="13">
+    <w:abstractNumId w:val="19"/>
+  </w:num>
+  <w:num w:numId="14">
+    <w:abstractNumId w:val="4"/>
+  </w:num>
+  <w:num w:numId="15">
+    <w:abstractNumId w:val="8"/>
+  </w:num>
+  <w:num w:numId="16">
+    <w:abstractNumId w:val="13"/>
+  </w:num>
+  <w:num w:numId="17">
+    <w:abstractNumId w:val="20"/>
+  </w:num>
+  <w:num w:numId="18">
     <w:abstractNumId w:val="2"/>
   </w:num>
-  <w:num w:numId="5">
-    <w:abstractNumId w:val="9"/>
+  <w:num w:numId="19">
+    <w:abstractNumId w:val="21"/>
   </w:num>
-  <w:num w:numId="6">
-    <w:abstractNumId w:val="8"/>
+  <w:num w:numId="20">
+    <w:abstractNumId w:val="16"/>
   </w:num>
-  <w:num w:numId="7">
-    <w:abstractNumId w:val="10"/>
+  <w:num w:numId="21">
+    <w:abstractNumId w:val="11"/>
   </w:num>
-  <w:num w:numId="8">
-    <w:abstractNumId w:val="4"/>
-  </w:num>
-  <w:num w:numId="9">
-    <w:abstractNumId w:val="6"/>
-  </w:num>
-  <w:num w:numId="10">
-    <w:abstractNumId w:val="14"/>
-  </w:num>
-  <w:num w:numId="11">
-    <w:abstractNumId w:val="5"/>
-  </w:num>
-  <w:num w:numId="12">
-    <w:abstractNumId w:val="19"/>
-  </w:num>
-  <w:num w:numId="13">
+  <w:num w:numId="22">
     <w:abstractNumId w:val="15"/>
   </w:num>
-  <w:num w:numId="14">
-    <w:abstractNumId w:val="3"/>
+  <w:num w:numId="23">
+    <w:abstractNumId w:val="18"/>
   </w:num>
-  <w:num w:numId="15">
-    <w:abstractNumId w:val="7"/>
-  </w:num>
-  <w:num w:numId="16">
-    <w:abstractNumId w:val="11"/>
-  </w:num>
-  <w:num w:numId="17">
-    <w:abstractNumId w:val="16"/>
-  </w:num>
-  <w:num w:numId="18">
+  <w:num w:numId="24">
     <w:abstractNumId w:val="1"/>
-  </w:num>
-  <w:num w:numId="19">
-    <w:abstractNumId w:val="17"/>
-  </w:num>
-  <w:num w:numId="20">
-    <w:abstractNumId w:val="13"/>
   </w:num>
 </w:numbering>
 </file>
@@ -4975,6 +5906,7 @@
     <w:lsdException w:name="HTML Sample" w:semiHidden="1" w:unhideWhenUsed="1"/>
     <w:lsdException w:name="HTML Typewriter" w:semiHidden="1" w:unhideWhenUsed="1"/>
     <w:lsdException w:name="HTML Variable" w:semiHidden="1" w:unhideWhenUsed="1"/>
+    <w:lsdException w:name="Normal Table" w:semiHidden="1" w:unhideWhenUsed="1"/>
     <w:lsdException w:name="annotation subject" w:semiHidden="1" w:unhideWhenUsed="1"/>
     <w:lsdException w:name="No List" w:semiHidden="1" w:unhideWhenUsed="1"/>
     <w:lsdException w:name="Outline List 1" w:semiHidden="1" w:unhideWhenUsed="1"/>
@@ -5021,8 +5953,10 @@
     <w:lsdException w:name="Table Subtle 2" w:semiHidden="1" w:unhideWhenUsed="1"/>
     <w:lsdException w:name="Table Web 1" w:semiHidden="1" w:unhideWhenUsed="1"/>
     <w:lsdException w:name="Table Web 2" w:semiHidden="1" w:unhideWhenUsed="1"/>
+    <w:lsdException w:name="Table Web 3" w:semiHidden="1" w:unhideWhenUsed="1"/>
     <w:lsdException w:name="Balloon Text" w:semiHidden="1" w:unhideWhenUsed="1"/>
     <w:lsdException w:name="Table Grid" w:uiPriority="39"/>
+    <w:lsdException w:name="Table Theme" w:semiHidden="1" w:unhideWhenUsed="1"/>
     <w:lsdException w:name="Placeholder Text" w:semiHidden="1"/>
     <w:lsdException w:name="No Spacing" w:uiPriority="1" w:qFormat="1"/>
     <w:lsdException w:name="Light Shading" w:uiPriority="60"/>
@@ -5656,7 +6590,7 @@
 </file>
 
 <file path=customXml/itemProps1.xml><?xml version="1.0" encoding="utf-8"?>
-<ds:datastoreItem xmlns:ds="http://schemas.openxmlformats.org/officeDocument/2006/customXml" ds:itemID="{2D3914CA-0EF6-49FE-BE2B-6D932C9089A6}">
+<ds:datastoreItem xmlns:ds="http://schemas.openxmlformats.org/officeDocument/2006/customXml" ds:itemID="{1B2A8010-6099-4B01-82FB-FAF8B8DF1E2C}">
   <ds:schemaRefs>
     <ds:schemaRef ds:uri="http://schemas.openxmlformats.org/officeDocument/2006/bibliography"/>
   </ds:schemaRefs>

</xml_diff>

<commit_message>
Tweak stackup, finished layout guidelines
</commit_message>
<xml_diff>
--- a/Documentation/Layout Rules and Guidelines.docx
+++ b/Documentation/Layout Rules and Guidelines.docx
@@ -107,7 +107,10 @@
         <w:t>f</w:t>
       </w:r>
       <w:r>
-        <w:t>igure below.</w:t>
+        <w:t xml:space="preserve">igure </w:t>
+      </w:r>
+      <w:r>
+        <w:t>below; see stackup PDF for more information.</w:t>
       </w:r>
     </w:p>
     <w:p>
@@ -211,1290 +214,1460 @@
       <w:r>
         <w:t xml:space="preserve"> layers</w:t>
       </w:r>
-      <w:r>
-        <w:t xml:space="preserve"> (Review Sierra printout)</w:t>
+    </w:p>
+    <w:p>
+      <w:pPr>
+        <w:pStyle w:val="ListParagraph"/>
+        <w:numPr>
+          <w:ilvl w:val="2"/>
+          <w:numId w:val="1"/>
+        </w:numPr>
+        <w:rPr>
+          <w:rFonts w:eastAsia="Times New Roman" w:cstheme="minorHAnsi"/>
+          <w:color w:val="222222"/>
+        </w:rPr>
+      </w:pPr>
+      <w:r>
+        <w:rPr>
+          <w:rFonts w:eastAsia="Times New Roman" w:cstheme="minorHAnsi"/>
+          <w:color w:val="222222"/>
+        </w:rPr>
+        <w:t>L1 - Signal</w:t>
+      </w:r>
+    </w:p>
+    <w:p>
+      <w:pPr>
+        <w:pStyle w:val="ListParagraph"/>
+        <w:numPr>
+          <w:ilvl w:val="3"/>
+          <w:numId w:val="1"/>
+        </w:numPr>
+        <w:rPr>
+          <w:rFonts w:eastAsia="Times New Roman" w:cstheme="minorHAnsi"/>
+          <w:color w:val="222222"/>
+        </w:rPr>
+      </w:pPr>
+      <w:r>
+        <w:rPr>
+          <w:rFonts w:eastAsia="Times New Roman" w:cstheme="minorHAnsi"/>
+          <w:color w:val="222222"/>
+        </w:rPr>
+        <w:t>Thickness: 1</w:t>
+      </w:r>
+      <w:r>
+        <w:rPr>
+          <w:rFonts w:eastAsia="Times New Roman" w:cstheme="minorHAnsi"/>
+          <w:color w:val="222222"/>
+        </w:rPr>
+        <w:t>oz + Plating</w:t>
+      </w:r>
+    </w:p>
+    <w:p>
+      <w:pPr>
+        <w:pStyle w:val="ListParagraph"/>
+        <w:numPr>
+          <w:ilvl w:val="3"/>
+          <w:numId w:val="1"/>
+        </w:numPr>
+        <w:rPr>
+          <w:rFonts w:eastAsia="Times New Roman" w:cstheme="minorHAnsi"/>
+          <w:color w:val="222222"/>
+        </w:rPr>
+      </w:pPr>
+      <w:r>
+        <w:rPr>
+          <w:rFonts w:eastAsia="Times New Roman" w:cstheme="minorHAnsi"/>
+          <w:color w:val="222222"/>
+        </w:rPr>
+        <w:t>Impedances (±10%)</w:t>
+      </w:r>
+    </w:p>
+    <w:p>
+      <w:pPr>
+        <w:pStyle w:val="ListParagraph"/>
+        <w:numPr>
+          <w:ilvl w:val="4"/>
+          <w:numId w:val="1"/>
+        </w:numPr>
+        <w:rPr>
+          <w:rFonts w:eastAsia="Times New Roman" w:cstheme="minorHAnsi"/>
+          <w:color w:val="222222"/>
+        </w:rPr>
+      </w:pPr>
+      <w:r>
+        <w:rPr>
+          <w:rFonts w:eastAsia="Times New Roman" w:cstheme="minorHAnsi"/>
+          <w:color w:val="222222"/>
+        </w:rPr>
+        <w:t>Single-ended: 50Ω</w:t>
+      </w:r>
+    </w:p>
+    <w:p>
+      <w:pPr>
+        <w:pStyle w:val="ListParagraph"/>
+        <w:numPr>
+          <w:ilvl w:val="4"/>
+          <w:numId w:val="1"/>
+        </w:numPr>
+        <w:rPr>
+          <w:rFonts w:eastAsia="Times New Roman" w:cstheme="minorHAnsi"/>
+          <w:color w:val="222222"/>
+        </w:rPr>
+      </w:pPr>
+      <w:r>
+        <w:rPr>
+          <w:rFonts w:eastAsia="Times New Roman" w:cstheme="minorHAnsi"/>
+          <w:color w:val="222222"/>
+        </w:rPr>
+        <w:t>Differential: 90Ω</w:t>
+      </w:r>
+    </w:p>
+    <w:p>
+      <w:pPr>
+        <w:pStyle w:val="ListParagraph"/>
+        <w:numPr>
+          <w:ilvl w:val="2"/>
+          <w:numId w:val="1"/>
+        </w:numPr>
+        <w:rPr>
+          <w:rFonts w:eastAsia="Times New Roman" w:cstheme="minorHAnsi"/>
+          <w:color w:val="222222"/>
+        </w:rPr>
+      </w:pPr>
+      <w:r>
+        <w:rPr>
+          <w:rFonts w:eastAsia="Times New Roman" w:cstheme="minorHAnsi"/>
+          <w:color w:val="222222"/>
+        </w:rPr>
+        <w:t>L2 - GND</w:t>
+      </w:r>
+    </w:p>
+    <w:p>
+      <w:pPr>
+        <w:pStyle w:val="ListParagraph"/>
+        <w:numPr>
+          <w:ilvl w:val="3"/>
+          <w:numId w:val="1"/>
+        </w:numPr>
+        <w:rPr>
+          <w:rFonts w:eastAsia="Times New Roman" w:cstheme="minorHAnsi"/>
+          <w:color w:val="222222"/>
+        </w:rPr>
+      </w:pPr>
+      <w:r>
+        <w:rPr>
+          <w:rFonts w:eastAsia="Times New Roman" w:cstheme="minorHAnsi"/>
+          <w:color w:val="222222"/>
+        </w:rPr>
+        <w:t xml:space="preserve">Thickness: </w:t>
+      </w:r>
+      <w:r>
+        <w:rPr>
+          <w:rFonts w:eastAsia="Times New Roman" w:cstheme="minorHAnsi"/>
+          <w:color w:val="222222"/>
+        </w:rPr>
+        <w:t>0.5</w:t>
+      </w:r>
+      <w:r>
+        <w:rPr>
+          <w:rFonts w:eastAsia="Times New Roman" w:cstheme="minorHAnsi"/>
+          <w:color w:val="222222"/>
+        </w:rPr>
+        <w:t>oz</w:t>
+      </w:r>
+    </w:p>
+    <w:p>
+      <w:pPr>
+        <w:pStyle w:val="ListParagraph"/>
+        <w:numPr>
+          <w:ilvl w:val="2"/>
+          <w:numId w:val="1"/>
+        </w:numPr>
+        <w:rPr>
+          <w:rFonts w:eastAsia="Times New Roman" w:cstheme="minorHAnsi"/>
+          <w:color w:val="222222"/>
+        </w:rPr>
+      </w:pPr>
+      <w:r>
+        <w:rPr>
+          <w:rFonts w:eastAsia="Times New Roman" w:cstheme="minorHAnsi"/>
+          <w:color w:val="222222"/>
+        </w:rPr>
+        <w:t>L3 - Signal</w:t>
+      </w:r>
+    </w:p>
+    <w:p>
+      <w:pPr>
+        <w:pStyle w:val="ListParagraph"/>
+        <w:numPr>
+          <w:ilvl w:val="3"/>
+          <w:numId w:val="1"/>
+        </w:numPr>
+        <w:rPr>
+          <w:rFonts w:eastAsia="Times New Roman" w:cstheme="minorHAnsi"/>
+          <w:color w:val="222222"/>
+        </w:rPr>
+      </w:pPr>
+      <w:r>
+        <w:rPr>
+          <w:rFonts w:eastAsia="Times New Roman" w:cstheme="minorHAnsi"/>
+          <w:color w:val="222222"/>
+        </w:rPr>
+        <w:t>Thickness: 0.5oz</w:t>
+      </w:r>
+    </w:p>
+    <w:p>
+      <w:pPr>
+        <w:pStyle w:val="ListParagraph"/>
+        <w:numPr>
+          <w:ilvl w:val="3"/>
+          <w:numId w:val="1"/>
+        </w:numPr>
+        <w:rPr>
+          <w:rFonts w:eastAsia="Times New Roman" w:cstheme="minorHAnsi"/>
+          <w:color w:val="222222"/>
+        </w:rPr>
+      </w:pPr>
+      <w:r>
+        <w:rPr>
+          <w:rFonts w:eastAsia="Times New Roman" w:cstheme="minorHAnsi"/>
+          <w:color w:val="222222"/>
+        </w:rPr>
+        <w:t>Impedances (±10%)</w:t>
+      </w:r>
+    </w:p>
+    <w:p>
+      <w:pPr>
+        <w:pStyle w:val="ListParagraph"/>
+        <w:numPr>
+          <w:ilvl w:val="4"/>
+          <w:numId w:val="1"/>
+        </w:numPr>
+        <w:rPr>
+          <w:rFonts w:eastAsia="Times New Roman" w:cstheme="minorHAnsi"/>
+          <w:color w:val="222222"/>
+        </w:rPr>
+      </w:pPr>
+      <w:r>
+        <w:rPr>
+          <w:rFonts w:eastAsia="Times New Roman" w:cstheme="minorHAnsi"/>
+          <w:color w:val="222222"/>
+        </w:rPr>
+        <w:t>Single-ended: 50Ω</w:t>
+      </w:r>
+    </w:p>
+    <w:p>
+      <w:pPr>
+        <w:pStyle w:val="ListParagraph"/>
+        <w:numPr>
+          <w:ilvl w:val="2"/>
+          <w:numId w:val="1"/>
+        </w:numPr>
+        <w:rPr>
+          <w:rFonts w:eastAsia="Times New Roman" w:cstheme="minorHAnsi"/>
+          <w:color w:val="222222"/>
+        </w:rPr>
+      </w:pPr>
+      <w:r>
+        <w:rPr>
+          <w:rFonts w:eastAsia="Times New Roman" w:cstheme="minorHAnsi"/>
+          <w:color w:val="222222"/>
+        </w:rPr>
+        <w:t>L4 - Signal</w:t>
+      </w:r>
+    </w:p>
+    <w:p>
+      <w:pPr>
+        <w:pStyle w:val="ListParagraph"/>
+        <w:numPr>
+          <w:ilvl w:val="3"/>
+          <w:numId w:val="1"/>
+        </w:numPr>
+        <w:rPr>
+          <w:rFonts w:eastAsia="Times New Roman" w:cstheme="minorHAnsi"/>
+          <w:color w:val="222222"/>
+        </w:rPr>
+      </w:pPr>
+      <w:r>
+        <w:rPr>
+          <w:rFonts w:eastAsia="Times New Roman" w:cstheme="minorHAnsi"/>
+          <w:color w:val="222222"/>
+        </w:rPr>
+        <w:t>Thickness: 0.5oz</w:t>
+      </w:r>
+    </w:p>
+    <w:p>
+      <w:pPr>
+        <w:pStyle w:val="ListParagraph"/>
+        <w:numPr>
+          <w:ilvl w:val="3"/>
+          <w:numId w:val="1"/>
+        </w:numPr>
+        <w:rPr>
+          <w:rFonts w:eastAsia="Times New Roman" w:cstheme="minorHAnsi"/>
+          <w:color w:val="222222"/>
+        </w:rPr>
+      </w:pPr>
+      <w:r>
+        <w:rPr>
+          <w:rFonts w:eastAsia="Times New Roman" w:cstheme="minorHAnsi"/>
+          <w:color w:val="222222"/>
+        </w:rPr>
+        <w:t>Impedances (±10%)</w:t>
+      </w:r>
+    </w:p>
+    <w:p>
+      <w:pPr>
+        <w:pStyle w:val="ListParagraph"/>
+        <w:numPr>
+          <w:ilvl w:val="4"/>
+          <w:numId w:val="1"/>
+        </w:numPr>
+        <w:rPr>
+          <w:rFonts w:eastAsia="Times New Roman" w:cstheme="minorHAnsi"/>
+          <w:color w:val="222222"/>
+        </w:rPr>
+      </w:pPr>
+      <w:r>
+        <w:rPr>
+          <w:rFonts w:eastAsia="Times New Roman" w:cstheme="minorHAnsi"/>
+          <w:color w:val="222222"/>
+        </w:rPr>
+        <w:t>Single-ended: 50Ω</w:t>
+      </w:r>
+    </w:p>
+    <w:p>
+      <w:pPr>
+        <w:pStyle w:val="ListParagraph"/>
+        <w:numPr>
+          <w:ilvl w:val="2"/>
+          <w:numId w:val="1"/>
+        </w:numPr>
+        <w:rPr>
+          <w:rFonts w:eastAsia="Times New Roman" w:cstheme="minorHAnsi"/>
+          <w:color w:val="222222"/>
+        </w:rPr>
+      </w:pPr>
+      <w:r>
+        <w:rPr>
+          <w:rFonts w:eastAsia="Times New Roman" w:cstheme="minorHAnsi"/>
+          <w:color w:val="222222"/>
+        </w:rPr>
+        <w:t>L</w:t>
+      </w:r>
+      <w:r>
+        <w:rPr>
+          <w:rFonts w:eastAsia="Times New Roman" w:cstheme="minorHAnsi"/>
+          <w:color w:val="222222"/>
+        </w:rPr>
+        <w:t>5</w:t>
+      </w:r>
+      <w:r>
+        <w:rPr>
+          <w:rFonts w:eastAsia="Times New Roman" w:cstheme="minorHAnsi"/>
+          <w:color w:val="222222"/>
+        </w:rPr>
+        <w:t xml:space="preserve"> - </w:t>
+      </w:r>
+      <w:r>
+        <w:rPr>
+          <w:rFonts w:eastAsia="Times New Roman" w:cstheme="minorHAnsi"/>
+          <w:color w:val="222222"/>
+        </w:rPr>
+        <w:t>PWR</w:t>
+      </w:r>
+    </w:p>
+    <w:p>
+      <w:pPr>
+        <w:pStyle w:val="ListParagraph"/>
+        <w:numPr>
+          <w:ilvl w:val="3"/>
+          <w:numId w:val="1"/>
+        </w:numPr>
+        <w:rPr>
+          <w:rFonts w:eastAsia="Times New Roman" w:cstheme="minorHAnsi"/>
+          <w:color w:val="222222"/>
+        </w:rPr>
+      </w:pPr>
+      <w:r>
+        <w:rPr>
+          <w:rFonts w:eastAsia="Times New Roman" w:cstheme="minorHAnsi"/>
+          <w:color w:val="222222"/>
+        </w:rPr>
+        <w:t xml:space="preserve">Thickness: </w:t>
+      </w:r>
+      <w:r>
+        <w:rPr>
+          <w:rFonts w:eastAsia="Times New Roman" w:cstheme="minorHAnsi"/>
+          <w:color w:val="222222"/>
+        </w:rPr>
+        <w:t>0.5</w:t>
+      </w:r>
+      <w:r>
+        <w:rPr>
+          <w:rFonts w:eastAsia="Times New Roman" w:cstheme="minorHAnsi"/>
+          <w:color w:val="222222"/>
+        </w:rPr>
+        <w:t>oz</w:t>
+      </w:r>
+    </w:p>
+    <w:p>
+      <w:pPr>
+        <w:pStyle w:val="ListParagraph"/>
+        <w:numPr>
+          <w:ilvl w:val="2"/>
+          <w:numId w:val="1"/>
+        </w:numPr>
+        <w:rPr>
+          <w:rFonts w:eastAsia="Times New Roman" w:cstheme="minorHAnsi"/>
+          <w:color w:val="222222"/>
+        </w:rPr>
+      </w:pPr>
+      <w:r>
+        <w:rPr>
+          <w:rFonts w:eastAsia="Times New Roman" w:cstheme="minorHAnsi"/>
+          <w:color w:val="222222"/>
+        </w:rPr>
+        <w:t>L</w:t>
+      </w:r>
+      <w:r>
+        <w:rPr>
+          <w:rFonts w:eastAsia="Times New Roman" w:cstheme="minorHAnsi"/>
+          <w:color w:val="222222"/>
+        </w:rPr>
+        <w:t>6</w:t>
+      </w:r>
+      <w:r>
+        <w:rPr>
+          <w:rFonts w:eastAsia="Times New Roman" w:cstheme="minorHAnsi"/>
+          <w:color w:val="222222"/>
+        </w:rPr>
+        <w:t xml:space="preserve"> - Signal</w:t>
+      </w:r>
+    </w:p>
+    <w:p>
+      <w:pPr>
+        <w:pStyle w:val="ListParagraph"/>
+        <w:numPr>
+          <w:ilvl w:val="3"/>
+          <w:numId w:val="1"/>
+        </w:numPr>
+        <w:rPr>
+          <w:rFonts w:eastAsia="Times New Roman" w:cstheme="minorHAnsi"/>
+          <w:color w:val="222222"/>
+        </w:rPr>
+      </w:pPr>
+      <w:r>
+        <w:rPr>
+          <w:rFonts w:eastAsia="Times New Roman" w:cstheme="minorHAnsi"/>
+          <w:color w:val="222222"/>
+        </w:rPr>
+        <w:t xml:space="preserve">Thickness: </w:t>
+      </w:r>
+      <w:r>
+        <w:rPr>
+          <w:rFonts w:eastAsia="Times New Roman" w:cstheme="minorHAnsi"/>
+          <w:color w:val="222222"/>
+        </w:rPr>
+        <w:t>1</w:t>
+      </w:r>
+      <w:r>
+        <w:rPr>
+          <w:rFonts w:eastAsia="Times New Roman" w:cstheme="minorHAnsi"/>
+          <w:color w:val="222222"/>
+        </w:rPr>
+        <w:t>oz + Plating</w:t>
+      </w:r>
+    </w:p>
+    <w:p>
+      <w:pPr>
+        <w:pStyle w:val="ListParagraph"/>
+        <w:numPr>
+          <w:ilvl w:val="3"/>
+          <w:numId w:val="1"/>
+        </w:numPr>
+        <w:rPr>
+          <w:rFonts w:eastAsia="Times New Roman" w:cstheme="minorHAnsi"/>
+          <w:color w:val="222222"/>
+        </w:rPr>
+      </w:pPr>
+      <w:r>
+        <w:rPr>
+          <w:rFonts w:eastAsia="Times New Roman" w:cstheme="minorHAnsi"/>
+          <w:color w:val="222222"/>
+        </w:rPr>
+        <w:t>Impedances (±10%)</w:t>
+      </w:r>
+    </w:p>
+    <w:p>
+      <w:pPr>
+        <w:pStyle w:val="ListParagraph"/>
+        <w:numPr>
+          <w:ilvl w:val="4"/>
+          <w:numId w:val="1"/>
+        </w:numPr>
+        <w:rPr>
+          <w:rFonts w:eastAsia="Times New Roman" w:cstheme="minorHAnsi"/>
+          <w:color w:val="222222"/>
+        </w:rPr>
+      </w:pPr>
+      <w:r>
+        <w:rPr>
+          <w:rFonts w:eastAsia="Times New Roman" w:cstheme="minorHAnsi"/>
+          <w:color w:val="222222"/>
+        </w:rPr>
+        <w:t>Single-ended: 50Ω</w:t>
+      </w:r>
+    </w:p>
+    <w:p>
+      <w:pPr>
+        <w:pStyle w:val="ListParagraph"/>
+        <w:numPr>
+          <w:ilvl w:val="4"/>
+          <w:numId w:val="1"/>
+        </w:numPr>
+        <w:rPr>
+          <w:rFonts w:eastAsia="Times New Roman" w:cstheme="minorHAnsi"/>
+          <w:color w:val="222222"/>
+        </w:rPr>
+      </w:pPr>
+      <w:r>
+        <w:rPr>
+          <w:rFonts w:eastAsia="Times New Roman" w:cstheme="minorHAnsi"/>
+          <w:color w:val="222222"/>
+        </w:rPr>
+        <w:t>Differential: 90Ω</w:t>
+      </w:r>
+    </w:p>
+    <w:p>
+      <w:pPr>
+        <w:pStyle w:val="ListParagraph"/>
+        <w:ind w:left="1440"/>
+        <w:rPr>
+          <w:highlight w:val="yellow"/>
+        </w:rPr>
+      </w:pPr>
+    </w:p>
+    <w:p>
+      <w:pPr>
+        <w:pStyle w:val="ListParagraph"/>
+        <w:numPr>
+          <w:ilvl w:val="0"/>
+          <w:numId w:val="1"/>
+        </w:numPr>
+        <w:rPr>
+          <w:b/>
+        </w:rPr>
+      </w:pPr>
+      <w:r>
+        <w:rPr>
+          <w:b/>
+        </w:rPr>
+        <w:t>Routing Rules</w:t>
+      </w:r>
+    </w:p>
+    <w:p>
+      <w:pPr>
+        <w:pStyle w:val="ListParagraph"/>
+        <w:numPr>
+          <w:ilvl w:val="1"/>
+          <w:numId w:val="1"/>
+        </w:numPr>
+      </w:pPr>
+      <w:r>
+        <w:t>Power</w:t>
+      </w:r>
+      <w:r>
+        <w:t xml:space="preserve"> (assumes 0.5</w:t>
+      </w:r>
+      <w:r>
+        <w:t>oz copper</w:t>
+      </w:r>
+      <w:r>
+        <w:t>, inner layers</w:t>
+      </w:r>
+      <w:r>
+        <w:t>)</w:t>
+      </w:r>
+    </w:p>
+    <w:p>
+      <w:pPr>
+        <w:pStyle w:val="ListParagraph"/>
+        <w:numPr>
+          <w:ilvl w:val="2"/>
+          <w:numId w:val="1"/>
+        </w:numPr>
+        <w:rPr>
+          <w:rFonts w:cstheme="minorHAnsi"/>
+        </w:rPr>
+      </w:pPr>
+      <w:r>
+        <w:t xml:space="preserve">High Power: </w:t>
+      </w:r>
+      <w:r>
+        <w:t>4.06</w:t>
+      </w:r>
+      <w:r>
+        <w:t>mm (</w:t>
+      </w:r>
+      <w:r>
+        <w:rPr>
+          <w:rFonts w:cstheme="minorHAnsi"/>
+        </w:rPr>
+        <w:t>160</w:t>
+      </w:r>
+      <w:r>
+        <w:rPr>
+          <w:rFonts w:cstheme="minorHAnsi"/>
+        </w:rPr>
+        <w:t>mil</w:t>
+      </w:r>
+      <w:r>
+        <w:rPr>
+          <w:rFonts w:cstheme="minorHAnsi"/>
+        </w:rPr>
+        <w:t>)</w:t>
+      </w:r>
+      <w:r>
+        <w:rPr>
+          <w:rFonts w:cstheme="minorHAnsi"/>
+        </w:rPr>
+        <w:t xml:space="preserve"> minimum width</w:t>
+      </w:r>
+    </w:p>
+    <w:p>
+      <w:pPr>
+        <w:pStyle w:val="ListParagraph"/>
+        <w:numPr>
+          <w:ilvl w:val="3"/>
+          <w:numId w:val="1"/>
+        </w:numPr>
+        <w:rPr>
+          <w:rFonts w:cstheme="minorHAnsi"/>
+        </w:rPr>
+      </w:pPr>
+      <w:r>
+        <w:rPr>
+          <w:rFonts w:cstheme="minorHAnsi"/>
+        </w:rPr>
+        <w:t xml:space="preserve">Signals: </w:t>
+      </w:r>
+      <w:r>
+        <w:rPr>
+          <w:rFonts w:cstheme="minorHAnsi"/>
+        </w:rPr>
+        <w:t>5V0, GND</w:t>
+      </w:r>
+    </w:p>
+    <w:p>
+      <w:pPr>
+        <w:pStyle w:val="ListParagraph"/>
+        <w:numPr>
+          <w:ilvl w:val="2"/>
+          <w:numId w:val="1"/>
+        </w:numPr>
+      </w:pPr>
+      <w:r>
+        <w:t xml:space="preserve">Medium Power: </w:t>
+      </w:r>
+      <w:r>
+        <w:t>1.78mm (</w:t>
+      </w:r>
+      <w:r>
+        <w:t>70mil</w:t>
+      </w:r>
+      <w:r>
+        <w:t>)</w:t>
+      </w:r>
+      <w:r>
+        <w:t xml:space="preserve"> minimum width</w:t>
+      </w:r>
+    </w:p>
+    <w:p>
+      <w:pPr>
+        <w:pStyle w:val="ListParagraph"/>
+        <w:numPr>
+          <w:ilvl w:val="3"/>
+          <w:numId w:val="1"/>
+        </w:numPr>
+      </w:pPr>
+      <w:r>
+        <w:t>Signals: 12V0</w:t>
+      </w:r>
+    </w:p>
+    <w:p>
+      <w:pPr>
+        <w:pStyle w:val="ListParagraph"/>
+        <w:numPr>
+          <w:ilvl w:val="2"/>
+          <w:numId w:val="1"/>
+        </w:numPr>
+      </w:pPr>
+      <w:r>
+        <w:t>Low</w:t>
+      </w:r>
+      <w:r>
+        <w:t xml:space="preserve"> Power: </w:t>
+      </w:r>
+      <w:r>
+        <w:t>0.635mm (</w:t>
+      </w:r>
+      <w:r>
+        <w:t>25</w:t>
+      </w:r>
+      <w:r>
+        <w:t>mil</w:t>
+      </w:r>
+      <w:r>
+        <w:t>)</w:t>
+      </w:r>
+      <w:r>
+        <w:t xml:space="preserve"> minimum width</w:t>
+      </w:r>
+    </w:p>
+    <w:p>
+      <w:pPr>
+        <w:pStyle w:val="ListParagraph"/>
+        <w:numPr>
+          <w:ilvl w:val="3"/>
+          <w:numId w:val="1"/>
+        </w:numPr>
+      </w:pPr>
+      <w:r>
+        <w:t xml:space="preserve">Signals: </w:t>
+      </w:r>
+      <w:r>
+        <w:t>3V3</w:t>
+      </w:r>
+      <w:r>
+        <w:t>, 5V0_USB, VBUS</w:t>
+      </w:r>
+    </w:p>
+    <w:p>
+      <w:pPr>
+        <w:pStyle w:val="ListParagraph"/>
+        <w:numPr>
+          <w:ilvl w:val="2"/>
+          <w:numId w:val="1"/>
+        </w:numPr>
+      </w:pPr>
+      <w:r>
+        <w:t xml:space="preserve">All Others: </w:t>
+      </w:r>
+      <w:r>
+        <w:t xml:space="preserve"> 0.254mm (</w:t>
+      </w:r>
+      <w:r>
+        <w:t>10mil</w:t>
+      </w:r>
+      <w:r>
+        <w:t>)</w:t>
+      </w:r>
+      <w:r>
+        <w:t xml:space="preserve"> minimum width</w:t>
+      </w:r>
+    </w:p>
+    <w:p>
+      <w:pPr>
+        <w:pStyle w:val="ListParagraph"/>
+        <w:numPr>
+          <w:ilvl w:val="3"/>
+          <w:numId w:val="1"/>
+        </w:numPr>
+      </w:pPr>
+      <w:r>
+        <w:t>Signals: AVCC, VCCIO</w:t>
+      </w:r>
+    </w:p>
+    <w:p>
+      <w:pPr>
+        <w:pStyle w:val="ListParagraph"/>
+        <w:numPr>
+          <w:ilvl w:val="1"/>
+          <w:numId w:val="1"/>
+        </w:numPr>
+      </w:pPr>
+      <w:r>
+        <w:t>JTAG</w:t>
+      </w:r>
+      <w:r>
+        <w:t>/Programming</w:t>
+      </w:r>
+    </w:p>
+    <w:p>
+      <w:pPr>
+        <w:pStyle w:val="ListParagraph"/>
+        <w:numPr>
+          <w:ilvl w:val="2"/>
+          <w:numId w:val="1"/>
+        </w:numPr>
+      </w:pPr>
+      <w:r>
+        <w:t xml:space="preserve">Signals: </w:t>
+      </w:r>
+      <w:r>
+        <w:t>BT_SWCLK, BT_SWCLK, BT_SWO, PDI_CLK, PDI_DATA</w:t>
+      </w:r>
+    </w:p>
+    <w:p>
+      <w:pPr>
+        <w:pStyle w:val="ListParagraph"/>
+        <w:numPr>
+          <w:ilvl w:val="2"/>
+          <w:numId w:val="1"/>
+        </w:numPr>
+      </w:pPr>
+      <w:r>
+        <w:t xml:space="preserve">Impedance: 50Ω </w:t>
+      </w:r>
+      <w:r>
+        <w:sym w:font="Symbol" w:char="F0B1"/>
+      </w:r>
+      <w:r>
+        <w:t xml:space="preserve"> 10% single-ended </w:t>
+      </w:r>
+    </w:p>
+    <w:p>
+      <w:pPr>
+        <w:pStyle w:val="ListParagraph"/>
+        <w:numPr>
+          <w:ilvl w:val="2"/>
+          <w:numId w:val="1"/>
+        </w:numPr>
+      </w:pPr>
+      <w:r>
+        <w:t>Routing Layers: Layers 1</w:t>
+      </w:r>
+      <w:r>
+        <w:t>, 3, 4</w:t>
+      </w:r>
+      <w:r>
+        <w:t xml:space="preserve"> and </w:t>
+      </w:r>
+      <w:r>
+        <w:t>6</w:t>
+      </w:r>
+    </w:p>
+    <w:p>
+      <w:pPr>
+        <w:pStyle w:val="ListParagraph"/>
+        <w:numPr>
+          <w:ilvl w:val="2"/>
+          <w:numId w:val="1"/>
+        </w:numPr>
+      </w:pPr>
+      <w:r>
+        <w:t xml:space="preserve">Maximum trace length of </w:t>
+      </w:r>
+      <w:r>
+        <w:t>100mm (</w:t>
+      </w:r>
+      <w:r>
+        <w:t>4</w:t>
+      </w:r>
+      <w:r>
+        <w:t xml:space="preserve"> inches</w:t>
+      </w:r>
+      <w:r>
+        <w:t>)</w:t>
+      </w:r>
+      <w:r>
+        <w:t>.</w:t>
+      </w:r>
+    </w:p>
+    <w:p>
+      <w:pPr>
+        <w:pStyle w:val="ListParagraph"/>
+        <w:numPr>
+          <w:ilvl w:val="2"/>
+          <w:numId w:val="1"/>
+        </w:numPr>
+      </w:pPr>
+      <w:r>
+        <w:t>Route signals so that there are no stubs.</w:t>
+      </w:r>
+    </w:p>
+    <w:p>
+      <w:pPr>
+        <w:pStyle w:val="ListParagraph"/>
+        <w:numPr>
+          <w:ilvl w:val="2"/>
+          <w:numId w:val="1"/>
+        </w:numPr>
+      </w:pPr>
+      <w:r>
+        <w:t>Keep traces at least 3H away from other signals.</w:t>
+      </w:r>
+    </w:p>
+    <w:p>
+      <w:pPr>
+        <w:pStyle w:val="ListParagraph"/>
+        <w:numPr>
+          <w:ilvl w:val="1"/>
+          <w:numId w:val="1"/>
+        </w:numPr>
+      </w:pPr>
+      <w:r>
+        <w:t>USB</w:t>
+      </w:r>
+    </w:p>
+    <w:p>
+      <w:pPr>
+        <w:pStyle w:val="ListParagraph"/>
+        <w:numPr>
+          <w:ilvl w:val="2"/>
+          <w:numId w:val="1"/>
+        </w:numPr>
+      </w:pPr>
+      <w:r>
+        <w:t>Signals:</w:t>
+      </w:r>
+      <w:r>
+        <w:t xml:space="preserve"> </w:t>
+      </w:r>
+      <w:r>
+        <w:t>MCU_D_P/N, USB_DR_P/N, USB_D_P/N</w:t>
+      </w:r>
+    </w:p>
+    <w:p>
+      <w:pPr>
+        <w:pStyle w:val="ListParagraph"/>
+        <w:numPr>
+          <w:ilvl w:val="2"/>
+          <w:numId w:val="1"/>
+        </w:numPr>
+      </w:pPr>
+      <w:r>
+        <w:t>Impedance: 9</w:t>
+      </w:r>
+      <w:r>
+        <w:t xml:space="preserve">0Ω </w:t>
+      </w:r>
+      <w:r>
+        <w:sym w:font="Symbol" w:char="F0B1"/>
+      </w:r>
+      <w:r>
+        <w:t xml:space="preserve"> 10% differential</w:t>
+      </w:r>
+    </w:p>
+    <w:p>
+      <w:pPr>
+        <w:pStyle w:val="ListParagraph"/>
+        <w:numPr>
+          <w:ilvl w:val="2"/>
+          <w:numId w:val="1"/>
+        </w:numPr>
+      </w:pPr>
+      <w:r>
+        <w:t>Routing Layers: Layers 1</w:t>
+      </w:r>
+      <w:r>
+        <w:t xml:space="preserve"> </w:t>
+      </w:r>
+      <w:r>
+        <w:t>and 6</w:t>
+      </w:r>
+    </w:p>
+    <w:p>
+      <w:pPr>
+        <w:pStyle w:val="ListParagraph"/>
+        <w:numPr>
+          <w:ilvl w:val="2"/>
+          <w:numId w:val="1"/>
+        </w:numPr>
+      </w:pPr>
+      <w:r>
+        <w:t>Trace lengths should</w:t>
+      </w:r>
+      <w:r>
+        <w:t xml:space="preserve"> be matched within </w:t>
+      </w:r>
+      <w:r>
+        <w:t>3.81mm (</w:t>
+      </w:r>
+      <w:r>
+        <w:t>15</w:t>
+      </w:r>
+      <w:r>
+        <w:t>0mil</w:t>
+      </w:r>
+      <w:r>
+        <w:t>)</w:t>
+      </w:r>
+      <w:r>
+        <w:t xml:space="preserve"> between pairs</w:t>
+      </w:r>
+    </w:p>
+    <w:p>
+      <w:pPr>
+        <w:pStyle w:val="ListParagraph"/>
+        <w:numPr>
+          <w:ilvl w:val="2"/>
+          <w:numId w:val="1"/>
+        </w:numPr>
+      </w:pPr>
+      <w:r>
+        <w:t>Route signals so that there are no stubs.</w:t>
+      </w:r>
+    </w:p>
+    <w:p>
+      <w:pPr>
+        <w:pStyle w:val="ListParagraph"/>
+        <w:numPr>
+          <w:ilvl w:val="2"/>
+          <w:numId w:val="1"/>
+        </w:numPr>
+      </w:pPr>
+      <w:r>
+        <w:t xml:space="preserve">A maximum of 1 via may be used </w:t>
+      </w:r>
+      <w:r>
+        <w:t>along the full trace length.</w:t>
+      </w:r>
+    </w:p>
+    <w:p>
+      <w:pPr>
+        <w:pStyle w:val="ListParagraph"/>
+        <w:numPr>
+          <w:ilvl w:val="2"/>
+          <w:numId w:val="1"/>
+        </w:numPr>
+      </w:pPr>
+      <w:r>
+        <w:t xml:space="preserve">Ground stitching vias should be placed within </w:t>
+      </w:r>
+      <w:r>
+        <w:t>1.27mm (</w:t>
+      </w:r>
+      <w:r>
+        <w:t>50mil</w:t>
+      </w:r>
+      <w:r>
+        <w:t>)</w:t>
+      </w:r>
+      <w:r>
+        <w:t xml:space="preserve"> of signal transitions from Layer 1 to Layer </w:t>
+      </w:r>
+      <w:r>
+        <w:t>6</w:t>
+      </w:r>
+      <w:r>
+        <w:t>.</w:t>
+      </w:r>
+    </w:p>
+    <w:p>
+      <w:pPr>
+        <w:pStyle w:val="ListParagraph"/>
+        <w:numPr>
+          <w:ilvl w:val="2"/>
+          <w:numId w:val="1"/>
+        </w:numPr>
+      </w:pPr>
+      <w:r>
+        <w:t>Traces should not be routed under or between pins of other devices</w:t>
+      </w:r>
+    </w:p>
+    <w:p>
+      <w:pPr>
+        <w:pStyle w:val="ListParagraph"/>
+        <w:numPr>
+          <w:ilvl w:val="2"/>
+          <w:numId w:val="1"/>
+        </w:numPr>
+      </w:pPr>
+      <w:r>
+        <w:t>Traces and vias should be kept at least 3H away from other signals</w:t>
+      </w:r>
+      <w:r>
+        <w:t>/fills</w:t>
+      </w:r>
+      <w:r>
+        <w:t>.</w:t>
+      </w:r>
+    </w:p>
+    <w:p>
+      <w:pPr>
+        <w:pStyle w:val="ListParagraph"/>
+        <w:numPr>
+          <w:ilvl w:val="2"/>
+          <w:numId w:val="1"/>
+        </w:numPr>
+      </w:pPr>
+      <w:r>
+        <w:t xml:space="preserve">Traces and vias should be kept at least 20H away from edge of </w:t>
+      </w:r>
+      <w:r>
+        <w:t xml:space="preserve">the </w:t>
+      </w:r>
+      <w:r>
+        <w:t>return plane.</w:t>
+      </w:r>
+    </w:p>
+    <w:p>
+      <w:pPr>
+        <w:pStyle w:val="ListParagraph"/>
+        <w:numPr>
+          <w:ilvl w:val="1"/>
+          <w:numId w:val="1"/>
+        </w:numPr>
+      </w:pPr>
+      <w:r>
+        <w:t>Clocking</w:t>
+      </w:r>
+    </w:p>
+    <w:p>
+      <w:pPr>
+        <w:pStyle w:val="ListParagraph"/>
+        <w:numPr>
+          <w:ilvl w:val="2"/>
+          <w:numId w:val="1"/>
+        </w:numPr>
+      </w:pPr>
+      <w:r>
+        <w:t xml:space="preserve">Signals: </w:t>
+      </w:r>
+      <w:r>
+        <w:t>HFXO, XTALI, XTALO</w:t>
+      </w:r>
+    </w:p>
+    <w:p>
+      <w:pPr>
+        <w:pStyle w:val="ListParagraph"/>
+        <w:numPr>
+          <w:ilvl w:val="2"/>
+          <w:numId w:val="1"/>
+        </w:numPr>
+      </w:pPr>
+      <w:r>
+        <w:t xml:space="preserve">Impedance: 50Ω </w:t>
+      </w:r>
+      <w:r>
+        <w:sym w:font="Symbol" w:char="F0B1"/>
+      </w:r>
+      <w:r>
+        <w:t xml:space="preserve"> 10% single-ended </w:t>
+      </w:r>
+    </w:p>
+    <w:p>
+      <w:pPr>
+        <w:pStyle w:val="ListParagraph"/>
+        <w:numPr>
+          <w:ilvl w:val="2"/>
+          <w:numId w:val="1"/>
+        </w:numPr>
+      </w:pPr>
+      <w:r>
+        <w:t xml:space="preserve">Routing Layers: Layers 1 and </w:t>
+      </w:r>
+      <w:r>
+        <w:t>6</w:t>
+      </w:r>
+    </w:p>
+    <w:p>
+      <w:pPr>
+        <w:pStyle w:val="ListParagraph"/>
+        <w:numPr>
+          <w:ilvl w:val="2"/>
+          <w:numId w:val="1"/>
+        </w:numPr>
+      </w:pPr>
+      <w:r>
+        <w:t>Keep traces at least 3H away from other traces.</w:t>
+      </w:r>
+    </w:p>
+    <w:p>
+      <w:pPr>
+        <w:pStyle w:val="ListParagraph"/>
+        <w:numPr>
+          <w:ilvl w:val="2"/>
+          <w:numId w:val="1"/>
+        </w:numPr>
+      </w:pPr>
+      <w:r>
+        <w:t>Route signals so that there are no stubs.</w:t>
+      </w:r>
+    </w:p>
+    <w:p>
+      <w:pPr>
+        <w:pStyle w:val="ListParagraph"/>
+        <w:numPr>
+          <w:ilvl w:val="2"/>
+          <w:numId w:val="1"/>
+        </w:numPr>
+      </w:pPr>
+      <w:r>
+        <w:t xml:space="preserve">Ensure that crystal traces are matched within </w:t>
+      </w:r>
+      <w:r>
+        <w:t>0.127mm (</w:t>
+      </w:r>
+      <w:r>
+        <w:t>5mil</w:t>
+      </w:r>
+      <w:r>
+        <w:t>)</w:t>
+      </w:r>
+      <w:r>
+        <w:t xml:space="preserve"> of each other.</w:t>
+      </w:r>
+    </w:p>
+    <w:p>
+      <w:pPr>
+        <w:pStyle w:val="ListParagraph"/>
+        <w:numPr>
+          <w:ilvl w:val="2"/>
+          <w:numId w:val="1"/>
+        </w:numPr>
+      </w:pPr>
+      <w:r>
+        <w:t xml:space="preserve">The maximum total trace length is </w:t>
+      </w:r>
+      <w:r>
+        <w:t>19mm (</w:t>
+      </w:r>
+      <w:r>
+        <w:t>750mil</w:t>
+      </w:r>
+      <w:r>
+        <w:t>)</w:t>
+      </w:r>
+      <w:r>
+        <w:t>.</w:t>
+      </w:r>
+    </w:p>
+    <w:p>
+      <w:pPr>
+        <w:pStyle w:val="ListParagraph"/>
+        <w:numPr>
+          <w:ilvl w:val="1"/>
+          <w:numId w:val="1"/>
+        </w:numPr>
+      </w:pPr>
+      <w:r>
+        <w:t>General</w:t>
+      </w:r>
+    </w:p>
+    <w:p>
+      <w:pPr>
+        <w:pStyle w:val="ListParagraph"/>
+        <w:numPr>
+          <w:ilvl w:val="2"/>
+          <w:numId w:val="1"/>
+        </w:numPr>
+        <w:rPr>
+          <w:rFonts w:ascii="Calibri" w:hAnsi="Calibri"/>
+        </w:rPr>
+      </w:pPr>
+      <w:r>
+        <w:rPr>
+          <w:rFonts w:ascii="Calibri" w:hAnsi="Calibri"/>
+        </w:rPr>
+        <w:t>Do not split signal ground planes.</w:t>
+      </w:r>
+    </w:p>
+    <w:p>
+      <w:pPr>
+        <w:pStyle w:val="ListParagraph"/>
+        <w:numPr>
+          <w:ilvl w:val="2"/>
+          <w:numId w:val="1"/>
+        </w:numPr>
+      </w:pPr>
+      <w:r>
+        <w:t>Do not route signals over splits in reference planes.</w:t>
+      </w:r>
+    </w:p>
+    <w:p>
+      <w:pPr>
+        <w:pStyle w:val="ListParagraph"/>
+        <w:numPr>
+          <w:ilvl w:val="2"/>
+          <w:numId w:val="1"/>
+        </w:numPr>
+      </w:pPr>
+      <w:r>
+        <w:rPr>
+          <w:rFonts w:ascii="Calibri" w:hAnsi="Calibri"/>
+        </w:rPr>
+        <w:lastRenderedPageBreak/>
+        <w:t>Fill unused PCB areas with GND fills/planes.</w:t>
+      </w:r>
+    </w:p>
+    <w:p>
+      <w:pPr>
+        <w:pStyle w:val="ListParagraph"/>
+        <w:numPr>
+          <w:ilvl w:val="2"/>
+          <w:numId w:val="1"/>
+        </w:numPr>
+      </w:pPr>
+      <w:r>
+        <w:t xml:space="preserve">Add ground-stitching vias every </w:t>
+      </w:r>
+      <w:r>
+        <w:t>6.35mm (</w:t>
+      </w:r>
+      <w:r>
+        <w:t>250mil</w:t>
+      </w:r>
+      <w:r>
+        <w:t>)</w:t>
+      </w:r>
+      <w:r>
+        <w:t xml:space="preserve"> in ground planes and fills; Stitch the edge of ground planes with vias.</w:t>
+      </w:r>
+    </w:p>
+    <w:p>
+      <w:pPr>
+        <w:pStyle w:val="ListParagraph"/>
+        <w:numPr>
+          <w:ilvl w:val="2"/>
+          <w:numId w:val="1"/>
+        </w:numPr>
+      </w:pPr>
+      <w:r>
+        <w:t>Route traces on adjacent layers perpendicular to each other to reduce crosstalk.</w:t>
+      </w:r>
+    </w:p>
+    <w:p>
+      <w:pPr>
+        <w:pStyle w:val="ListParagraph"/>
+        <w:numPr>
+          <w:ilvl w:val="2"/>
+          <w:numId w:val="1"/>
+        </w:numPr>
+      </w:pPr>
+      <w:r>
+        <w:t>Keep all clock lines as short as possible.</w:t>
+      </w:r>
+    </w:p>
+    <w:p>
+      <w:pPr>
+        <w:pStyle w:val="ListParagraph"/>
+        <w:numPr>
+          <w:ilvl w:val="2"/>
+          <w:numId w:val="1"/>
+        </w:numPr>
+      </w:pPr>
+      <w:r>
+        <w:t>Do not route traces within 10H of a plane.</w:t>
+      </w:r>
+    </w:p>
+    <w:p>
+      <w:pPr>
+        <w:pStyle w:val="ListParagraph"/>
+        <w:numPr>
+          <w:ilvl w:val="2"/>
+          <w:numId w:val="1"/>
+        </w:numPr>
+      </w:pPr>
+      <w:r>
+        <w:t>Do not share power and ground pads or use long, narrow traces for decoupling capacitors.</w:t>
+      </w:r>
+    </w:p>
+    <w:p>
+      <w:pPr>
+        <w:pStyle w:val="ListParagraph"/>
+        <w:numPr>
+          <w:ilvl w:val="2"/>
+          <w:numId w:val="1"/>
+        </w:numPr>
+      </w:pPr>
+      <w:r>
+        <w:rPr>
+          <w:rFonts w:ascii="Calibri" w:hAnsi="Calibri"/>
+        </w:rPr>
+        <w:t>Make traces to power supply filtering components as short and wide as possible; vias should be used instead of long, narrow traces to connect to power planes.</w:t>
+      </w:r>
+    </w:p>
+    <w:p>
+      <w:pPr>
+        <w:pStyle w:val="ListParagraph"/>
+        <w:numPr>
+          <w:ilvl w:val="2"/>
+          <w:numId w:val="1"/>
+        </w:numPr>
+      </w:pPr>
+      <w:r>
+        <w:rPr>
+          <w:rFonts w:ascii="Calibri" w:hAnsi="Calibri"/>
+        </w:rPr>
+        <w:t>Do not route traces under crystals and oscillators.</w:t>
+      </w:r>
+    </w:p>
+    <w:p>
+      <w:pPr>
+        <w:pStyle w:val="ListParagraph"/>
+        <w:numPr>
+          <w:ilvl w:val="2"/>
+          <w:numId w:val="1"/>
+        </w:numPr>
+      </w:pPr>
+      <w:r>
+        <w:rPr>
+          <w:rFonts w:ascii="Calibri" w:hAnsi="Calibri"/>
+        </w:rPr>
+        <w:t>Use dogbones instead of via-in-pad.</w:t>
+      </w:r>
+    </w:p>
+    <w:p>
+      <w:pPr>
+        <w:pStyle w:val="ListParagraph"/>
+        <w:numPr>
+          <w:ilvl w:val="1"/>
+          <w:numId w:val="1"/>
+        </w:numPr>
+      </w:pPr>
+      <w:r>
+        <w:rPr>
+          <w:rFonts w:ascii="Calibri" w:hAnsi="Calibri"/>
+        </w:rPr>
+        <w:t>Others</w:t>
+      </w:r>
+    </w:p>
+    <w:p>
+      <w:pPr>
+        <w:numPr>
+          <w:ilvl w:val="2"/>
+          <w:numId w:val="1"/>
+        </w:numPr>
+        <w:textAlignment w:val="center"/>
+        <w:rPr>
+          <w:rFonts w:ascii="Calibri" w:eastAsia="Times New Roman" w:hAnsi="Calibri" w:cs="Times New Roman"/>
+        </w:rPr>
+      </w:pPr>
+      <w:r>
+        <w:rPr>
+          <w:rFonts w:ascii="Calibri" w:eastAsia="Times New Roman" w:hAnsi="Calibri" w:cs="Times New Roman"/>
+        </w:rPr>
+        <w:t>Keep noisy, high-frequency (i.e. high-speed digital</w:t>
+      </w:r>
+      <w:r>
+        <w:rPr>
+          <w:rFonts w:ascii="Calibri" w:eastAsia="Times New Roman" w:hAnsi="Calibri" w:cs="Times New Roman"/>
+        </w:rPr>
+        <w:t xml:space="preserve"> and clock) signals away from </w:t>
+      </w:r>
+      <w:r>
+        <w:rPr>
+          <w:rFonts w:ascii="Calibri" w:eastAsia="Times New Roman" w:hAnsi="Calibri" w:cs="Times New Roman"/>
+        </w:rPr>
+        <w:t xml:space="preserve">Y1 </w:t>
+      </w:r>
+      <w:r>
+        <w:rPr>
+          <w:rFonts w:ascii="Calibri" w:eastAsia="Times New Roman" w:hAnsi="Calibri" w:cs="Times New Roman"/>
+        </w:rPr>
+        <w:t xml:space="preserve">and </w:t>
+      </w:r>
+      <w:r>
+        <w:rPr>
+          <w:rFonts w:ascii="Calibri" w:eastAsia="Times New Roman" w:hAnsi="Calibri" w:cs="Times New Roman"/>
+        </w:rPr>
+        <w:t>its</w:t>
       </w:r>
       <w:bookmarkStart w:id="0" w:name="_GoBack"/>
       <w:bookmarkEnd w:id="0"/>
-    </w:p>
-    <w:p>
-      <w:pPr>
-        <w:pStyle w:val="ListParagraph"/>
-        <w:numPr>
-          <w:ilvl w:val="2"/>
-          <w:numId w:val="1"/>
-        </w:numPr>
-        <w:rPr>
-          <w:rFonts w:eastAsia="Times New Roman" w:cstheme="minorHAnsi"/>
-          <w:color w:val="222222"/>
-        </w:rPr>
-      </w:pPr>
-      <w:r>
-        <w:rPr>
-          <w:rFonts w:eastAsia="Times New Roman" w:cstheme="minorHAnsi"/>
-          <w:color w:val="222222"/>
-        </w:rPr>
-        <w:t>L1 - Signal</w:t>
-      </w:r>
-    </w:p>
-    <w:p>
-      <w:pPr>
-        <w:pStyle w:val="ListParagraph"/>
-        <w:numPr>
-          <w:ilvl w:val="3"/>
-          <w:numId w:val="1"/>
-        </w:numPr>
-        <w:rPr>
-          <w:rFonts w:eastAsia="Times New Roman" w:cstheme="minorHAnsi"/>
-          <w:color w:val="222222"/>
-        </w:rPr>
-      </w:pPr>
-      <w:r>
-        <w:rPr>
-          <w:rFonts w:eastAsia="Times New Roman" w:cstheme="minorHAnsi"/>
-          <w:color w:val="222222"/>
-        </w:rPr>
-        <w:t>Thickness: 0.5oz + Plating</w:t>
-      </w:r>
-    </w:p>
-    <w:p>
-      <w:pPr>
-        <w:pStyle w:val="ListParagraph"/>
-        <w:numPr>
-          <w:ilvl w:val="3"/>
-          <w:numId w:val="1"/>
-        </w:numPr>
-        <w:rPr>
-          <w:rFonts w:eastAsia="Times New Roman" w:cstheme="minorHAnsi"/>
-          <w:color w:val="222222"/>
-        </w:rPr>
-      </w:pPr>
-      <w:r>
-        <w:rPr>
-          <w:rFonts w:eastAsia="Times New Roman" w:cstheme="minorHAnsi"/>
-          <w:color w:val="222222"/>
-        </w:rPr>
-        <w:t>Impedances (±10%)</w:t>
-      </w:r>
-    </w:p>
-    <w:p>
-      <w:pPr>
-        <w:pStyle w:val="ListParagraph"/>
-        <w:numPr>
-          <w:ilvl w:val="4"/>
-          <w:numId w:val="1"/>
-        </w:numPr>
-        <w:rPr>
-          <w:rFonts w:eastAsia="Times New Roman" w:cstheme="minorHAnsi"/>
-          <w:color w:val="222222"/>
-        </w:rPr>
-      </w:pPr>
-      <w:r>
-        <w:rPr>
-          <w:rFonts w:eastAsia="Times New Roman" w:cstheme="minorHAnsi"/>
-          <w:color w:val="222222"/>
-        </w:rPr>
-        <w:t>Single-ended: 50Ω</w:t>
-      </w:r>
-    </w:p>
-    <w:p>
-      <w:pPr>
-        <w:pStyle w:val="ListParagraph"/>
-        <w:numPr>
-          <w:ilvl w:val="4"/>
-          <w:numId w:val="1"/>
-        </w:numPr>
-        <w:rPr>
-          <w:rFonts w:eastAsia="Times New Roman" w:cstheme="minorHAnsi"/>
-          <w:color w:val="222222"/>
-        </w:rPr>
-      </w:pPr>
-      <w:r>
-        <w:rPr>
-          <w:rFonts w:eastAsia="Times New Roman" w:cstheme="minorHAnsi"/>
-          <w:color w:val="222222"/>
-        </w:rPr>
-        <w:t>Differential: 90Ω</w:t>
-      </w:r>
-    </w:p>
-    <w:p>
-      <w:pPr>
-        <w:pStyle w:val="ListParagraph"/>
-        <w:numPr>
-          <w:ilvl w:val="2"/>
-          <w:numId w:val="1"/>
-        </w:numPr>
-        <w:rPr>
-          <w:rFonts w:eastAsia="Times New Roman" w:cstheme="minorHAnsi"/>
-          <w:color w:val="222222"/>
-        </w:rPr>
-      </w:pPr>
-      <w:r>
-        <w:rPr>
-          <w:rFonts w:eastAsia="Times New Roman" w:cstheme="minorHAnsi"/>
-          <w:color w:val="222222"/>
-        </w:rPr>
-        <w:t>L2 - GND</w:t>
-      </w:r>
-    </w:p>
-    <w:p>
-      <w:pPr>
-        <w:pStyle w:val="ListParagraph"/>
-        <w:numPr>
-          <w:ilvl w:val="3"/>
-          <w:numId w:val="1"/>
-        </w:numPr>
-        <w:rPr>
-          <w:rFonts w:eastAsia="Times New Roman" w:cstheme="minorHAnsi"/>
-          <w:color w:val="222222"/>
-        </w:rPr>
-      </w:pPr>
-      <w:r>
-        <w:rPr>
-          <w:rFonts w:eastAsia="Times New Roman" w:cstheme="minorHAnsi"/>
-          <w:color w:val="222222"/>
-        </w:rPr>
-        <w:t>Thickness: 1oz</w:t>
-      </w:r>
-    </w:p>
-    <w:p>
-      <w:pPr>
-        <w:pStyle w:val="ListParagraph"/>
-        <w:numPr>
-          <w:ilvl w:val="2"/>
-          <w:numId w:val="1"/>
-        </w:numPr>
-        <w:rPr>
-          <w:rFonts w:eastAsia="Times New Roman" w:cstheme="minorHAnsi"/>
-          <w:color w:val="222222"/>
-        </w:rPr>
-      </w:pPr>
-      <w:r>
-        <w:rPr>
-          <w:rFonts w:eastAsia="Times New Roman" w:cstheme="minorHAnsi"/>
-          <w:color w:val="222222"/>
-        </w:rPr>
-        <w:t>L3 - Signal</w:t>
-      </w:r>
-    </w:p>
-    <w:p>
-      <w:pPr>
-        <w:pStyle w:val="ListParagraph"/>
-        <w:numPr>
-          <w:ilvl w:val="3"/>
-          <w:numId w:val="1"/>
-        </w:numPr>
-        <w:rPr>
-          <w:rFonts w:eastAsia="Times New Roman" w:cstheme="minorHAnsi"/>
-          <w:color w:val="222222"/>
-        </w:rPr>
-      </w:pPr>
-      <w:r>
-        <w:rPr>
-          <w:rFonts w:eastAsia="Times New Roman" w:cstheme="minorHAnsi"/>
-          <w:color w:val="222222"/>
-        </w:rPr>
-        <w:t>Thickness: 0.5oz</w:t>
-      </w:r>
-    </w:p>
-    <w:p>
-      <w:pPr>
-        <w:pStyle w:val="ListParagraph"/>
-        <w:numPr>
-          <w:ilvl w:val="3"/>
-          <w:numId w:val="1"/>
-        </w:numPr>
-        <w:rPr>
-          <w:rFonts w:eastAsia="Times New Roman" w:cstheme="minorHAnsi"/>
-          <w:color w:val="222222"/>
-        </w:rPr>
-      </w:pPr>
-      <w:r>
-        <w:rPr>
-          <w:rFonts w:eastAsia="Times New Roman" w:cstheme="minorHAnsi"/>
-          <w:color w:val="222222"/>
-        </w:rPr>
-        <w:t>Impedances (±10%)</w:t>
-      </w:r>
-    </w:p>
-    <w:p>
-      <w:pPr>
-        <w:pStyle w:val="ListParagraph"/>
-        <w:numPr>
-          <w:ilvl w:val="4"/>
-          <w:numId w:val="1"/>
-        </w:numPr>
-        <w:rPr>
-          <w:rFonts w:eastAsia="Times New Roman" w:cstheme="minorHAnsi"/>
-          <w:color w:val="222222"/>
-        </w:rPr>
-      </w:pPr>
-      <w:r>
-        <w:rPr>
-          <w:rFonts w:eastAsia="Times New Roman" w:cstheme="minorHAnsi"/>
-          <w:color w:val="222222"/>
-        </w:rPr>
-        <w:t>Single-ended: 50Ω</w:t>
-      </w:r>
-    </w:p>
-    <w:p>
-      <w:pPr>
-        <w:pStyle w:val="ListParagraph"/>
-        <w:numPr>
-          <w:ilvl w:val="2"/>
-          <w:numId w:val="1"/>
-        </w:numPr>
-        <w:rPr>
-          <w:rFonts w:eastAsia="Times New Roman" w:cstheme="minorHAnsi"/>
-          <w:color w:val="222222"/>
-        </w:rPr>
-      </w:pPr>
-      <w:r>
-        <w:rPr>
-          <w:rFonts w:eastAsia="Times New Roman" w:cstheme="minorHAnsi"/>
-          <w:color w:val="222222"/>
-        </w:rPr>
-        <w:t>L4 - Signal</w:t>
-      </w:r>
-    </w:p>
-    <w:p>
-      <w:pPr>
-        <w:pStyle w:val="ListParagraph"/>
-        <w:numPr>
-          <w:ilvl w:val="3"/>
-          <w:numId w:val="1"/>
-        </w:numPr>
-        <w:rPr>
-          <w:rFonts w:eastAsia="Times New Roman" w:cstheme="minorHAnsi"/>
-          <w:color w:val="222222"/>
-        </w:rPr>
-      </w:pPr>
-      <w:r>
-        <w:rPr>
-          <w:rFonts w:eastAsia="Times New Roman" w:cstheme="minorHAnsi"/>
-          <w:color w:val="222222"/>
-        </w:rPr>
-        <w:t>Thickness: 0.5oz</w:t>
-      </w:r>
-    </w:p>
-    <w:p>
-      <w:pPr>
-        <w:pStyle w:val="ListParagraph"/>
-        <w:numPr>
-          <w:ilvl w:val="3"/>
-          <w:numId w:val="1"/>
-        </w:numPr>
-        <w:rPr>
-          <w:rFonts w:eastAsia="Times New Roman" w:cstheme="minorHAnsi"/>
-          <w:color w:val="222222"/>
-        </w:rPr>
-      </w:pPr>
-      <w:r>
-        <w:rPr>
-          <w:rFonts w:eastAsia="Times New Roman" w:cstheme="minorHAnsi"/>
-          <w:color w:val="222222"/>
-        </w:rPr>
-        <w:t>Impedances (±10%)</w:t>
-      </w:r>
-    </w:p>
-    <w:p>
-      <w:pPr>
-        <w:pStyle w:val="ListParagraph"/>
-        <w:numPr>
-          <w:ilvl w:val="4"/>
-          <w:numId w:val="1"/>
-        </w:numPr>
-        <w:rPr>
-          <w:rFonts w:eastAsia="Times New Roman" w:cstheme="minorHAnsi"/>
-          <w:color w:val="222222"/>
-        </w:rPr>
-      </w:pPr>
-      <w:r>
-        <w:rPr>
-          <w:rFonts w:eastAsia="Times New Roman" w:cstheme="minorHAnsi"/>
-          <w:color w:val="222222"/>
-        </w:rPr>
-        <w:t>Single-ended: 50Ω</w:t>
-      </w:r>
-    </w:p>
-    <w:p>
-      <w:pPr>
-        <w:pStyle w:val="ListParagraph"/>
-        <w:numPr>
-          <w:ilvl w:val="2"/>
-          <w:numId w:val="1"/>
-        </w:numPr>
-        <w:rPr>
-          <w:rFonts w:eastAsia="Times New Roman" w:cstheme="minorHAnsi"/>
-          <w:color w:val="222222"/>
-        </w:rPr>
-      </w:pPr>
-      <w:r>
-        <w:rPr>
-          <w:rFonts w:eastAsia="Times New Roman" w:cstheme="minorHAnsi"/>
-          <w:color w:val="222222"/>
-        </w:rPr>
-        <w:t>L</w:t>
-      </w:r>
-      <w:r>
-        <w:rPr>
-          <w:rFonts w:eastAsia="Times New Roman" w:cstheme="minorHAnsi"/>
-          <w:color w:val="222222"/>
-        </w:rPr>
-        <w:t>5</w:t>
-      </w:r>
-      <w:r>
-        <w:rPr>
-          <w:rFonts w:eastAsia="Times New Roman" w:cstheme="minorHAnsi"/>
-          <w:color w:val="222222"/>
-        </w:rPr>
-        <w:t xml:space="preserve"> - </w:t>
-      </w:r>
-      <w:r>
-        <w:rPr>
-          <w:rFonts w:eastAsia="Times New Roman" w:cstheme="minorHAnsi"/>
-          <w:color w:val="222222"/>
-        </w:rPr>
-        <w:t>PWR</w:t>
-      </w:r>
-    </w:p>
-    <w:p>
-      <w:pPr>
-        <w:pStyle w:val="ListParagraph"/>
-        <w:numPr>
-          <w:ilvl w:val="3"/>
-          <w:numId w:val="1"/>
-        </w:numPr>
-        <w:rPr>
-          <w:rFonts w:eastAsia="Times New Roman" w:cstheme="minorHAnsi"/>
-          <w:color w:val="222222"/>
-        </w:rPr>
-      </w:pPr>
-      <w:r>
-        <w:rPr>
-          <w:rFonts w:eastAsia="Times New Roman" w:cstheme="minorHAnsi"/>
-          <w:color w:val="222222"/>
-        </w:rPr>
-        <w:t>Thickness: 1oz</w:t>
-      </w:r>
-    </w:p>
-    <w:p>
-      <w:pPr>
-        <w:pStyle w:val="ListParagraph"/>
-        <w:numPr>
-          <w:ilvl w:val="2"/>
-          <w:numId w:val="1"/>
-        </w:numPr>
-        <w:rPr>
-          <w:rFonts w:eastAsia="Times New Roman" w:cstheme="minorHAnsi"/>
-          <w:color w:val="222222"/>
-        </w:rPr>
-      </w:pPr>
-      <w:r>
-        <w:rPr>
-          <w:rFonts w:eastAsia="Times New Roman" w:cstheme="minorHAnsi"/>
-          <w:color w:val="222222"/>
-        </w:rPr>
-        <w:t>L</w:t>
-      </w:r>
-      <w:r>
-        <w:rPr>
-          <w:rFonts w:eastAsia="Times New Roman" w:cstheme="minorHAnsi"/>
-          <w:color w:val="222222"/>
-        </w:rPr>
-        <w:t>6</w:t>
-      </w:r>
-      <w:r>
-        <w:rPr>
-          <w:rFonts w:eastAsia="Times New Roman" w:cstheme="minorHAnsi"/>
-          <w:color w:val="222222"/>
-        </w:rPr>
-        <w:t xml:space="preserve"> - Signal</w:t>
-      </w:r>
-    </w:p>
-    <w:p>
-      <w:pPr>
-        <w:pStyle w:val="ListParagraph"/>
-        <w:numPr>
-          <w:ilvl w:val="3"/>
-          <w:numId w:val="1"/>
-        </w:numPr>
-        <w:rPr>
-          <w:rFonts w:eastAsia="Times New Roman" w:cstheme="minorHAnsi"/>
-          <w:color w:val="222222"/>
-        </w:rPr>
-      </w:pPr>
-      <w:r>
-        <w:rPr>
-          <w:rFonts w:eastAsia="Times New Roman" w:cstheme="minorHAnsi"/>
-          <w:color w:val="222222"/>
-        </w:rPr>
-        <w:t>Thickness: 0.5oz + Plating</w:t>
-      </w:r>
-    </w:p>
-    <w:p>
-      <w:pPr>
-        <w:pStyle w:val="ListParagraph"/>
-        <w:numPr>
-          <w:ilvl w:val="3"/>
-          <w:numId w:val="1"/>
-        </w:numPr>
-        <w:rPr>
-          <w:rFonts w:eastAsia="Times New Roman" w:cstheme="minorHAnsi"/>
-          <w:color w:val="222222"/>
-        </w:rPr>
-      </w:pPr>
-      <w:r>
-        <w:rPr>
-          <w:rFonts w:eastAsia="Times New Roman" w:cstheme="minorHAnsi"/>
-          <w:color w:val="222222"/>
-        </w:rPr>
-        <w:t>Impedances (±10%)</w:t>
-      </w:r>
-    </w:p>
-    <w:p>
-      <w:pPr>
-        <w:pStyle w:val="ListParagraph"/>
-        <w:numPr>
-          <w:ilvl w:val="4"/>
-          <w:numId w:val="1"/>
-        </w:numPr>
-        <w:rPr>
-          <w:rFonts w:eastAsia="Times New Roman" w:cstheme="minorHAnsi"/>
-          <w:color w:val="222222"/>
-        </w:rPr>
-      </w:pPr>
-      <w:r>
-        <w:rPr>
-          <w:rFonts w:eastAsia="Times New Roman" w:cstheme="minorHAnsi"/>
-          <w:color w:val="222222"/>
-        </w:rPr>
-        <w:t>Single-ended: 50Ω</w:t>
-      </w:r>
-    </w:p>
-    <w:p>
-      <w:pPr>
-        <w:pStyle w:val="ListParagraph"/>
-        <w:numPr>
-          <w:ilvl w:val="4"/>
-          <w:numId w:val="1"/>
-        </w:numPr>
-        <w:rPr>
-          <w:rFonts w:eastAsia="Times New Roman" w:cstheme="minorHAnsi"/>
-          <w:color w:val="222222"/>
-        </w:rPr>
-      </w:pPr>
-      <w:r>
-        <w:rPr>
-          <w:rFonts w:eastAsia="Times New Roman" w:cstheme="minorHAnsi"/>
-          <w:color w:val="222222"/>
-        </w:rPr>
-        <w:t>Differential: 90Ω</w:t>
-      </w:r>
-    </w:p>
-    <w:p>
-      <w:pPr>
-        <w:pStyle w:val="ListParagraph"/>
-        <w:ind w:left="1440"/>
-        <w:rPr>
-          <w:highlight w:val="yellow"/>
-        </w:rPr>
-      </w:pPr>
-    </w:p>
-    <w:p>
-      <w:pPr>
-        <w:pStyle w:val="ListParagraph"/>
-        <w:numPr>
-          <w:ilvl w:val="0"/>
-          <w:numId w:val="1"/>
-        </w:numPr>
-        <w:rPr>
-          <w:b/>
-        </w:rPr>
-      </w:pPr>
-      <w:r>
-        <w:rPr>
-          <w:b/>
-        </w:rPr>
-        <w:t>Routing Rules</w:t>
-      </w:r>
-    </w:p>
-    <w:p>
-      <w:pPr>
-        <w:pStyle w:val="ListParagraph"/>
-        <w:numPr>
-          <w:ilvl w:val="1"/>
-          <w:numId w:val="1"/>
-        </w:numPr>
-        <w:rPr>
-          <w:highlight w:val="yellow"/>
-        </w:rPr>
-      </w:pPr>
-      <w:r>
-        <w:rPr>
-          <w:highlight w:val="yellow"/>
-        </w:rPr>
-        <w:t>Power</w:t>
-      </w:r>
-      <w:r>
-        <w:rPr>
-          <w:highlight w:val="yellow"/>
-        </w:rPr>
-        <w:t xml:space="preserve"> (assumes 1oz copper)</w:t>
-      </w:r>
-    </w:p>
-    <w:p>
-      <w:pPr>
-        <w:pStyle w:val="ListParagraph"/>
-        <w:numPr>
-          <w:ilvl w:val="2"/>
-          <w:numId w:val="1"/>
-        </w:numPr>
-        <w:rPr>
-          <w:rFonts w:cstheme="minorHAnsi"/>
-          <w:highlight w:val="yellow"/>
-        </w:rPr>
-      </w:pPr>
-      <w:r>
-        <w:rPr>
-          <w:highlight w:val="yellow"/>
-        </w:rPr>
-        <w:t xml:space="preserve">High Power: </w:t>
-      </w:r>
-      <w:r>
-        <w:rPr>
-          <w:rFonts w:cstheme="minorHAnsi"/>
-          <w:highlight w:val="yellow"/>
-        </w:rPr>
-        <w:t>50mil minimum width</w:t>
-      </w:r>
-    </w:p>
-    <w:p>
-      <w:pPr>
-        <w:pStyle w:val="ListParagraph"/>
-        <w:numPr>
-          <w:ilvl w:val="3"/>
-          <w:numId w:val="1"/>
-        </w:numPr>
-        <w:rPr>
-          <w:rFonts w:cstheme="minorHAnsi"/>
-          <w:highlight w:val="yellow"/>
-        </w:rPr>
-      </w:pPr>
-      <w:r>
-        <w:rPr>
-          <w:rFonts w:cstheme="minorHAnsi"/>
-          <w:highlight w:val="yellow"/>
-        </w:rPr>
-        <w:t xml:space="preserve">Signals: </w:t>
-      </w:r>
-      <w:r>
-        <w:rPr>
-          <w:rFonts w:cstheme="minorHAnsi"/>
-          <w:highlight w:val="yellow"/>
-        </w:rPr>
-        <w:t>&lt;&gt;</w:t>
-      </w:r>
-    </w:p>
-    <w:p>
-      <w:pPr>
-        <w:pStyle w:val="ListParagraph"/>
-        <w:numPr>
-          <w:ilvl w:val="2"/>
-          <w:numId w:val="1"/>
-        </w:numPr>
-        <w:rPr>
-          <w:highlight w:val="yellow"/>
-        </w:rPr>
-      </w:pPr>
-      <w:r>
-        <w:rPr>
-          <w:highlight w:val="yellow"/>
-        </w:rPr>
-        <w:t>Medium Power: 20mil minimum width</w:t>
-      </w:r>
-    </w:p>
-    <w:p>
-      <w:pPr>
-        <w:pStyle w:val="ListParagraph"/>
-        <w:numPr>
-          <w:ilvl w:val="3"/>
-          <w:numId w:val="1"/>
-        </w:numPr>
-        <w:rPr>
-          <w:highlight w:val="yellow"/>
-        </w:rPr>
-      </w:pPr>
-      <w:r>
-        <w:rPr>
-          <w:highlight w:val="yellow"/>
-        </w:rPr>
-        <w:t xml:space="preserve">Signals: </w:t>
-      </w:r>
-      <w:r>
-        <w:rPr>
-          <w:highlight w:val="yellow"/>
-        </w:rPr>
-        <w:t>&lt;&gt;</w:t>
-      </w:r>
-    </w:p>
-    <w:p>
-      <w:pPr>
-        <w:pStyle w:val="ListParagraph"/>
-        <w:numPr>
-          <w:ilvl w:val="2"/>
-          <w:numId w:val="1"/>
-        </w:numPr>
-        <w:rPr>
-          <w:highlight w:val="yellow"/>
-        </w:rPr>
-      </w:pPr>
-      <w:r>
-        <w:rPr>
-          <w:highlight w:val="yellow"/>
-        </w:rPr>
-        <w:t>All Others: 10mil minimum width</w:t>
-      </w:r>
-    </w:p>
-    <w:p>
-      <w:pPr>
-        <w:pStyle w:val="ListParagraph"/>
-        <w:numPr>
-          <w:ilvl w:val="3"/>
-          <w:numId w:val="1"/>
-        </w:numPr>
-        <w:rPr>
-          <w:highlight w:val="yellow"/>
-        </w:rPr>
-      </w:pPr>
-      <w:r>
-        <w:rPr>
-          <w:highlight w:val="yellow"/>
-        </w:rPr>
-        <w:t>&lt;&gt;</w:t>
-      </w:r>
-    </w:p>
-    <w:p>
-      <w:pPr>
-        <w:pStyle w:val="ListParagraph"/>
-        <w:numPr>
-          <w:ilvl w:val="1"/>
-          <w:numId w:val="1"/>
-        </w:numPr>
-      </w:pPr>
-      <w:r>
-        <w:t>JTAG</w:t>
-      </w:r>
-      <w:r>
-        <w:t>/Programming</w:t>
-      </w:r>
-    </w:p>
-    <w:p>
-      <w:pPr>
-        <w:pStyle w:val="ListParagraph"/>
-        <w:numPr>
-          <w:ilvl w:val="2"/>
-          <w:numId w:val="1"/>
-        </w:numPr>
-      </w:pPr>
-      <w:r>
-        <w:t xml:space="preserve">Signals: </w:t>
-      </w:r>
-      <w:r>
-        <w:t>BT_SWCLK, BT_SWCLK, BT_SWO, PDI_CLK, PDI_DATA</w:t>
-      </w:r>
-    </w:p>
-    <w:p>
-      <w:pPr>
-        <w:pStyle w:val="ListParagraph"/>
-        <w:numPr>
-          <w:ilvl w:val="2"/>
-          <w:numId w:val="1"/>
-        </w:numPr>
-      </w:pPr>
-      <w:r>
-        <w:t xml:space="preserve">Impedance: 50Ω </w:t>
-      </w:r>
-      <w:r>
-        <w:sym w:font="Symbol" w:char="F0B1"/>
-      </w:r>
-      <w:r>
-        <w:t xml:space="preserve"> 10% single-ended </w:t>
-      </w:r>
-    </w:p>
-    <w:p>
-      <w:pPr>
-        <w:pStyle w:val="ListParagraph"/>
-        <w:numPr>
-          <w:ilvl w:val="2"/>
-          <w:numId w:val="1"/>
-        </w:numPr>
-      </w:pPr>
-      <w:r>
-        <w:t>Routing Layers: Layers 1</w:t>
-      </w:r>
-      <w:r>
-        <w:t>, 3, 4</w:t>
-      </w:r>
-      <w:r>
-        <w:t xml:space="preserve"> and </w:t>
-      </w:r>
-      <w:r>
-        <w:t>6</w:t>
-      </w:r>
-    </w:p>
-    <w:p>
-      <w:pPr>
-        <w:pStyle w:val="ListParagraph"/>
-        <w:numPr>
-          <w:ilvl w:val="2"/>
-          <w:numId w:val="1"/>
-        </w:numPr>
-      </w:pPr>
-      <w:r>
-        <w:t xml:space="preserve">Maximum trace length of </w:t>
-      </w:r>
-      <w:r>
-        <w:t>4</w:t>
-      </w:r>
-      <w:r>
-        <w:t xml:space="preserve"> inches.</w:t>
-      </w:r>
-    </w:p>
-    <w:p>
-      <w:pPr>
-        <w:pStyle w:val="ListParagraph"/>
-        <w:numPr>
-          <w:ilvl w:val="2"/>
-          <w:numId w:val="1"/>
-        </w:numPr>
-      </w:pPr>
-      <w:r>
-        <w:t>Route signals so that there are no stubs.</w:t>
-      </w:r>
-    </w:p>
-    <w:p>
-      <w:pPr>
-        <w:pStyle w:val="ListParagraph"/>
-        <w:numPr>
-          <w:ilvl w:val="2"/>
-          <w:numId w:val="1"/>
-        </w:numPr>
-      </w:pPr>
-      <w:r>
-        <w:t>Keep traces at least 3H away from other signals.</w:t>
-      </w:r>
-    </w:p>
-    <w:p>
-      <w:pPr>
-        <w:pStyle w:val="ListParagraph"/>
-        <w:numPr>
-          <w:ilvl w:val="1"/>
-          <w:numId w:val="1"/>
-        </w:numPr>
-      </w:pPr>
-      <w:r>
-        <w:t>USB</w:t>
-      </w:r>
-    </w:p>
-    <w:p>
-      <w:pPr>
-        <w:pStyle w:val="ListParagraph"/>
-        <w:numPr>
-          <w:ilvl w:val="2"/>
-          <w:numId w:val="1"/>
-        </w:numPr>
-      </w:pPr>
-      <w:r>
-        <w:t>Signals:</w:t>
-      </w:r>
-      <w:r>
-        <w:t xml:space="preserve"> </w:t>
-      </w:r>
-      <w:r>
-        <w:t>MCU_D_P/N, USB_DR_P/N, USB_D_P/N</w:t>
-      </w:r>
-    </w:p>
-    <w:p>
-      <w:pPr>
-        <w:pStyle w:val="ListParagraph"/>
-        <w:numPr>
-          <w:ilvl w:val="2"/>
-          <w:numId w:val="1"/>
-        </w:numPr>
-      </w:pPr>
-      <w:r>
-        <w:t>Impedance: 9</w:t>
-      </w:r>
-      <w:r>
-        <w:t xml:space="preserve">0Ω </w:t>
-      </w:r>
-      <w:r>
-        <w:sym w:font="Symbol" w:char="F0B1"/>
-      </w:r>
-      <w:r>
-        <w:t xml:space="preserve"> 10% differential</w:t>
-      </w:r>
-    </w:p>
-    <w:p>
-      <w:pPr>
-        <w:pStyle w:val="ListParagraph"/>
-        <w:numPr>
-          <w:ilvl w:val="2"/>
-          <w:numId w:val="1"/>
-        </w:numPr>
-      </w:pPr>
-      <w:r>
-        <w:t>Routing Layers: Layers 1</w:t>
-      </w:r>
-      <w:r>
-        <w:t xml:space="preserve"> </w:t>
-      </w:r>
-      <w:r>
-        <w:t>and 6</w:t>
-      </w:r>
-    </w:p>
-    <w:p>
-      <w:pPr>
-        <w:pStyle w:val="ListParagraph"/>
-        <w:numPr>
-          <w:ilvl w:val="2"/>
-          <w:numId w:val="1"/>
-        </w:numPr>
-      </w:pPr>
-      <w:r>
-        <w:t>Trace lengths should</w:t>
-      </w:r>
-      <w:r>
-        <w:t xml:space="preserve"> be matched within 15</w:t>
-      </w:r>
-      <w:r>
-        <w:t>0mil</w:t>
-      </w:r>
-      <w:r>
-        <w:t xml:space="preserve"> between pairs</w:t>
-      </w:r>
-    </w:p>
-    <w:p>
-      <w:pPr>
-        <w:pStyle w:val="ListParagraph"/>
-        <w:numPr>
-          <w:ilvl w:val="2"/>
-          <w:numId w:val="1"/>
-        </w:numPr>
-      </w:pPr>
-      <w:r>
-        <w:t>Route signals so that there are no stubs.</w:t>
-      </w:r>
-    </w:p>
-    <w:p>
-      <w:pPr>
-        <w:pStyle w:val="ListParagraph"/>
-        <w:numPr>
-          <w:ilvl w:val="2"/>
-          <w:numId w:val="1"/>
-        </w:numPr>
-      </w:pPr>
-      <w:r>
-        <w:t xml:space="preserve">A maximum of 1 via may be used </w:t>
-      </w:r>
-      <w:r>
-        <w:t>along the full trace length.</w:t>
-      </w:r>
-    </w:p>
-    <w:p>
-      <w:pPr>
-        <w:pStyle w:val="ListParagraph"/>
-        <w:numPr>
-          <w:ilvl w:val="2"/>
-          <w:numId w:val="1"/>
-        </w:numPr>
-      </w:pPr>
-      <w:r>
-        <w:t xml:space="preserve">Ground stitching vias should be placed within 50mil of signal transitions from Layer 1 to Layer </w:t>
-      </w:r>
-      <w:r>
-        <w:t>6</w:t>
-      </w:r>
-      <w:r>
-        <w:t>.</w:t>
-      </w:r>
-    </w:p>
-    <w:p>
-      <w:pPr>
-        <w:pStyle w:val="ListParagraph"/>
-        <w:numPr>
-          <w:ilvl w:val="2"/>
-          <w:numId w:val="1"/>
-        </w:numPr>
-      </w:pPr>
-      <w:r>
-        <w:t>Traces should not be routed under or between pins of other devices</w:t>
-      </w:r>
-    </w:p>
-    <w:p>
-      <w:pPr>
-        <w:pStyle w:val="ListParagraph"/>
-        <w:numPr>
-          <w:ilvl w:val="2"/>
-          <w:numId w:val="1"/>
-        </w:numPr>
-      </w:pPr>
-      <w:r>
-        <w:t>Traces and vias should be kept at least 3H away from other signals</w:t>
-      </w:r>
-      <w:r>
-        <w:t>/fills</w:t>
-      </w:r>
-      <w:r>
-        <w:t>.</w:t>
-      </w:r>
-    </w:p>
-    <w:p>
-      <w:pPr>
-        <w:pStyle w:val="ListParagraph"/>
-        <w:numPr>
-          <w:ilvl w:val="2"/>
-          <w:numId w:val="1"/>
-        </w:numPr>
-      </w:pPr>
-      <w:r>
-        <w:t xml:space="preserve">Traces and vias should be kept at least 20H away from edge of </w:t>
-      </w:r>
-      <w:r>
-        <w:t xml:space="preserve">the </w:t>
-      </w:r>
-      <w:r>
-        <w:t>return plane.</w:t>
-      </w:r>
-    </w:p>
-    <w:p>
-      <w:pPr>
-        <w:pStyle w:val="ListParagraph"/>
-        <w:numPr>
-          <w:ilvl w:val="1"/>
-          <w:numId w:val="1"/>
-        </w:numPr>
-      </w:pPr>
-      <w:r>
-        <w:t>Clocking</w:t>
-      </w:r>
-    </w:p>
-    <w:p>
-      <w:pPr>
-        <w:pStyle w:val="ListParagraph"/>
-        <w:numPr>
-          <w:ilvl w:val="2"/>
-          <w:numId w:val="1"/>
-        </w:numPr>
-      </w:pPr>
-      <w:r>
-        <w:t xml:space="preserve">Signals: </w:t>
-      </w:r>
-      <w:r>
-        <w:t>HFXO, XTALI, XTALO</w:t>
-      </w:r>
-    </w:p>
-    <w:p>
-      <w:pPr>
-        <w:pStyle w:val="ListParagraph"/>
-        <w:numPr>
-          <w:ilvl w:val="2"/>
-          <w:numId w:val="1"/>
-        </w:numPr>
-      </w:pPr>
-      <w:r>
-        <w:t xml:space="preserve">Impedance: 50Ω </w:t>
-      </w:r>
-      <w:r>
-        <w:sym w:font="Symbol" w:char="F0B1"/>
-      </w:r>
-      <w:r>
-        <w:t xml:space="preserve"> 10% single-ended </w:t>
-      </w:r>
-    </w:p>
-    <w:p>
-      <w:pPr>
-        <w:pStyle w:val="ListParagraph"/>
-        <w:numPr>
-          <w:ilvl w:val="2"/>
-          <w:numId w:val="1"/>
-        </w:numPr>
-      </w:pPr>
-      <w:r>
-        <w:t xml:space="preserve">Routing Layers: Layers 1 and </w:t>
-      </w:r>
-      <w:r>
-        <w:t>6</w:t>
-      </w:r>
-    </w:p>
-    <w:p>
-      <w:pPr>
-        <w:pStyle w:val="ListParagraph"/>
-        <w:numPr>
-          <w:ilvl w:val="2"/>
-          <w:numId w:val="1"/>
-        </w:numPr>
-      </w:pPr>
-      <w:r>
-        <w:t>Keep traces at least 3H away from other traces.</w:t>
-      </w:r>
-    </w:p>
-    <w:p>
-      <w:pPr>
-        <w:pStyle w:val="ListParagraph"/>
-        <w:numPr>
-          <w:ilvl w:val="2"/>
-          <w:numId w:val="1"/>
-        </w:numPr>
-      </w:pPr>
-      <w:r>
-        <w:t>Route signals so that there are no stubs.</w:t>
-      </w:r>
-    </w:p>
-    <w:p>
-      <w:pPr>
-        <w:pStyle w:val="ListParagraph"/>
-        <w:numPr>
-          <w:ilvl w:val="2"/>
-          <w:numId w:val="1"/>
-        </w:numPr>
-      </w:pPr>
-      <w:r>
-        <w:t>Ensure that crystal traces are matched within 5mil of each other.</w:t>
-      </w:r>
-    </w:p>
-    <w:p>
-      <w:pPr>
-        <w:pStyle w:val="ListParagraph"/>
-        <w:numPr>
-          <w:ilvl w:val="2"/>
-          <w:numId w:val="1"/>
-        </w:numPr>
-      </w:pPr>
-      <w:r>
-        <w:t>The maximum total trace length is 750mil.</w:t>
-      </w:r>
-    </w:p>
-    <w:p>
-      <w:pPr>
-        <w:pStyle w:val="ListParagraph"/>
-        <w:numPr>
-          <w:ilvl w:val="1"/>
-          <w:numId w:val="1"/>
-        </w:numPr>
-      </w:pPr>
-      <w:r>
-        <w:t>General</w:t>
-      </w:r>
-    </w:p>
-    <w:p>
-      <w:pPr>
-        <w:pStyle w:val="ListParagraph"/>
-        <w:numPr>
-          <w:ilvl w:val="2"/>
-          <w:numId w:val="1"/>
-        </w:numPr>
-        <w:rPr>
-          <w:rFonts w:ascii="Calibri" w:hAnsi="Calibri"/>
-        </w:rPr>
-      </w:pPr>
-      <w:r>
-        <w:rPr>
-          <w:rFonts w:ascii="Calibri" w:hAnsi="Calibri"/>
-        </w:rPr>
-        <w:t>Do not split signal ground planes.</w:t>
-      </w:r>
-    </w:p>
-    <w:p>
-      <w:pPr>
-        <w:pStyle w:val="ListParagraph"/>
-        <w:numPr>
-          <w:ilvl w:val="2"/>
-          <w:numId w:val="1"/>
-        </w:numPr>
-      </w:pPr>
-      <w:r>
-        <w:t>Do not route signals over splits in reference planes.</w:t>
-      </w:r>
-    </w:p>
-    <w:p>
-      <w:pPr>
-        <w:pStyle w:val="ListParagraph"/>
-        <w:numPr>
-          <w:ilvl w:val="2"/>
-          <w:numId w:val="1"/>
-        </w:numPr>
-      </w:pPr>
-      <w:r>
-        <w:rPr>
-          <w:rFonts w:ascii="Calibri" w:hAnsi="Calibri"/>
-        </w:rPr>
-        <w:t>Fill unused PCB areas with GND fills/planes.</w:t>
-      </w:r>
-    </w:p>
-    <w:p>
-      <w:pPr>
-        <w:pStyle w:val="ListParagraph"/>
-        <w:numPr>
-          <w:ilvl w:val="2"/>
-          <w:numId w:val="1"/>
-        </w:numPr>
-      </w:pPr>
-      <w:r>
-        <w:t>Add ground-stitching vias every 250mil in ground planes and fills; Stitch the edge of ground planes with vias.</w:t>
-      </w:r>
-    </w:p>
-    <w:p>
-      <w:pPr>
-        <w:pStyle w:val="ListParagraph"/>
-        <w:numPr>
-          <w:ilvl w:val="2"/>
-          <w:numId w:val="1"/>
-        </w:numPr>
-      </w:pPr>
-      <w:r>
-        <w:lastRenderedPageBreak/>
-        <w:t>Route traces on adjacent layers perpendicular to each other to reduce crosstalk.</w:t>
-      </w:r>
-    </w:p>
-    <w:p>
-      <w:pPr>
-        <w:pStyle w:val="ListParagraph"/>
-        <w:numPr>
-          <w:ilvl w:val="2"/>
-          <w:numId w:val="1"/>
-        </w:numPr>
-      </w:pPr>
-      <w:r>
-        <w:t>Keep all clock lines as short as possible.</w:t>
-      </w:r>
-    </w:p>
-    <w:p>
-      <w:pPr>
-        <w:pStyle w:val="ListParagraph"/>
-        <w:numPr>
-          <w:ilvl w:val="2"/>
-          <w:numId w:val="1"/>
-        </w:numPr>
-      </w:pPr>
-      <w:r>
-        <w:t>Do not route traces within 10H of a plane.</w:t>
-      </w:r>
-    </w:p>
-    <w:p>
-      <w:pPr>
-        <w:pStyle w:val="ListParagraph"/>
-        <w:numPr>
-          <w:ilvl w:val="2"/>
-          <w:numId w:val="1"/>
-        </w:numPr>
-      </w:pPr>
-      <w:r>
-        <w:t>Do not share power and ground pads or use long, narrow traces for decoupling capacitors.</w:t>
-      </w:r>
-    </w:p>
-    <w:p>
-      <w:pPr>
-        <w:pStyle w:val="ListParagraph"/>
-        <w:numPr>
-          <w:ilvl w:val="2"/>
-          <w:numId w:val="1"/>
-        </w:numPr>
-      </w:pPr>
-      <w:r>
-        <w:rPr>
-          <w:rFonts w:ascii="Calibri" w:hAnsi="Calibri"/>
-        </w:rPr>
-        <w:t>Make traces to power supply filtering components as short and wide as possible; vias should be used instead of long, narrow traces to connect to power planes.</w:t>
-      </w:r>
-    </w:p>
-    <w:p>
-      <w:pPr>
-        <w:pStyle w:val="ListParagraph"/>
-        <w:numPr>
-          <w:ilvl w:val="2"/>
-          <w:numId w:val="1"/>
-        </w:numPr>
-      </w:pPr>
-      <w:r>
-        <w:rPr>
-          <w:rFonts w:ascii="Calibri" w:hAnsi="Calibri"/>
-        </w:rPr>
-        <w:t>Do not route traces under crystals and oscillators.</w:t>
-      </w:r>
-    </w:p>
-    <w:p>
-      <w:pPr>
-        <w:pStyle w:val="ListParagraph"/>
-        <w:numPr>
-          <w:ilvl w:val="2"/>
-          <w:numId w:val="1"/>
-        </w:numPr>
-      </w:pPr>
-      <w:r>
-        <w:rPr>
-          <w:rFonts w:ascii="Calibri" w:hAnsi="Calibri"/>
-        </w:rPr>
-        <w:t>Use dogbones instead of via-in-pad.</w:t>
-      </w:r>
-    </w:p>
-    <w:p>
-      <w:pPr>
-        <w:pStyle w:val="ListParagraph"/>
-        <w:numPr>
-          <w:ilvl w:val="1"/>
-          <w:numId w:val="1"/>
-        </w:numPr>
-      </w:pPr>
-      <w:r>
-        <w:rPr>
-          <w:rFonts w:ascii="Calibri" w:hAnsi="Calibri"/>
-        </w:rPr>
-        <w:t>Others</w:t>
-      </w:r>
-    </w:p>
-    <w:p>
-      <w:pPr>
-        <w:numPr>
-          <w:ilvl w:val="2"/>
-          <w:numId w:val="1"/>
-        </w:numPr>
-        <w:textAlignment w:val="center"/>
-        <w:rPr>
-          <w:rFonts w:ascii="Calibri" w:eastAsia="Times New Roman" w:hAnsi="Calibri" w:cs="Times New Roman"/>
-        </w:rPr>
-      </w:pPr>
-      <w:r>
-        <w:rPr>
-          <w:rFonts w:ascii="Calibri" w:eastAsia="Times New Roman" w:hAnsi="Calibri" w:cs="Times New Roman"/>
-        </w:rPr>
-        <w:t>Keep noisy, high-frequency (i.e. high-speed digital</w:t>
-      </w:r>
-      <w:r>
-        <w:rPr>
-          <w:rFonts w:ascii="Calibri" w:eastAsia="Times New Roman" w:hAnsi="Calibri" w:cs="Times New Roman"/>
-        </w:rPr>
-        <w:t xml:space="preserve"> and clock) signals away from </w:t>
-      </w:r>
-      <w:r>
-        <w:rPr>
-          <w:rFonts w:ascii="Calibri" w:eastAsia="Times New Roman" w:hAnsi="Calibri" w:cs="Times New Roman"/>
-        </w:rPr>
-        <w:t xml:space="preserve">Y1 </w:t>
-      </w:r>
-      <w:r>
-        <w:rPr>
-          <w:rFonts w:ascii="Calibri" w:eastAsia="Times New Roman" w:hAnsi="Calibri" w:cs="Times New Roman"/>
-        </w:rPr>
-        <w:t xml:space="preserve">and </w:t>
-      </w:r>
-      <w:r>
-        <w:rPr>
-          <w:rFonts w:ascii="Calibri" w:eastAsia="Times New Roman" w:hAnsi="Calibri" w:cs="Times New Roman"/>
-        </w:rPr>
-        <w:t>their</w:t>
-      </w:r>
       <w:r>
         <w:rPr>
           <w:rFonts w:ascii="Calibri" w:eastAsia="Times New Roman" w:hAnsi="Calibri" w:cs="Times New Roman"/>
@@ -1660,6 +1833,42 @@
           <w:highlight w:val="yellow"/>
         </w:rPr>
       </w:pPr>
+    </w:p>
+    <w:p>
+      <w:pPr>
+        <w:pStyle w:val="ListParagraph"/>
+        <w:numPr>
+          <w:ilvl w:val="0"/>
+          <w:numId w:val="23"/>
+        </w:numPr>
+      </w:pPr>
+      <w:r>
+        <w:t>Place C1-C4 near their associated pins on U1.</w:t>
+      </w:r>
+    </w:p>
+    <w:p>
+      <w:pPr>
+        <w:pStyle w:val="ListParagraph"/>
+        <w:numPr>
+          <w:ilvl w:val="0"/>
+          <w:numId w:val="23"/>
+        </w:numPr>
+      </w:pPr>
+      <w:r>
+        <w:t>Place L1 and C5-C6 near their associated pins on U1.</w:t>
+      </w:r>
+    </w:p>
+    <w:p>
+      <w:pPr>
+        <w:pStyle w:val="ListParagraph"/>
+        <w:numPr>
+          <w:ilvl w:val="0"/>
+          <w:numId w:val="23"/>
+        </w:numPr>
+      </w:pPr>
+      <w:r>
+        <w:t>Place R1 near its associated pin on U1.</w:t>
+      </w:r>
     </w:p>
     <w:p>
       <w:pPr>
@@ -1789,6 +1998,66 @@
       </w:pPr>
       <w:r>
         <w:t>A separation of at least 10mm is recommended between U2 and other metal materials; plastic has no effect on the antenna of U2.</w:t>
+      </w:r>
+    </w:p>
+    <w:p>
+      <w:pPr>
+        <w:pStyle w:val="ListParagraph"/>
+        <w:numPr>
+          <w:ilvl w:val="0"/>
+          <w:numId w:val="23"/>
+        </w:numPr>
+      </w:pPr>
+      <w:r>
+        <w:t>Place C7-C9 near their associated pins on U2.</w:t>
+      </w:r>
+    </w:p>
+    <w:p>
+      <w:pPr>
+        <w:pStyle w:val="ListParagraph"/>
+        <w:numPr>
+          <w:ilvl w:val="0"/>
+          <w:numId w:val="23"/>
+        </w:numPr>
+      </w:pPr>
+      <w:r>
+        <w:t>Place C12-C13 and C16 near their associated pins on U3.</w:t>
+      </w:r>
+    </w:p>
+    <w:p>
+      <w:pPr>
+        <w:pStyle w:val="ListParagraph"/>
+        <w:numPr>
+          <w:ilvl w:val="0"/>
+          <w:numId w:val="23"/>
+        </w:numPr>
+      </w:pPr>
+      <w:r>
+        <w:t>Place C14-C15, R3-R4 and R6-R7 near their associated pins on U3.</w:t>
+      </w:r>
+    </w:p>
+    <w:p>
+      <w:pPr>
+        <w:pStyle w:val="ListParagraph"/>
+        <w:numPr>
+          <w:ilvl w:val="0"/>
+          <w:numId w:val="23"/>
+        </w:numPr>
+      </w:pPr>
+      <w:r>
+        <w:t xml:space="preserve">Place </w:t>
+      </w:r>
+      <w:r>
+        <w:t>C10, L</w:t>
+      </w:r>
+      <w:r>
+        <w:t>2</w:t>
+      </w:r>
+      <w:r>
+        <w:t xml:space="preserve"> and </w:t>
+      </w:r>
+      <w:r>
+        <w:t>U4 near J1.</w:t>
       </w:r>
     </w:p>
     <w:p>
@@ -6590,7 +6859,7 @@
 </file>
 
 <file path=customXml/itemProps1.xml><?xml version="1.0" encoding="utf-8"?>
-<ds:datastoreItem xmlns:ds="http://schemas.openxmlformats.org/officeDocument/2006/customXml" ds:itemID="{1B2A8010-6099-4B01-82FB-FAF8B8DF1E2C}">
+<ds:datastoreItem xmlns:ds="http://schemas.openxmlformats.org/officeDocument/2006/customXml" ds:itemID="{7AF0D952-2E36-4EAA-B4E5-C9177714F15D}">
   <ds:schemaRefs>
     <ds:schemaRef ds:uri="http://schemas.openxmlformats.org/officeDocument/2006/bibliography"/>
   </ds:schemaRefs>

</xml_diff>

<commit_message>
PCB started, stackup and rules done, placing
</commit_message>
<xml_diff>
--- a/Documentation/Layout Rules and Guidelines.docx
+++ b/Documentation/Layout Rules and Guidelines.docx
@@ -48,8 +48,14 @@
           <w:ilvl w:val="1"/>
           <w:numId w:val="1"/>
         </w:numPr>
-      </w:pPr>
-      <w:r>
+        <w:rPr>
+          <w:highlight w:val="yellow"/>
+        </w:rPr>
+      </w:pPr>
+      <w:r>
+        <w:rPr>
+          <w:highlight w:val="yellow"/>
+        </w:rPr>
         <w:t>Use 45 degree bends on all traces.</w:t>
       </w:r>
     </w:p>
@@ -83,11 +89,13 @@
         </w:numPr>
         <w:rPr>
           <w:b/>
+          <w:highlight w:val="yellow"/>
         </w:rPr>
       </w:pPr>
       <w:r>
         <w:rPr>
           <w:b/>
+          <w:highlight w:val="yellow"/>
         </w:rPr>
         <w:t>Stackup</w:t>
       </w:r>
@@ -99,27 +107,46 @@
           <w:ilvl w:val="1"/>
           <w:numId w:val="1"/>
         </w:numPr>
-      </w:pPr>
-      <w:r>
+        <w:rPr>
+          <w:highlight w:val="yellow"/>
+        </w:rPr>
+      </w:pPr>
+      <w:r>
+        <w:rPr>
+          <w:highlight w:val="yellow"/>
+        </w:rPr>
         <w:t xml:space="preserve">Sample stackup shown in </w:t>
       </w:r>
       <w:r>
+        <w:rPr>
+          <w:highlight w:val="yellow"/>
+        </w:rPr>
         <w:t>f</w:t>
       </w:r>
       <w:r>
+        <w:rPr>
+          <w:highlight w:val="yellow"/>
+        </w:rPr>
         <w:t xml:space="preserve">igure </w:t>
       </w:r>
       <w:r>
+        <w:rPr>
+          <w:highlight w:val="yellow"/>
+        </w:rPr>
         <w:t>below; see stackup PDF for more information.</w:t>
       </w:r>
     </w:p>
     <w:p>
       <w:pPr>
         <w:jc w:val="center"/>
+        <w:rPr>
+          <w:highlight w:val="yellow"/>
+        </w:rPr>
       </w:pPr>
       <w:r>
         <w:rPr>
           <w:noProof/>
+          <w:highlight w:val="yellow"/>
         </w:rPr>
         <w:drawing>
           <wp:inline distT="0" distB="0" distL="0" distR="0" wp14:anchorId="05BF770F" wp14:editId="097566D8">
@@ -165,19 +192,27 @@
           <w:ilvl w:val="1"/>
           <w:numId w:val="1"/>
         </w:numPr>
-      </w:pPr>
-      <w:r>
+        <w:rPr>
+          <w:highlight w:val="yellow"/>
+        </w:rPr>
+      </w:pPr>
+      <w:r>
+        <w:rPr>
+          <w:highlight w:val="yellow"/>
+        </w:rPr>
         <w:t xml:space="preserve">Thickness: </w:t>
       </w:r>
       <w:r>
         <w:rPr>
           <w:b/>
+          <w:highlight w:val="yellow"/>
         </w:rPr>
         <w:t>0.7874</w:t>
       </w:r>
       <w:r>
         <w:rPr>
           <w:b/>
+          <w:highlight w:val="yellow"/>
         </w:rPr>
         <w:t>mm</w:t>
       </w:r>
@@ -189,13 +224,20 @@
           <w:ilvl w:val="1"/>
           <w:numId w:val="1"/>
         </w:numPr>
-      </w:pPr>
-      <w:r>
+        <w:rPr>
+          <w:highlight w:val="yellow"/>
+        </w:rPr>
+      </w:pPr>
+      <w:r>
+        <w:rPr>
+          <w:highlight w:val="yellow"/>
+        </w:rPr>
         <w:t>Material:</w:t>
       </w:r>
       <w:r>
         <w:rPr>
           <w:b/>
+          <w:highlight w:val="yellow"/>
         </w:rPr>
         <w:t xml:space="preserve"> FR-4 or equivalent</w:t>
       </w:r>
@@ -207,11 +249,20 @@
           <w:ilvl w:val="1"/>
           <w:numId w:val="1"/>
         </w:numPr>
-      </w:pPr>
-      <w:r>
+        <w:rPr>
+          <w:highlight w:val="yellow"/>
+        </w:rPr>
+      </w:pPr>
+      <w:r>
+        <w:rPr>
+          <w:highlight w:val="yellow"/>
+        </w:rPr>
         <w:t>6</w:t>
       </w:r>
       <w:r>
+        <w:rPr>
+          <w:highlight w:val="yellow"/>
+        </w:rPr>
         <w:t xml:space="preserve"> layers</w:t>
       </w:r>
     </w:p>
@@ -225,12 +276,14 @@
         <w:rPr>
           <w:rFonts w:eastAsia="Times New Roman" w:cstheme="minorHAnsi"/>
           <w:color w:val="222222"/>
+          <w:highlight w:val="yellow"/>
         </w:rPr>
       </w:pPr>
       <w:r>
         <w:rPr>
           <w:rFonts w:eastAsia="Times New Roman" w:cstheme="minorHAnsi"/>
           <w:color w:val="222222"/>
+          <w:highlight w:val="yellow"/>
         </w:rPr>
         <w:t>L1 - Signal</w:t>
       </w:r>
@@ -245,12 +298,14 @@
         <w:rPr>
           <w:rFonts w:eastAsia="Times New Roman" w:cstheme="minorHAnsi"/>
           <w:color w:val="222222"/>
+          <w:highlight w:val="yellow"/>
         </w:rPr>
       </w:pPr>
       <w:r>
         <w:rPr>
           <w:rFonts w:eastAsia="Times New Roman" w:cstheme="minorHAnsi"/>
           <w:color w:val="222222"/>
+          <w:highlight w:val="yellow"/>
         </w:rPr>
         <w:t>Thickness: 1</w:t>
       </w:r>
@@ -258,6 +313,7 @@
         <w:rPr>
           <w:rFonts w:eastAsia="Times New Roman" w:cstheme="minorHAnsi"/>
           <w:color w:val="222222"/>
+          <w:highlight w:val="yellow"/>
         </w:rPr>
         <w:t>oz + Plating</w:t>
       </w:r>
@@ -272,12 +328,14 @@
         <w:rPr>
           <w:rFonts w:eastAsia="Times New Roman" w:cstheme="minorHAnsi"/>
           <w:color w:val="222222"/>
+          <w:highlight w:val="yellow"/>
         </w:rPr>
       </w:pPr>
       <w:r>
         <w:rPr>
           <w:rFonts w:eastAsia="Times New Roman" w:cstheme="minorHAnsi"/>
           <w:color w:val="222222"/>
+          <w:highlight w:val="yellow"/>
         </w:rPr>
         <w:t>Impedances (±10%)</w:t>
       </w:r>
@@ -292,12 +350,14 @@
         <w:rPr>
           <w:rFonts w:eastAsia="Times New Roman" w:cstheme="minorHAnsi"/>
           <w:color w:val="222222"/>
+          <w:highlight w:val="yellow"/>
         </w:rPr>
       </w:pPr>
       <w:r>
         <w:rPr>
           <w:rFonts w:eastAsia="Times New Roman" w:cstheme="minorHAnsi"/>
           <w:color w:val="222222"/>
+          <w:highlight w:val="yellow"/>
         </w:rPr>
         <w:t>Single-ended: 50Ω</w:t>
       </w:r>
@@ -312,12 +372,14 @@
         <w:rPr>
           <w:rFonts w:eastAsia="Times New Roman" w:cstheme="minorHAnsi"/>
           <w:color w:val="222222"/>
+          <w:highlight w:val="yellow"/>
         </w:rPr>
       </w:pPr>
       <w:r>
         <w:rPr>
           <w:rFonts w:eastAsia="Times New Roman" w:cstheme="minorHAnsi"/>
           <w:color w:val="222222"/>
+          <w:highlight w:val="yellow"/>
         </w:rPr>
         <w:t>Differential: 90Ω</w:t>
       </w:r>
@@ -332,12 +394,14 @@
         <w:rPr>
           <w:rFonts w:eastAsia="Times New Roman" w:cstheme="minorHAnsi"/>
           <w:color w:val="222222"/>
+          <w:highlight w:val="yellow"/>
         </w:rPr>
       </w:pPr>
       <w:r>
         <w:rPr>
           <w:rFonts w:eastAsia="Times New Roman" w:cstheme="minorHAnsi"/>
           <w:color w:val="222222"/>
+          <w:highlight w:val="yellow"/>
         </w:rPr>
         <w:t>L2 - GND</w:t>
       </w:r>
@@ -352,12 +416,14 @@
         <w:rPr>
           <w:rFonts w:eastAsia="Times New Roman" w:cstheme="minorHAnsi"/>
           <w:color w:val="222222"/>
+          <w:highlight w:val="yellow"/>
         </w:rPr>
       </w:pPr>
       <w:r>
         <w:rPr>
           <w:rFonts w:eastAsia="Times New Roman" w:cstheme="minorHAnsi"/>
           <w:color w:val="222222"/>
+          <w:highlight w:val="yellow"/>
         </w:rPr>
         <w:t xml:space="preserve">Thickness: </w:t>
       </w:r>
@@ -365,6 +431,7 @@
         <w:rPr>
           <w:rFonts w:eastAsia="Times New Roman" w:cstheme="minorHAnsi"/>
           <w:color w:val="222222"/>
+          <w:highlight w:val="yellow"/>
         </w:rPr>
         <w:t>0.5</w:t>
       </w:r>
@@ -372,6 +439,7 @@
         <w:rPr>
           <w:rFonts w:eastAsia="Times New Roman" w:cstheme="minorHAnsi"/>
           <w:color w:val="222222"/>
+          <w:highlight w:val="yellow"/>
         </w:rPr>
         <w:t>oz</w:t>
       </w:r>
@@ -386,12 +454,14 @@
         <w:rPr>
           <w:rFonts w:eastAsia="Times New Roman" w:cstheme="minorHAnsi"/>
           <w:color w:val="222222"/>
+          <w:highlight w:val="yellow"/>
         </w:rPr>
       </w:pPr>
       <w:r>
         <w:rPr>
           <w:rFonts w:eastAsia="Times New Roman" w:cstheme="minorHAnsi"/>
           <w:color w:val="222222"/>
+          <w:highlight w:val="yellow"/>
         </w:rPr>
         <w:t>L3 - Signal</w:t>
       </w:r>
@@ -406,12 +476,14 @@
         <w:rPr>
           <w:rFonts w:eastAsia="Times New Roman" w:cstheme="minorHAnsi"/>
           <w:color w:val="222222"/>
+          <w:highlight w:val="yellow"/>
         </w:rPr>
       </w:pPr>
       <w:r>
         <w:rPr>
           <w:rFonts w:eastAsia="Times New Roman" w:cstheme="minorHAnsi"/>
           <w:color w:val="222222"/>
+          <w:highlight w:val="yellow"/>
         </w:rPr>
         <w:t>Thickness: 0.5oz</w:t>
       </w:r>
@@ -426,12 +498,14 @@
         <w:rPr>
           <w:rFonts w:eastAsia="Times New Roman" w:cstheme="minorHAnsi"/>
           <w:color w:val="222222"/>
+          <w:highlight w:val="yellow"/>
         </w:rPr>
       </w:pPr>
       <w:r>
         <w:rPr>
           <w:rFonts w:eastAsia="Times New Roman" w:cstheme="minorHAnsi"/>
           <w:color w:val="222222"/>
+          <w:highlight w:val="yellow"/>
         </w:rPr>
         <w:t>Impedances (±10%)</w:t>
       </w:r>
@@ -446,12 +520,14 @@
         <w:rPr>
           <w:rFonts w:eastAsia="Times New Roman" w:cstheme="minorHAnsi"/>
           <w:color w:val="222222"/>
+          <w:highlight w:val="yellow"/>
         </w:rPr>
       </w:pPr>
       <w:r>
         <w:rPr>
           <w:rFonts w:eastAsia="Times New Roman" w:cstheme="minorHAnsi"/>
           <w:color w:val="222222"/>
+          <w:highlight w:val="yellow"/>
         </w:rPr>
         <w:t>Single-ended: 50Ω</w:t>
       </w:r>
@@ -466,12 +542,14 @@
         <w:rPr>
           <w:rFonts w:eastAsia="Times New Roman" w:cstheme="minorHAnsi"/>
           <w:color w:val="222222"/>
+          <w:highlight w:val="yellow"/>
         </w:rPr>
       </w:pPr>
       <w:r>
         <w:rPr>
           <w:rFonts w:eastAsia="Times New Roman" w:cstheme="minorHAnsi"/>
           <w:color w:val="222222"/>
+          <w:highlight w:val="yellow"/>
         </w:rPr>
         <w:t>L4 - Signal</w:t>
       </w:r>
@@ -486,12 +564,14 @@
         <w:rPr>
           <w:rFonts w:eastAsia="Times New Roman" w:cstheme="minorHAnsi"/>
           <w:color w:val="222222"/>
+          <w:highlight w:val="yellow"/>
         </w:rPr>
       </w:pPr>
       <w:r>
         <w:rPr>
           <w:rFonts w:eastAsia="Times New Roman" w:cstheme="minorHAnsi"/>
           <w:color w:val="222222"/>
+          <w:highlight w:val="yellow"/>
         </w:rPr>
         <w:t>Thickness: 0.5oz</w:t>
       </w:r>
@@ -506,12 +586,14 @@
         <w:rPr>
           <w:rFonts w:eastAsia="Times New Roman" w:cstheme="minorHAnsi"/>
           <w:color w:val="222222"/>
+          <w:highlight w:val="yellow"/>
         </w:rPr>
       </w:pPr>
       <w:r>
         <w:rPr>
           <w:rFonts w:eastAsia="Times New Roman" w:cstheme="minorHAnsi"/>
           <w:color w:val="222222"/>
+          <w:highlight w:val="yellow"/>
         </w:rPr>
         <w:t>Impedances (±10%)</w:t>
       </w:r>
@@ -526,12 +608,14 @@
         <w:rPr>
           <w:rFonts w:eastAsia="Times New Roman" w:cstheme="minorHAnsi"/>
           <w:color w:val="222222"/>
+          <w:highlight w:val="yellow"/>
         </w:rPr>
       </w:pPr>
       <w:r>
         <w:rPr>
           <w:rFonts w:eastAsia="Times New Roman" w:cstheme="minorHAnsi"/>
           <w:color w:val="222222"/>
+          <w:highlight w:val="yellow"/>
         </w:rPr>
         <w:t>Single-ended: 50Ω</w:t>
       </w:r>
@@ -546,12 +630,14 @@
         <w:rPr>
           <w:rFonts w:eastAsia="Times New Roman" w:cstheme="minorHAnsi"/>
           <w:color w:val="222222"/>
+          <w:highlight w:val="yellow"/>
         </w:rPr>
       </w:pPr>
       <w:r>
         <w:rPr>
           <w:rFonts w:eastAsia="Times New Roman" w:cstheme="minorHAnsi"/>
           <w:color w:val="222222"/>
+          <w:highlight w:val="yellow"/>
         </w:rPr>
         <w:t>L</w:t>
       </w:r>
@@ -559,6 +645,7 @@
         <w:rPr>
           <w:rFonts w:eastAsia="Times New Roman" w:cstheme="minorHAnsi"/>
           <w:color w:val="222222"/>
+          <w:highlight w:val="yellow"/>
         </w:rPr>
         <w:t>5</w:t>
       </w:r>
@@ -566,6 +653,7 @@
         <w:rPr>
           <w:rFonts w:eastAsia="Times New Roman" w:cstheme="minorHAnsi"/>
           <w:color w:val="222222"/>
+          <w:highlight w:val="yellow"/>
         </w:rPr>
         <w:t xml:space="preserve"> - </w:t>
       </w:r>
@@ -573,6 +661,7 @@
         <w:rPr>
           <w:rFonts w:eastAsia="Times New Roman" w:cstheme="minorHAnsi"/>
           <w:color w:val="222222"/>
+          <w:highlight w:val="yellow"/>
         </w:rPr>
         <w:t>PWR</w:t>
       </w:r>
@@ -587,12 +676,14 @@
         <w:rPr>
           <w:rFonts w:eastAsia="Times New Roman" w:cstheme="minorHAnsi"/>
           <w:color w:val="222222"/>
+          <w:highlight w:val="yellow"/>
         </w:rPr>
       </w:pPr>
       <w:r>
         <w:rPr>
           <w:rFonts w:eastAsia="Times New Roman" w:cstheme="minorHAnsi"/>
           <w:color w:val="222222"/>
+          <w:highlight w:val="yellow"/>
         </w:rPr>
         <w:t xml:space="preserve">Thickness: </w:t>
       </w:r>
@@ -600,6 +691,7 @@
         <w:rPr>
           <w:rFonts w:eastAsia="Times New Roman" w:cstheme="minorHAnsi"/>
           <w:color w:val="222222"/>
+          <w:highlight w:val="yellow"/>
         </w:rPr>
         <w:t>0.5</w:t>
       </w:r>
@@ -607,6 +699,7 @@
         <w:rPr>
           <w:rFonts w:eastAsia="Times New Roman" w:cstheme="minorHAnsi"/>
           <w:color w:val="222222"/>
+          <w:highlight w:val="yellow"/>
         </w:rPr>
         <w:t>oz</w:t>
       </w:r>
@@ -621,12 +714,14 @@
         <w:rPr>
           <w:rFonts w:eastAsia="Times New Roman" w:cstheme="minorHAnsi"/>
           <w:color w:val="222222"/>
+          <w:highlight w:val="yellow"/>
         </w:rPr>
       </w:pPr>
       <w:r>
         <w:rPr>
           <w:rFonts w:eastAsia="Times New Roman" w:cstheme="minorHAnsi"/>
           <w:color w:val="222222"/>
+          <w:highlight w:val="yellow"/>
         </w:rPr>
         <w:t>L</w:t>
       </w:r>
@@ -634,6 +729,7 @@
         <w:rPr>
           <w:rFonts w:eastAsia="Times New Roman" w:cstheme="minorHAnsi"/>
           <w:color w:val="222222"/>
+          <w:highlight w:val="yellow"/>
         </w:rPr>
         <w:t>6</w:t>
       </w:r>
@@ -641,6 +737,7 @@
         <w:rPr>
           <w:rFonts w:eastAsia="Times New Roman" w:cstheme="minorHAnsi"/>
           <w:color w:val="222222"/>
+          <w:highlight w:val="yellow"/>
         </w:rPr>
         <w:t xml:space="preserve"> - Signal</w:t>
       </w:r>
@@ -655,12 +752,14 @@
         <w:rPr>
           <w:rFonts w:eastAsia="Times New Roman" w:cstheme="minorHAnsi"/>
           <w:color w:val="222222"/>
+          <w:highlight w:val="yellow"/>
         </w:rPr>
       </w:pPr>
       <w:r>
         <w:rPr>
           <w:rFonts w:eastAsia="Times New Roman" w:cstheme="minorHAnsi"/>
           <w:color w:val="222222"/>
+          <w:highlight w:val="yellow"/>
         </w:rPr>
         <w:t xml:space="preserve">Thickness: </w:t>
       </w:r>
@@ -668,6 +767,7 @@
         <w:rPr>
           <w:rFonts w:eastAsia="Times New Roman" w:cstheme="minorHAnsi"/>
           <w:color w:val="222222"/>
+          <w:highlight w:val="yellow"/>
         </w:rPr>
         <w:t>1</w:t>
       </w:r>
@@ -675,6 +775,7 @@
         <w:rPr>
           <w:rFonts w:eastAsia="Times New Roman" w:cstheme="minorHAnsi"/>
           <w:color w:val="222222"/>
+          <w:highlight w:val="yellow"/>
         </w:rPr>
         <w:t>oz + Plating</w:t>
       </w:r>
@@ -689,12 +790,14 @@
         <w:rPr>
           <w:rFonts w:eastAsia="Times New Roman" w:cstheme="minorHAnsi"/>
           <w:color w:val="222222"/>
+          <w:highlight w:val="yellow"/>
         </w:rPr>
       </w:pPr>
       <w:r>
         <w:rPr>
           <w:rFonts w:eastAsia="Times New Roman" w:cstheme="minorHAnsi"/>
           <w:color w:val="222222"/>
+          <w:highlight w:val="yellow"/>
         </w:rPr>
         <w:t>Impedances (±10%)</w:t>
       </w:r>
@@ -709,12 +812,14 @@
         <w:rPr>
           <w:rFonts w:eastAsia="Times New Roman" w:cstheme="minorHAnsi"/>
           <w:color w:val="222222"/>
+          <w:highlight w:val="yellow"/>
         </w:rPr>
       </w:pPr>
       <w:r>
         <w:rPr>
           <w:rFonts w:eastAsia="Times New Roman" w:cstheme="minorHAnsi"/>
           <w:color w:val="222222"/>
+          <w:highlight w:val="yellow"/>
         </w:rPr>
         <w:t>Single-ended: 50Ω</w:t>
       </w:r>
@@ -729,12 +834,14 @@
         <w:rPr>
           <w:rFonts w:eastAsia="Times New Roman" w:cstheme="minorHAnsi"/>
           <w:color w:val="222222"/>
+          <w:highlight w:val="yellow"/>
         </w:rPr>
       </w:pPr>
       <w:r>
         <w:rPr>
           <w:rFonts w:eastAsia="Times New Roman" w:cstheme="minorHAnsi"/>
           <w:color w:val="222222"/>
+          <w:highlight w:val="yellow"/>
         </w:rPr>
         <w:t>Differential: 90Ω</w:t>
       </w:r>
@@ -757,11 +864,13 @@
         </w:numPr>
         <w:rPr>
           <w:b/>
+          <w:highlight w:val="yellow"/>
         </w:rPr>
       </w:pPr>
       <w:r>
         <w:rPr>
           <w:b/>
+          <w:highlight w:val="yellow"/>
         </w:rPr>
         <w:t>Routing Rules</w:t>
       </w:r>
@@ -773,20 +882,38 @@
           <w:ilvl w:val="1"/>
           <w:numId w:val="1"/>
         </w:numPr>
-      </w:pPr>
-      <w:r>
+        <w:rPr>
+          <w:highlight w:val="yellow"/>
+        </w:rPr>
+      </w:pPr>
+      <w:r>
+        <w:rPr>
+          <w:highlight w:val="yellow"/>
+        </w:rPr>
         <w:t>Power</w:t>
       </w:r>
       <w:r>
+        <w:rPr>
+          <w:highlight w:val="yellow"/>
+        </w:rPr>
         <w:t xml:space="preserve"> (assumes 0.5</w:t>
       </w:r>
       <w:r>
+        <w:rPr>
+          <w:highlight w:val="yellow"/>
+        </w:rPr>
         <w:t>oz copper</w:t>
       </w:r>
       <w:r>
+        <w:rPr>
+          <w:highlight w:val="yellow"/>
+        </w:rPr>
         <w:t>, inner layers</w:t>
       </w:r>
       <w:r>
+        <w:rPr>
+          <w:highlight w:val="yellow"/>
+        </w:rPr>
         <w:t>)</w:t>
       </w:r>
     </w:p>
@@ -799,38 +926,52 @@
         </w:numPr>
         <w:rPr>
           <w:rFonts w:cstheme="minorHAnsi"/>
-        </w:rPr>
-      </w:pPr>
-      <w:r>
+          <w:highlight w:val="yellow"/>
+        </w:rPr>
+      </w:pPr>
+      <w:r>
+        <w:rPr>
+          <w:highlight w:val="yellow"/>
+        </w:rPr>
         <w:t xml:space="preserve">High Power: </w:t>
       </w:r>
       <w:r>
+        <w:rPr>
+          <w:highlight w:val="yellow"/>
+        </w:rPr>
         <w:t>4.06</w:t>
       </w:r>
       <w:r>
+        <w:rPr>
+          <w:highlight w:val="yellow"/>
+        </w:rPr>
         <w:t>mm (</w:t>
       </w:r>
       <w:r>
         <w:rPr>
           <w:rFonts w:cstheme="minorHAnsi"/>
+          <w:highlight w:val="yellow"/>
         </w:rPr>
         <w:t>160</w:t>
       </w:r>
       <w:r>
         <w:rPr>
           <w:rFonts w:cstheme="minorHAnsi"/>
+          <w:highlight w:val="yellow"/>
         </w:rPr>
         <w:t>mil</w:t>
       </w:r>
       <w:r>
         <w:rPr>
           <w:rFonts w:cstheme="minorHAnsi"/>
+          <w:highlight w:val="yellow"/>
         </w:rPr>
         <w:t>)</w:t>
       </w:r>
       <w:r>
         <w:rPr>
           <w:rFonts w:cstheme="minorHAnsi"/>
+          <w:highlight w:val="yellow"/>
         </w:rPr>
         <w:t xml:space="preserve"> minimum width</w:t>
       </w:r>
@@ -844,17 +985,20 @@
         </w:numPr>
         <w:rPr>
           <w:rFonts w:cstheme="minorHAnsi"/>
+          <w:highlight w:val="yellow"/>
         </w:rPr>
       </w:pPr>
       <w:r>
         <w:rPr>
           <w:rFonts w:cstheme="minorHAnsi"/>
+          <w:highlight w:val="yellow"/>
         </w:rPr>
         <w:t xml:space="preserve">Signals: </w:t>
       </w:r>
       <w:r>
         <w:rPr>
           <w:rFonts w:cstheme="minorHAnsi"/>
+          <w:highlight w:val="yellow"/>
         </w:rPr>
         <w:t>5V0, GND</w:t>
       </w:r>
@@ -866,20 +1010,38 @@
           <w:ilvl w:val="2"/>
           <w:numId w:val="1"/>
         </w:numPr>
-      </w:pPr>
-      <w:r>
+        <w:rPr>
+          <w:highlight w:val="yellow"/>
+        </w:rPr>
+      </w:pPr>
+      <w:r>
+        <w:rPr>
+          <w:highlight w:val="yellow"/>
+        </w:rPr>
         <w:t xml:space="preserve">Medium Power: </w:t>
       </w:r>
       <w:r>
+        <w:rPr>
+          <w:highlight w:val="yellow"/>
+        </w:rPr>
         <w:t>1.78mm (</w:t>
       </w:r>
       <w:r>
+        <w:rPr>
+          <w:highlight w:val="yellow"/>
+        </w:rPr>
         <w:t>70mil</w:t>
       </w:r>
       <w:r>
+        <w:rPr>
+          <w:highlight w:val="yellow"/>
+        </w:rPr>
         <w:t>)</w:t>
       </w:r>
       <w:r>
+        <w:rPr>
+          <w:highlight w:val="yellow"/>
+        </w:rPr>
         <w:t xml:space="preserve"> minimum width</w:t>
       </w:r>
     </w:p>
@@ -890,8 +1052,14 @@
           <w:ilvl w:val="3"/>
           <w:numId w:val="1"/>
         </w:numPr>
-      </w:pPr>
-      <w:r>
+        <w:rPr>
+          <w:highlight w:val="yellow"/>
+        </w:rPr>
+      </w:pPr>
+      <w:r>
+        <w:rPr>
+          <w:highlight w:val="yellow"/>
+        </w:rPr>
         <w:t>Signals: 12V0</w:t>
       </w:r>
     </w:p>
@@ -902,26 +1070,50 @@
           <w:ilvl w:val="2"/>
           <w:numId w:val="1"/>
         </w:numPr>
-      </w:pPr>
-      <w:r>
+        <w:rPr>
+          <w:highlight w:val="yellow"/>
+        </w:rPr>
+      </w:pPr>
+      <w:r>
+        <w:rPr>
+          <w:highlight w:val="yellow"/>
+        </w:rPr>
         <w:t>Low</w:t>
       </w:r>
       <w:r>
+        <w:rPr>
+          <w:highlight w:val="yellow"/>
+        </w:rPr>
         <w:t xml:space="preserve"> Power: </w:t>
       </w:r>
       <w:r>
+        <w:rPr>
+          <w:highlight w:val="yellow"/>
+        </w:rPr>
         <w:t>0.635mm (</w:t>
       </w:r>
       <w:r>
+        <w:rPr>
+          <w:highlight w:val="yellow"/>
+        </w:rPr>
         <w:t>25</w:t>
       </w:r>
       <w:r>
+        <w:rPr>
+          <w:highlight w:val="yellow"/>
+        </w:rPr>
         <w:t>mil</w:t>
       </w:r>
       <w:r>
+        <w:rPr>
+          <w:highlight w:val="yellow"/>
+        </w:rPr>
         <w:t>)</w:t>
       </w:r>
       <w:r>
+        <w:rPr>
+          <w:highlight w:val="yellow"/>
+        </w:rPr>
         <w:t xml:space="preserve"> minimum width</w:t>
       </w:r>
     </w:p>
@@ -932,14 +1124,26 @@
           <w:ilvl w:val="3"/>
           <w:numId w:val="1"/>
         </w:numPr>
-      </w:pPr>
-      <w:r>
+        <w:rPr>
+          <w:highlight w:val="yellow"/>
+        </w:rPr>
+      </w:pPr>
+      <w:r>
+        <w:rPr>
+          <w:highlight w:val="yellow"/>
+        </w:rPr>
         <w:t xml:space="preserve">Signals: </w:t>
       </w:r>
       <w:r>
+        <w:rPr>
+          <w:highlight w:val="yellow"/>
+        </w:rPr>
         <w:t>3V3</w:t>
       </w:r>
       <w:r>
+        <w:rPr>
+          <w:highlight w:val="yellow"/>
+        </w:rPr>
         <w:t>, 5V0_USB, VBUS</w:t>
       </w:r>
     </w:p>
@@ -950,20 +1154,38 @@
           <w:ilvl w:val="2"/>
           <w:numId w:val="1"/>
         </w:numPr>
-      </w:pPr>
-      <w:r>
+        <w:rPr>
+          <w:highlight w:val="yellow"/>
+        </w:rPr>
+      </w:pPr>
+      <w:r>
+        <w:rPr>
+          <w:highlight w:val="yellow"/>
+        </w:rPr>
         <w:t xml:space="preserve">All Others: </w:t>
       </w:r>
       <w:r>
+        <w:rPr>
+          <w:highlight w:val="yellow"/>
+        </w:rPr>
         <w:t xml:space="preserve"> 0.254mm (</w:t>
       </w:r>
       <w:r>
+        <w:rPr>
+          <w:highlight w:val="yellow"/>
+        </w:rPr>
         <w:t>10mil</w:t>
       </w:r>
       <w:r>
+        <w:rPr>
+          <w:highlight w:val="yellow"/>
+        </w:rPr>
         <w:t>)</w:t>
       </w:r>
       <w:r>
+        <w:rPr>
+          <w:highlight w:val="yellow"/>
+        </w:rPr>
         <w:t xml:space="preserve"> minimum width</w:t>
       </w:r>
     </w:p>
@@ -974,8 +1196,14 @@
           <w:ilvl w:val="3"/>
           <w:numId w:val="1"/>
         </w:numPr>
-      </w:pPr>
-      <w:r>
+        <w:rPr>
+          <w:highlight w:val="yellow"/>
+        </w:rPr>
+      </w:pPr>
+      <w:r>
+        <w:rPr>
+          <w:highlight w:val="yellow"/>
+        </w:rPr>
         <w:t>Signals: AVCC, VCCIO</w:t>
       </w:r>
     </w:p>
@@ -986,11 +1214,20 @@
           <w:ilvl w:val="1"/>
           <w:numId w:val="1"/>
         </w:numPr>
-      </w:pPr>
-      <w:r>
+        <w:rPr>
+          <w:highlight w:val="yellow"/>
+        </w:rPr>
+      </w:pPr>
+      <w:r>
+        <w:rPr>
+          <w:highlight w:val="yellow"/>
+        </w:rPr>
         <w:t>JTAG</w:t>
       </w:r>
       <w:r>
+        <w:rPr>
+          <w:highlight w:val="yellow"/>
+        </w:rPr>
         <w:t>/Programming</w:t>
       </w:r>
     </w:p>
@@ -1001,11 +1238,20 @@
           <w:ilvl w:val="2"/>
           <w:numId w:val="1"/>
         </w:numPr>
-      </w:pPr>
-      <w:r>
+        <w:rPr>
+          <w:highlight w:val="yellow"/>
+        </w:rPr>
+      </w:pPr>
+      <w:r>
+        <w:rPr>
+          <w:highlight w:val="yellow"/>
+        </w:rPr>
         <w:t xml:space="preserve">Signals: </w:t>
       </w:r>
       <w:r>
+        <w:rPr>
+          <w:highlight w:val="yellow"/>
+        </w:rPr>
         <w:t>BT_SWCLK, BT_SWCLK, BT_SWO, PDI_CLK, PDI_DATA</w:t>
       </w:r>
     </w:p>
@@ -1016,14 +1262,26 @@
           <w:ilvl w:val="2"/>
           <w:numId w:val="1"/>
         </w:numPr>
-      </w:pPr>
-      <w:r>
+        <w:rPr>
+          <w:highlight w:val="yellow"/>
+        </w:rPr>
+      </w:pPr>
+      <w:r>
+        <w:rPr>
+          <w:highlight w:val="yellow"/>
+        </w:rPr>
         <w:t xml:space="preserve">Impedance: 50Ω </w:t>
       </w:r>
       <w:r>
+        <w:rPr>
+          <w:highlight w:val="yellow"/>
+        </w:rPr>
         <w:sym w:font="Symbol" w:char="F0B1"/>
       </w:r>
       <w:r>
+        <w:rPr>
+          <w:highlight w:val="yellow"/>
+        </w:rPr>
         <w:t xml:space="preserve"> 10% single-ended </w:t>
       </w:r>
     </w:p>
@@ -1034,17 +1292,32 @@
           <w:ilvl w:val="2"/>
           <w:numId w:val="1"/>
         </w:numPr>
-      </w:pPr>
-      <w:r>
+        <w:rPr>
+          <w:highlight w:val="yellow"/>
+        </w:rPr>
+      </w:pPr>
+      <w:r>
+        <w:rPr>
+          <w:highlight w:val="yellow"/>
+        </w:rPr>
         <w:t>Routing Layers: Layers 1</w:t>
       </w:r>
       <w:r>
+        <w:rPr>
+          <w:highlight w:val="yellow"/>
+        </w:rPr>
         <w:t>, 3, 4</w:t>
       </w:r>
       <w:r>
+        <w:rPr>
+          <w:highlight w:val="yellow"/>
+        </w:rPr>
         <w:t xml:space="preserve"> and </w:t>
       </w:r>
       <w:r>
+        <w:rPr>
+          <w:highlight w:val="yellow"/>
+        </w:rPr>
         <w:t>6</w:t>
       </w:r>
     </w:p>
@@ -1055,23 +1328,44 @@
           <w:ilvl w:val="2"/>
           <w:numId w:val="1"/>
         </w:numPr>
-      </w:pPr>
-      <w:r>
+        <w:rPr>
+          <w:highlight w:val="yellow"/>
+        </w:rPr>
+      </w:pPr>
+      <w:r>
+        <w:rPr>
+          <w:highlight w:val="yellow"/>
+        </w:rPr>
         <w:t xml:space="preserve">Maximum trace length of </w:t>
       </w:r>
       <w:r>
+        <w:rPr>
+          <w:highlight w:val="yellow"/>
+        </w:rPr>
         <w:t>100mm (</w:t>
       </w:r>
       <w:r>
+        <w:rPr>
+          <w:highlight w:val="yellow"/>
+        </w:rPr>
         <w:t>4</w:t>
       </w:r>
       <w:r>
+        <w:rPr>
+          <w:highlight w:val="yellow"/>
+        </w:rPr>
         <w:t xml:space="preserve"> inches</w:t>
       </w:r>
       <w:r>
+        <w:rPr>
+          <w:highlight w:val="yellow"/>
+        </w:rPr>
         <w:t>)</w:t>
       </w:r>
       <w:r>
+        <w:rPr>
+          <w:highlight w:val="yellow"/>
+        </w:rPr>
         <w:t>.</w:t>
       </w:r>
     </w:p>
@@ -1082,8 +1376,14 @@
           <w:ilvl w:val="2"/>
           <w:numId w:val="1"/>
         </w:numPr>
-      </w:pPr>
-      <w:r>
+        <w:rPr>
+          <w:highlight w:val="yellow"/>
+        </w:rPr>
+      </w:pPr>
+      <w:r>
+        <w:rPr>
+          <w:highlight w:val="yellow"/>
+        </w:rPr>
         <w:t>Route signals so that there are no stubs.</w:t>
       </w:r>
     </w:p>
@@ -1094,8 +1394,14 @@
           <w:ilvl w:val="2"/>
           <w:numId w:val="1"/>
         </w:numPr>
-      </w:pPr>
-      <w:r>
+        <w:rPr>
+          <w:highlight w:val="yellow"/>
+        </w:rPr>
+      </w:pPr>
+      <w:r>
+        <w:rPr>
+          <w:highlight w:val="yellow"/>
+        </w:rPr>
         <w:t>Keep traces at least 3H away from other signals.</w:t>
       </w:r>
     </w:p>
@@ -1118,14 +1424,26 @@
           <w:ilvl w:val="2"/>
           <w:numId w:val="1"/>
         </w:numPr>
-      </w:pPr>
-      <w:r>
+        <w:rPr>
+          <w:highlight w:val="yellow"/>
+        </w:rPr>
+      </w:pPr>
+      <w:r>
+        <w:rPr>
+          <w:highlight w:val="yellow"/>
+        </w:rPr>
         <w:t>Signals:</w:t>
       </w:r>
       <w:r>
+        <w:rPr>
+          <w:highlight w:val="yellow"/>
+        </w:rPr>
         <w:t xml:space="preserve"> </w:t>
       </w:r>
       <w:r>
+        <w:rPr>
+          <w:highlight w:val="yellow"/>
+        </w:rPr>
         <w:t>MCU_D_P/N, USB_DR_P/N, USB_D_P/N</w:t>
       </w:r>
     </w:p>
@@ -1157,14 +1475,26 @@
           <w:ilvl w:val="2"/>
           <w:numId w:val="1"/>
         </w:numPr>
-      </w:pPr>
-      <w:r>
+        <w:rPr>
+          <w:highlight w:val="yellow"/>
+        </w:rPr>
+      </w:pPr>
+      <w:r>
+        <w:rPr>
+          <w:highlight w:val="yellow"/>
+        </w:rPr>
         <w:t>Routing Layers: Layers 1</w:t>
       </w:r>
       <w:r>
+        <w:rPr>
+          <w:highlight w:val="yellow"/>
+        </w:rPr>
         <w:t xml:space="preserve"> </w:t>
       </w:r>
       <w:r>
+        <w:rPr>
+          <w:highlight w:val="yellow"/>
+        </w:rPr>
         <w:t>and 6</w:t>
       </w:r>
     </w:p>
@@ -1175,26 +1505,50 @@
           <w:ilvl w:val="2"/>
           <w:numId w:val="1"/>
         </w:numPr>
-      </w:pPr>
-      <w:r>
+        <w:rPr>
+          <w:highlight w:val="yellow"/>
+        </w:rPr>
+      </w:pPr>
+      <w:r>
+        <w:rPr>
+          <w:highlight w:val="yellow"/>
+        </w:rPr>
         <w:t>Trace lengths should</w:t>
       </w:r>
       <w:r>
+        <w:rPr>
+          <w:highlight w:val="yellow"/>
+        </w:rPr>
         <w:t xml:space="preserve"> be matched within </w:t>
       </w:r>
       <w:r>
+        <w:rPr>
+          <w:highlight w:val="yellow"/>
+        </w:rPr>
         <w:t>3.81mm (</w:t>
       </w:r>
       <w:r>
+        <w:rPr>
+          <w:highlight w:val="yellow"/>
+        </w:rPr>
         <w:t>15</w:t>
       </w:r>
       <w:r>
+        <w:rPr>
+          <w:highlight w:val="yellow"/>
+        </w:rPr>
         <w:t>0mil</w:t>
       </w:r>
       <w:r>
+        <w:rPr>
+          <w:highlight w:val="yellow"/>
+        </w:rPr>
         <w:t>)</w:t>
       </w:r>
       <w:r>
+        <w:rPr>
+          <w:highlight w:val="yellow"/>
+        </w:rPr>
         <w:t xml:space="preserve"> between pairs</w:t>
       </w:r>
     </w:p>
@@ -1205,8 +1559,14 @@
           <w:ilvl w:val="2"/>
           <w:numId w:val="1"/>
         </w:numPr>
-      </w:pPr>
-      <w:r>
+        <w:rPr>
+          <w:highlight w:val="yellow"/>
+        </w:rPr>
+      </w:pPr>
+      <w:r>
+        <w:rPr>
+          <w:highlight w:val="yellow"/>
+        </w:rPr>
         <w:t>Route signals so that there are no stubs.</w:t>
       </w:r>
     </w:p>
@@ -1217,11 +1577,20 @@
           <w:ilvl w:val="2"/>
           <w:numId w:val="1"/>
         </w:numPr>
-      </w:pPr>
-      <w:r>
+        <w:rPr>
+          <w:highlight w:val="yellow"/>
+        </w:rPr>
+      </w:pPr>
+      <w:r>
+        <w:rPr>
+          <w:highlight w:val="yellow"/>
+        </w:rPr>
         <w:t xml:space="preserve">A maximum of 1 via may be used </w:t>
       </w:r>
       <w:r>
+        <w:rPr>
+          <w:highlight w:val="yellow"/>
+        </w:rPr>
         <w:t>along the full trace length.</w:t>
       </w:r>
     </w:p>
@@ -1232,26 +1601,50 @@
           <w:ilvl w:val="2"/>
           <w:numId w:val="1"/>
         </w:numPr>
-      </w:pPr>
-      <w:r>
+        <w:rPr>
+          <w:highlight w:val="yellow"/>
+        </w:rPr>
+      </w:pPr>
+      <w:r>
+        <w:rPr>
+          <w:highlight w:val="yellow"/>
+        </w:rPr>
         <w:t xml:space="preserve">Ground stitching vias should be placed within </w:t>
       </w:r>
       <w:r>
+        <w:rPr>
+          <w:highlight w:val="yellow"/>
+        </w:rPr>
         <w:t>1.27mm (</w:t>
       </w:r>
       <w:r>
+        <w:rPr>
+          <w:highlight w:val="yellow"/>
+        </w:rPr>
         <w:t>50mil</w:t>
       </w:r>
       <w:r>
+        <w:rPr>
+          <w:highlight w:val="yellow"/>
+        </w:rPr>
         <w:t>)</w:t>
       </w:r>
       <w:r>
+        <w:rPr>
+          <w:highlight w:val="yellow"/>
+        </w:rPr>
         <w:t xml:space="preserve"> of signal transitions from Layer 1 to Layer </w:t>
       </w:r>
       <w:r>
+        <w:rPr>
+          <w:highlight w:val="yellow"/>
+        </w:rPr>
         <w:t>6</w:t>
       </w:r>
       <w:r>
+        <w:rPr>
+          <w:highlight w:val="yellow"/>
+        </w:rPr>
         <w:t>.</w:t>
       </w:r>
     </w:p>
@@ -1262,8 +1655,14 @@
           <w:ilvl w:val="2"/>
           <w:numId w:val="1"/>
         </w:numPr>
-      </w:pPr>
-      <w:r>
+        <w:rPr>
+          <w:highlight w:val="yellow"/>
+        </w:rPr>
+      </w:pPr>
+      <w:r>
+        <w:rPr>
+          <w:highlight w:val="yellow"/>
+        </w:rPr>
         <w:t>Traces should not be routed under or between pins of other devices</w:t>
       </w:r>
     </w:p>
@@ -1274,14 +1673,26 @@
           <w:ilvl w:val="2"/>
           <w:numId w:val="1"/>
         </w:numPr>
-      </w:pPr>
-      <w:r>
+        <w:rPr>
+          <w:highlight w:val="yellow"/>
+        </w:rPr>
+      </w:pPr>
+      <w:r>
+        <w:rPr>
+          <w:highlight w:val="yellow"/>
+        </w:rPr>
         <w:t>Traces and vias should be kept at least 3H away from other signals</w:t>
       </w:r>
       <w:r>
+        <w:rPr>
+          <w:highlight w:val="yellow"/>
+        </w:rPr>
         <w:t>/fills</w:t>
       </w:r>
       <w:r>
+        <w:rPr>
+          <w:highlight w:val="yellow"/>
+        </w:rPr>
         <w:t>.</w:t>
       </w:r>
     </w:p>
@@ -1292,14 +1703,30 @@
           <w:ilvl w:val="2"/>
           <w:numId w:val="1"/>
         </w:numPr>
-      </w:pPr>
-      <w:r>
+        <w:rPr>
+          <w:strike/>
+          <w:highlight w:val="yellow"/>
+        </w:rPr>
+      </w:pPr>
+      <w:r>
+        <w:rPr>
+          <w:strike/>
+          <w:highlight w:val="yellow"/>
+        </w:rPr>
         <w:t xml:space="preserve">Traces and vias should be kept at least 20H away from edge of </w:t>
       </w:r>
       <w:r>
+        <w:rPr>
+          <w:strike/>
+          <w:highlight w:val="yellow"/>
+        </w:rPr>
         <w:t xml:space="preserve">the </w:t>
       </w:r>
       <w:r>
+        <w:rPr>
+          <w:strike/>
+          <w:highlight w:val="yellow"/>
+        </w:rPr>
         <w:t>return plane.</w:t>
       </w:r>
     </w:p>
@@ -1310,8 +1737,14 @@
           <w:ilvl w:val="1"/>
           <w:numId w:val="1"/>
         </w:numPr>
-      </w:pPr>
-      <w:r>
+        <w:rPr>
+          <w:highlight w:val="yellow"/>
+        </w:rPr>
+      </w:pPr>
+      <w:r>
+        <w:rPr>
+          <w:highlight w:val="yellow"/>
+        </w:rPr>
         <w:t>Clocking</w:t>
       </w:r>
     </w:p>
@@ -1322,11 +1755,20 @@
           <w:ilvl w:val="2"/>
           <w:numId w:val="1"/>
         </w:numPr>
-      </w:pPr>
-      <w:r>
+        <w:rPr>
+          <w:highlight w:val="yellow"/>
+        </w:rPr>
+      </w:pPr>
+      <w:r>
+        <w:rPr>
+          <w:highlight w:val="yellow"/>
+        </w:rPr>
         <w:t xml:space="preserve">Signals: </w:t>
       </w:r>
       <w:r>
+        <w:rPr>
+          <w:highlight w:val="yellow"/>
+        </w:rPr>
         <w:t>HFXO, XTALI, XTALO</w:t>
       </w:r>
     </w:p>
@@ -1337,14 +1779,26 @@
           <w:ilvl w:val="2"/>
           <w:numId w:val="1"/>
         </w:numPr>
-      </w:pPr>
-      <w:r>
+        <w:rPr>
+          <w:highlight w:val="yellow"/>
+        </w:rPr>
+      </w:pPr>
+      <w:r>
+        <w:rPr>
+          <w:highlight w:val="yellow"/>
+        </w:rPr>
         <w:t xml:space="preserve">Impedance: 50Ω </w:t>
       </w:r>
       <w:r>
+        <w:rPr>
+          <w:highlight w:val="yellow"/>
+        </w:rPr>
         <w:sym w:font="Symbol" w:char="F0B1"/>
       </w:r>
       <w:r>
+        <w:rPr>
+          <w:highlight w:val="yellow"/>
+        </w:rPr>
         <w:t xml:space="preserve"> 10% single-ended </w:t>
       </w:r>
     </w:p>
@@ -1355,11 +1809,20 @@
           <w:ilvl w:val="2"/>
           <w:numId w:val="1"/>
         </w:numPr>
-      </w:pPr>
-      <w:r>
+        <w:rPr>
+          <w:highlight w:val="yellow"/>
+        </w:rPr>
+      </w:pPr>
+      <w:r>
+        <w:rPr>
+          <w:highlight w:val="yellow"/>
+        </w:rPr>
         <w:t xml:space="preserve">Routing Layers: Layers 1 and </w:t>
       </w:r>
       <w:r>
+        <w:rPr>
+          <w:highlight w:val="yellow"/>
+        </w:rPr>
         <w:t>6</w:t>
       </w:r>
     </w:p>
@@ -1370,8 +1833,14 @@
           <w:ilvl w:val="2"/>
           <w:numId w:val="1"/>
         </w:numPr>
-      </w:pPr>
-      <w:r>
+        <w:rPr>
+          <w:highlight w:val="yellow"/>
+        </w:rPr>
+      </w:pPr>
+      <w:r>
+        <w:rPr>
+          <w:highlight w:val="yellow"/>
+        </w:rPr>
         <w:t>Keep traces at least 3H away from other traces.</w:t>
       </w:r>
     </w:p>
@@ -1382,8 +1851,14 @@
           <w:ilvl w:val="2"/>
           <w:numId w:val="1"/>
         </w:numPr>
-      </w:pPr>
-      <w:r>
+        <w:rPr>
+          <w:highlight w:val="yellow"/>
+        </w:rPr>
+      </w:pPr>
+      <w:r>
+        <w:rPr>
+          <w:highlight w:val="yellow"/>
+        </w:rPr>
         <w:t>Route signals so that there are no stubs.</w:t>
       </w:r>
     </w:p>
@@ -1394,20 +1869,38 @@
           <w:ilvl w:val="2"/>
           <w:numId w:val="1"/>
         </w:numPr>
-      </w:pPr>
-      <w:r>
+        <w:rPr>
+          <w:highlight w:val="yellow"/>
+        </w:rPr>
+      </w:pPr>
+      <w:r>
+        <w:rPr>
+          <w:highlight w:val="yellow"/>
+        </w:rPr>
         <w:t xml:space="preserve">Ensure that crystal traces are matched within </w:t>
       </w:r>
       <w:r>
+        <w:rPr>
+          <w:highlight w:val="yellow"/>
+        </w:rPr>
         <w:t>0.127mm (</w:t>
       </w:r>
       <w:r>
+        <w:rPr>
+          <w:highlight w:val="yellow"/>
+        </w:rPr>
         <w:t>5mil</w:t>
       </w:r>
       <w:r>
+        <w:rPr>
+          <w:highlight w:val="yellow"/>
+        </w:rPr>
         <w:t>)</w:t>
       </w:r>
       <w:r>
+        <w:rPr>
+          <w:highlight w:val="yellow"/>
+        </w:rPr>
         <w:t xml:space="preserve"> of each other.</w:t>
       </w:r>
     </w:p>
@@ -1418,20 +1911,38 @@
           <w:ilvl w:val="2"/>
           <w:numId w:val="1"/>
         </w:numPr>
-      </w:pPr>
-      <w:r>
+        <w:rPr>
+          <w:highlight w:val="yellow"/>
+        </w:rPr>
+      </w:pPr>
+      <w:r>
+        <w:rPr>
+          <w:highlight w:val="yellow"/>
+        </w:rPr>
         <w:t xml:space="preserve">The maximum total trace length is </w:t>
       </w:r>
       <w:r>
+        <w:rPr>
+          <w:highlight w:val="yellow"/>
+        </w:rPr>
         <w:t>19mm (</w:t>
       </w:r>
       <w:r>
+        <w:rPr>
+          <w:highlight w:val="yellow"/>
+        </w:rPr>
         <w:t>750mil</w:t>
       </w:r>
       <w:r>
+        <w:rPr>
+          <w:highlight w:val="yellow"/>
+        </w:rPr>
         <w:t>)</w:t>
       </w:r>
       <w:r>
+        <w:rPr>
+          <w:highlight w:val="yellow"/>
+        </w:rPr>
         <w:t>.</w:t>
       </w:r>
     </w:p>
@@ -1442,8 +1953,14 @@
           <w:ilvl w:val="1"/>
           <w:numId w:val="1"/>
         </w:numPr>
-      </w:pPr>
-      <w:r>
+        <w:rPr>
+          <w:highlight w:val="yellow"/>
+        </w:rPr>
+      </w:pPr>
+      <w:r>
+        <w:rPr>
+          <w:highlight w:val="yellow"/>
+        </w:rPr>
         <w:t>General</w:t>
       </w:r>
     </w:p>
@@ -1456,11 +1973,13 @@
         </w:numPr>
         <w:rPr>
           <w:rFonts w:ascii="Calibri" w:hAnsi="Calibri"/>
+          <w:highlight w:val="yellow"/>
         </w:rPr>
       </w:pPr>
       <w:r>
         <w:rPr>
           <w:rFonts w:ascii="Calibri" w:hAnsi="Calibri"/>
+          <w:highlight w:val="yellow"/>
         </w:rPr>
         <w:t>Do not split signal ground planes.</w:t>
       </w:r>
@@ -1472,8 +1991,14 @@
           <w:ilvl w:val="2"/>
           <w:numId w:val="1"/>
         </w:numPr>
-      </w:pPr>
-      <w:r>
+        <w:rPr>
+          <w:highlight w:val="yellow"/>
+        </w:rPr>
+      </w:pPr>
+      <w:r>
+        <w:rPr>
+          <w:highlight w:val="yellow"/>
+        </w:rPr>
         <w:t>Do not route signals over splits in reference planes.</w:t>
       </w:r>
     </w:p>
@@ -1484,10 +2009,14 @@
           <w:ilvl w:val="2"/>
           <w:numId w:val="1"/>
         </w:numPr>
+        <w:rPr>
+          <w:highlight w:val="yellow"/>
+        </w:rPr>
       </w:pPr>
       <w:r>
         <w:rPr>
           <w:rFonts w:ascii="Calibri" w:hAnsi="Calibri"/>
+          <w:highlight w:val="yellow"/>
         </w:rPr>
         <w:lastRenderedPageBreak/>
         <w:t>Fill unused PCB areas with GND fills/planes.</w:t>
@@ -1500,20 +2029,38 @@
           <w:ilvl w:val="2"/>
           <w:numId w:val="1"/>
         </w:numPr>
-      </w:pPr>
-      <w:r>
+        <w:rPr>
+          <w:highlight w:val="yellow"/>
+        </w:rPr>
+      </w:pPr>
+      <w:r>
+        <w:rPr>
+          <w:highlight w:val="yellow"/>
+        </w:rPr>
         <w:t xml:space="preserve">Add ground-stitching vias every </w:t>
       </w:r>
       <w:r>
+        <w:rPr>
+          <w:highlight w:val="yellow"/>
+        </w:rPr>
         <w:t>6.35mm (</w:t>
       </w:r>
       <w:r>
+        <w:rPr>
+          <w:highlight w:val="yellow"/>
+        </w:rPr>
         <w:t>250mil</w:t>
       </w:r>
       <w:r>
+        <w:rPr>
+          <w:highlight w:val="yellow"/>
+        </w:rPr>
         <w:t>)</w:t>
       </w:r>
       <w:r>
+        <w:rPr>
+          <w:highlight w:val="yellow"/>
+        </w:rPr>
         <w:t xml:space="preserve"> in ground planes and fills; Stitch the edge of ground planes with vias.</w:t>
       </w:r>
     </w:p>
@@ -1524,8 +2071,14 @@
           <w:ilvl w:val="2"/>
           <w:numId w:val="1"/>
         </w:numPr>
-      </w:pPr>
-      <w:r>
+        <w:rPr>
+          <w:highlight w:val="yellow"/>
+        </w:rPr>
+      </w:pPr>
+      <w:r>
+        <w:rPr>
+          <w:highlight w:val="yellow"/>
+        </w:rPr>
         <w:t>Route traces on adjacent layers perpendicular to each other to reduce crosstalk.</w:t>
       </w:r>
     </w:p>
@@ -1536,8 +2089,14 @@
           <w:ilvl w:val="2"/>
           <w:numId w:val="1"/>
         </w:numPr>
-      </w:pPr>
-      <w:r>
+        <w:rPr>
+          <w:highlight w:val="yellow"/>
+        </w:rPr>
+      </w:pPr>
+      <w:r>
+        <w:rPr>
+          <w:highlight w:val="yellow"/>
+        </w:rPr>
         <w:t>Keep all clock lines as short as possible.</w:t>
       </w:r>
     </w:p>
@@ -1548,8 +2107,14 @@
           <w:ilvl w:val="2"/>
           <w:numId w:val="1"/>
         </w:numPr>
-      </w:pPr>
-      <w:r>
+        <w:rPr>
+          <w:highlight w:val="yellow"/>
+        </w:rPr>
+      </w:pPr>
+      <w:r>
+        <w:rPr>
+          <w:highlight w:val="yellow"/>
+        </w:rPr>
         <w:t>Do not route traces within 10H of a plane.</w:t>
       </w:r>
     </w:p>
@@ -1560,8 +2125,14 @@
           <w:ilvl w:val="2"/>
           <w:numId w:val="1"/>
         </w:numPr>
-      </w:pPr>
-      <w:r>
+        <w:rPr>
+          <w:highlight w:val="yellow"/>
+        </w:rPr>
+      </w:pPr>
+      <w:r>
+        <w:rPr>
+          <w:highlight w:val="yellow"/>
+        </w:rPr>
         <w:t>Do not share power and ground pads or use long, narrow traces for decoupling capacitors.</w:t>
       </w:r>
     </w:p>
@@ -1572,10 +2143,14 @@
           <w:ilvl w:val="2"/>
           <w:numId w:val="1"/>
         </w:numPr>
+        <w:rPr>
+          <w:highlight w:val="yellow"/>
+        </w:rPr>
       </w:pPr>
       <w:r>
         <w:rPr>
           <w:rFonts w:ascii="Calibri" w:hAnsi="Calibri"/>
+          <w:highlight w:val="yellow"/>
         </w:rPr>
         <w:t>Make traces to power supply filtering components as short and wide as possible; vias should be used instead of long, narrow traces to connect to power planes.</w:t>
       </w:r>
@@ -1587,10 +2162,14 @@
           <w:ilvl w:val="2"/>
           <w:numId w:val="1"/>
         </w:numPr>
+        <w:rPr>
+          <w:highlight w:val="yellow"/>
+        </w:rPr>
       </w:pPr>
       <w:r>
         <w:rPr>
           <w:rFonts w:ascii="Calibri" w:hAnsi="Calibri"/>
+          <w:highlight w:val="yellow"/>
         </w:rPr>
         <w:t>Do not route traces under crystals and oscillators.</w:t>
       </w:r>
@@ -1602,10 +2181,14 @@
           <w:ilvl w:val="2"/>
           <w:numId w:val="1"/>
         </w:numPr>
+        <w:rPr>
+          <w:highlight w:val="yellow"/>
+        </w:rPr>
       </w:pPr>
       <w:r>
         <w:rPr>
           <w:rFonts w:ascii="Calibri" w:hAnsi="Calibri"/>
+          <w:highlight w:val="yellow"/>
         </w:rPr>
         <w:t>Use dogbones instead of via-in-pad.</w:t>
       </w:r>
@@ -1617,10 +2200,14 @@
           <w:ilvl w:val="1"/>
           <w:numId w:val="1"/>
         </w:numPr>
+        <w:rPr>
+          <w:highlight w:val="yellow"/>
+        </w:rPr>
       </w:pPr>
       <w:r>
         <w:rPr>
           <w:rFonts w:ascii="Calibri" w:hAnsi="Calibri"/>
+          <w:highlight w:val="yellow"/>
         </w:rPr>
         <w:t>Others</w:t>
       </w:r>
@@ -1634,43 +2221,48 @@
         <w:textAlignment w:val="center"/>
         <w:rPr>
           <w:rFonts w:ascii="Calibri" w:eastAsia="Times New Roman" w:hAnsi="Calibri" w:cs="Times New Roman"/>
+          <w:highlight w:val="yellow"/>
         </w:rPr>
       </w:pPr>
       <w:r>
         <w:rPr>
           <w:rFonts w:ascii="Calibri" w:eastAsia="Times New Roman" w:hAnsi="Calibri" w:cs="Times New Roman"/>
+          <w:highlight w:val="yellow"/>
         </w:rPr>
         <w:t>Keep noisy, high-frequency (i.e. high-speed digital</w:t>
       </w:r>
       <w:r>
         <w:rPr>
           <w:rFonts w:ascii="Calibri" w:eastAsia="Times New Roman" w:hAnsi="Calibri" w:cs="Times New Roman"/>
+          <w:highlight w:val="yellow"/>
         </w:rPr>
         <w:t xml:space="preserve"> and clock) signals away from </w:t>
       </w:r>
       <w:r>
         <w:rPr>
           <w:rFonts w:ascii="Calibri" w:eastAsia="Times New Roman" w:hAnsi="Calibri" w:cs="Times New Roman"/>
+          <w:highlight w:val="yellow"/>
         </w:rPr>
         <w:t xml:space="preserve">Y1 </w:t>
       </w:r>
       <w:r>
         <w:rPr>
           <w:rFonts w:ascii="Calibri" w:eastAsia="Times New Roman" w:hAnsi="Calibri" w:cs="Times New Roman"/>
+          <w:highlight w:val="yellow"/>
         </w:rPr>
         <w:t xml:space="preserve">and </w:t>
       </w:r>
       <w:r>
         <w:rPr>
           <w:rFonts w:ascii="Calibri" w:eastAsia="Times New Roman" w:hAnsi="Calibri" w:cs="Times New Roman"/>
+          <w:highlight w:val="yellow"/>
         </w:rPr>
         <w:t>its</w:t>
       </w:r>
-      <w:bookmarkStart w:id="0" w:name="_GoBack"/>
-      <w:bookmarkEnd w:id="0"/>
       <w:r>
         <w:rPr>
           <w:rFonts w:ascii="Calibri" w:eastAsia="Times New Roman" w:hAnsi="Calibri" w:cs="Times New Roman"/>
+          <w:highlight w:val="yellow"/>
         </w:rPr>
         <w:t xml:space="preserve"> capacitors.</w:t>
       </w:r>
@@ -1782,10 +2374,10 @@
           <w:noProof/>
         </w:rPr>
         <w:drawing>
-          <wp:inline distT="0" distB="0" distL="0" distR="0" wp14:anchorId="5BBF9763" wp14:editId="560DCD4D">
-            <wp:extent cx="3299460" cy="1867579"/>
+          <wp:inline distT="0" distB="0" distL="0" distR="0" wp14:anchorId="6591378E" wp14:editId="1E586B96">
+            <wp:extent cx="3469924" cy="1950720"/>
             <wp:effectExtent l="0" t="0" r="0" b="0"/>
-            <wp:docPr id="4" name="Picture 4"/>
+            <wp:docPr id="10" name="Picture 10"/>
             <wp:cNvGraphicFramePr>
               <a:graphicFrameLocks xmlns:a="http://schemas.openxmlformats.org/drawingml/2006/main" noChangeAspect="1"/>
             </wp:cNvGraphicFramePr>
@@ -1805,7 +2397,7 @@
                   <pic:spPr>
                     <a:xfrm>
                       <a:off x="0" y="0"/>
-                      <a:ext cx="3322497" cy="1880618"/>
+                      <a:ext cx="3485573" cy="1959518"/>
                     </a:xfrm>
                     <a:prstGeom prst="rect">
                       <a:avLst/>
@@ -1817,13 +2409,8 @@
           </wp:inline>
         </w:drawing>
       </w:r>
-    </w:p>
-    <w:p>
-      <w:pPr>
-        <w:rPr>
-          <w:rFonts w:ascii="Calibri" w:hAnsi="Calibri"/>
-        </w:rPr>
-      </w:pPr>
+      <w:bookmarkStart w:id="0" w:name="_GoBack"/>
+      <w:bookmarkEnd w:id="0"/>
     </w:p>
     <w:p>
       <w:pPr>
@@ -2297,10 +2884,10 @@
         </w:rPr>
         <w:lastRenderedPageBreak/>
         <w:drawing>
-          <wp:inline distT="0" distB="0" distL="0" distR="0" wp14:anchorId="52257BE2" wp14:editId="45845075">
-            <wp:extent cx="2784234" cy="2194560"/>
-            <wp:effectExtent l="0" t="0" r="0" b="0"/>
-            <wp:docPr id="3" name="Picture 3"/>
+          <wp:inline distT="0" distB="0" distL="0" distR="0" wp14:anchorId="5A1B4E0C" wp14:editId="0919A007">
+            <wp:extent cx="2983249" cy="2316480"/>
+            <wp:effectExtent l="0" t="0" r="7620" b="7620"/>
+            <wp:docPr id="9" name="Picture 9"/>
             <wp:cNvGraphicFramePr>
               <a:graphicFrameLocks xmlns:a="http://schemas.openxmlformats.org/drawingml/2006/main" noChangeAspect="1"/>
             </wp:cNvGraphicFramePr>
@@ -2320,7 +2907,7 @@
                   <pic:spPr>
                     <a:xfrm>
                       <a:off x="0" y="0"/>
-                      <a:ext cx="2792121" cy="2200777"/>
+                      <a:ext cx="2988931" cy="2320892"/>
                     </a:xfrm>
                     <a:prstGeom prst="rect">
                       <a:avLst/>
@@ -2347,19 +2934,27 @@
           <w:ilvl w:val="1"/>
           <w:numId w:val="1"/>
         </w:numPr>
-      </w:pPr>
-      <w:r>
+        <w:rPr>
+          <w:highlight w:val="yellow"/>
+        </w:rPr>
+      </w:pPr>
+      <w:r>
+        <w:rPr>
+          <w:highlight w:val="yellow"/>
+        </w:rPr>
         <w:t xml:space="preserve">Board Thickness: </w:t>
       </w:r>
       <w:r>
         <w:rPr>
           <w:b/>
+          <w:highlight w:val="yellow"/>
         </w:rPr>
         <w:t>0.7874</w:t>
       </w:r>
       <w:r>
         <w:rPr>
           <w:b/>
+          <w:highlight w:val="yellow"/>
         </w:rPr>
         <w:t>mm</w:t>
       </w:r>
@@ -2371,17 +2966,32 @@
           <w:ilvl w:val="1"/>
           <w:numId w:val="1"/>
         </w:numPr>
-      </w:pPr>
-      <w:r>
+        <w:rPr>
+          <w:highlight w:val="yellow"/>
+        </w:rPr>
+      </w:pPr>
+      <w:r>
+        <w:rPr>
+          <w:highlight w:val="yellow"/>
+        </w:rPr>
         <w:t xml:space="preserve">Height </w:t>
       </w:r>
       <w:r>
+        <w:rPr>
+          <w:highlight w:val="yellow"/>
+        </w:rPr>
         <w:t>restrictions</w:t>
       </w:r>
       <w:r>
+        <w:rPr>
+          <w:highlight w:val="yellow"/>
+        </w:rPr>
         <w:t xml:space="preserve"> (see f</w:t>
       </w:r>
       <w:r>
+        <w:rPr>
+          <w:highlight w:val="yellow"/>
+        </w:rPr>
         <w:t>igure below for more information)</w:t>
       </w:r>
     </w:p>
@@ -2392,25 +3002,39 @@
           <w:ilvl w:val="2"/>
           <w:numId w:val="1"/>
         </w:numPr>
-      </w:pPr>
-      <w:r>
+        <w:rPr>
+          <w:highlight w:val="yellow"/>
+        </w:rPr>
+      </w:pPr>
+      <w:r>
+        <w:rPr>
+          <w:highlight w:val="yellow"/>
+        </w:rPr>
         <w:t>Top Layer</w:t>
       </w:r>
       <w:r>
+        <w:rPr>
+          <w:highlight w:val="yellow"/>
+        </w:rPr>
         <w:t>:</w:t>
       </w:r>
       <w:r>
+        <w:rPr>
+          <w:highlight w:val="yellow"/>
+        </w:rPr>
         <w:t xml:space="preserve"> </w:t>
       </w:r>
       <w:r>
         <w:rPr>
           <w:b/>
+          <w:highlight w:val="yellow"/>
         </w:rPr>
         <w:t>3</w:t>
       </w:r>
       <w:r>
         <w:rPr>
           <w:b/>
+          <w:highlight w:val="yellow"/>
         </w:rPr>
         <w:t>mm</w:t>
       </w:r>
@@ -2422,19 +3046,27 @@
           <w:ilvl w:val="2"/>
           <w:numId w:val="1"/>
         </w:numPr>
-      </w:pPr>
-      <w:r>
+        <w:rPr>
+          <w:highlight w:val="yellow"/>
+        </w:rPr>
+      </w:pPr>
+      <w:r>
+        <w:rPr>
+          <w:highlight w:val="yellow"/>
+        </w:rPr>
         <w:t xml:space="preserve">Bottom Layer: </w:t>
       </w:r>
       <w:r>
         <w:rPr>
           <w:b/>
+          <w:highlight w:val="yellow"/>
         </w:rPr>
         <w:t>2</w:t>
       </w:r>
       <w:r>
         <w:rPr>
           <w:b/>
+          <w:highlight w:val="yellow"/>
         </w:rPr>
         <w:t>mm</w:t>
       </w:r>
@@ -2517,12 +3149,15 @@
           <w:ilvl w:val="1"/>
           <w:numId w:val="1"/>
         </w:numPr>
-      </w:pPr>
-      <w:r>
-        <w:t xml:space="preserve">No thermals </w:t>
-      </w:r>
-      <w:r>
-        <w:t>should be used in this design.</w:t>
+        <w:rPr>
+          <w:highlight w:val="yellow"/>
+        </w:rPr>
+      </w:pPr>
+      <w:r>
+        <w:rPr>
+          <w:highlight w:val="yellow"/>
+        </w:rPr>
+        <w:t>No thermals should be used in this design.</w:t>
       </w:r>
     </w:p>
     <w:p>
@@ -6859,7 +7494,7 @@
 </file>
 
 <file path=customXml/itemProps1.xml><?xml version="1.0" encoding="utf-8"?>
-<ds:datastoreItem xmlns:ds="http://schemas.openxmlformats.org/officeDocument/2006/customXml" ds:itemID="{7AF0D952-2E36-4EAA-B4E5-C9177714F15D}">
+<ds:datastoreItem xmlns:ds="http://schemas.openxmlformats.org/officeDocument/2006/customXml" ds:itemID="{B3576A6C-A05F-4B24-A44E-3507EB95E084}">
   <ds:schemaRefs>
     <ds:schemaRef ds:uri="http://schemas.openxmlformats.org/officeDocument/2006/bibliography"/>
   </ds:schemaRefs>

</xml_diff>

<commit_message>
Rough placement done, v1.0.2 in progress
</commit_message>
<xml_diff>
--- a/Documentation/Layout Rules and Guidelines.docx
+++ b/Documentation/Layout Rules and Guidelines.docx
@@ -2333,23 +2333,27 @@
         </w:numPr>
         <w:rPr>
           <w:rFonts w:ascii="Calibri" w:hAnsi="Calibri"/>
+          <w:highlight w:val="yellow"/>
         </w:rPr>
       </w:pPr>
       <w:r>
         <w:rPr>
           <w:rFonts w:ascii="Calibri" w:hAnsi="Calibri"/>
+          <w:highlight w:val="yellow"/>
         </w:rPr>
         <w:t>Place</w:t>
       </w:r>
       <w:r>
         <w:rPr>
           <w:rFonts w:ascii="Calibri" w:hAnsi="Calibri"/>
+          <w:highlight w:val="yellow"/>
         </w:rPr>
         <w:t xml:space="preserve"> D2-D3, J1-J2</w:t>
       </w:r>
       <w:r>
         <w:rPr>
           <w:rFonts w:ascii="Calibri" w:hAnsi="Calibri"/>
+          <w:highlight w:val="yellow"/>
         </w:rPr>
         <w:t>, U1-U3, U5-U6 and Y1 as shown in figure below.</w:t>
       </w:r>
@@ -2374,10 +2378,10 @@
           <w:noProof/>
         </w:rPr>
         <w:drawing>
-          <wp:inline distT="0" distB="0" distL="0" distR="0" wp14:anchorId="6591378E" wp14:editId="1E586B96">
-            <wp:extent cx="3469924" cy="1950720"/>
-            <wp:effectExtent l="0" t="0" r="0" b="0"/>
-            <wp:docPr id="10" name="Picture 10"/>
+          <wp:inline distT="0" distB="0" distL="0" distR="0" wp14:anchorId="1765D6FC" wp14:editId="7C96AE49">
+            <wp:extent cx="3764280" cy="2158429"/>
+            <wp:effectExtent l="0" t="0" r="7620" b="0"/>
+            <wp:docPr id="3" name="Picture 3"/>
             <wp:cNvGraphicFramePr>
               <a:graphicFrameLocks xmlns:a="http://schemas.openxmlformats.org/drawingml/2006/main" noChangeAspect="1"/>
             </wp:cNvGraphicFramePr>
@@ -2397,7 +2401,7 @@
                   <pic:spPr>
                     <a:xfrm>
                       <a:off x="0" y="0"/>
-                      <a:ext cx="3485573" cy="1959518"/>
+                      <a:ext cx="3777870" cy="2166221"/>
                     </a:xfrm>
                     <a:prstGeom prst="rect">
                       <a:avLst/>
@@ -2409,8 +2413,6 @@
           </wp:inline>
         </w:drawing>
       </w:r>
-      <w:bookmarkStart w:id="0" w:name="_GoBack"/>
-      <w:bookmarkEnd w:id="0"/>
     </w:p>
     <w:p>
       <w:pPr>
@@ -2428,8 +2430,14 @@
           <w:ilvl w:val="0"/>
           <w:numId w:val="23"/>
         </w:numPr>
-      </w:pPr>
-      <w:r>
+        <w:rPr>
+          <w:highlight w:val="yellow"/>
+        </w:rPr>
+      </w:pPr>
+      <w:r>
+        <w:rPr>
+          <w:highlight w:val="yellow"/>
+        </w:rPr>
         <w:t>Place C1-C4 near their associated pins on U1.</w:t>
       </w:r>
     </w:p>
@@ -2440,9 +2448,28 @@
           <w:ilvl w:val="0"/>
           <w:numId w:val="23"/>
         </w:numPr>
-      </w:pPr>
-      <w:r>
-        <w:t>Place L1 and C5-C6 near their associated pins on U1.</w:t>
+        <w:rPr>
+          <w:highlight w:val="yellow"/>
+        </w:rPr>
+      </w:pPr>
+      <w:r>
+        <w:rPr>
+          <w:highlight w:val="yellow"/>
+        </w:rPr>
+        <w:t xml:space="preserve">Place L1 and </w:t>
+      </w:r>
+      <w:r>
+        <w:rPr>
+          <w:strike/>
+          <w:highlight w:val="yellow"/>
+        </w:rPr>
+        <w:t>C5</w:t>
+      </w:r>
+      <w:r>
+        <w:rPr>
+          <w:highlight w:val="yellow"/>
+        </w:rPr>
+        <w:t>C6 near their associated pins on U1.</w:t>
       </w:r>
     </w:p>
     <w:p>
@@ -2452,8 +2479,14 @@
           <w:ilvl w:val="0"/>
           <w:numId w:val="23"/>
         </w:numPr>
-      </w:pPr>
-      <w:r>
+        <w:rPr>
+          <w:highlight w:val="yellow"/>
+        </w:rPr>
+      </w:pPr>
+      <w:r>
+        <w:rPr>
+          <w:highlight w:val="yellow"/>
+        </w:rPr>
         <w:t>Place R1 near its associated pin on U1.</w:t>
       </w:r>
     </w:p>
@@ -2466,16 +2499,13 @@
         </w:numPr>
       </w:pPr>
       <w:r>
-        <w:t xml:space="preserve">Place </w:t>
-      </w:r>
-      <w:r>
-        <w:t>U2</w:t>
-      </w:r>
-      <w:r>
-        <w:t xml:space="preserve"> at the edge of the PC</w:t>
-      </w:r>
-      <w:r>
-        <w:t>B, as shown in the figure below; Do not</w:t>
+        <w:rPr>
+          <w:highlight w:val="yellow"/>
+        </w:rPr>
+        <w:t>Place U2 at the edge of the PCB, as shown in the figure below</w:t>
+      </w:r>
+      <w:r>
+        <w:t>; Do not</w:t>
       </w:r>
       <w:r>
         <w:t xml:space="preserve"> place any metal (traces, components, battery, etc.) within the clearanc</w:t>
@@ -2594,8 +2624,14 @@
           <w:ilvl w:val="0"/>
           <w:numId w:val="23"/>
         </w:numPr>
-      </w:pPr>
-      <w:r>
+        <w:rPr>
+          <w:highlight w:val="yellow"/>
+        </w:rPr>
+      </w:pPr>
+      <w:r>
+        <w:rPr>
+          <w:highlight w:val="yellow"/>
+        </w:rPr>
         <w:t>Place C7-C9 near their associated pins on U2.</w:t>
       </w:r>
     </w:p>
@@ -2606,8 +2642,14 @@
           <w:ilvl w:val="0"/>
           <w:numId w:val="23"/>
         </w:numPr>
-      </w:pPr>
-      <w:r>
+        <w:rPr>
+          <w:highlight w:val="yellow"/>
+        </w:rPr>
+      </w:pPr>
+      <w:r>
+        <w:rPr>
+          <w:highlight w:val="yellow"/>
+        </w:rPr>
         <w:t>Place C12-C13 and C16 near their associated pins on U3.</w:t>
       </w:r>
     </w:p>
@@ -2618,8 +2660,14 @@
           <w:ilvl w:val="0"/>
           <w:numId w:val="23"/>
         </w:numPr>
-      </w:pPr>
-      <w:r>
+        <w:rPr>
+          <w:highlight w:val="yellow"/>
+        </w:rPr>
+      </w:pPr>
+      <w:r>
+        <w:rPr>
+          <w:highlight w:val="yellow"/>
+        </w:rPr>
         <w:t>Place C14-C15, R3-R4 and R6-R7 near their associated pins on U3.</w:t>
       </w:r>
     </w:p>
@@ -2630,20 +2678,38 @@
           <w:ilvl w:val="0"/>
           <w:numId w:val="23"/>
         </w:numPr>
-      </w:pPr>
-      <w:r>
+        <w:rPr>
+          <w:highlight w:val="yellow"/>
+        </w:rPr>
+      </w:pPr>
+      <w:r>
+        <w:rPr>
+          <w:highlight w:val="yellow"/>
+        </w:rPr>
         <w:t xml:space="preserve">Place </w:t>
       </w:r>
       <w:r>
+        <w:rPr>
+          <w:highlight w:val="yellow"/>
+        </w:rPr>
         <w:t>C10, L</w:t>
       </w:r>
       <w:r>
+        <w:rPr>
+          <w:highlight w:val="yellow"/>
+        </w:rPr>
         <w:t>2</w:t>
       </w:r>
       <w:r>
+        <w:rPr>
+          <w:highlight w:val="yellow"/>
+        </w:rPr>
         <w:t xml:space="preserve"> and </w:t>
       </w:r>
       <w:r>
+        <w:rPr>
+          <w:highlight w:val="yellow"/>
+        </w:rPr>
         <w:t>U4 near J1.</w:t>
       </w:r>
     </w:p>
@@ -2654,8 +2720,14 @@
           <w:ilvl w:val="0"/>
           <w:numId w:val="23"/>
         </w:numPr>
-      </w:pPr>
-      <w:r>
+        <w:rPr>
+          <w:highlight w:val="yellow"/>
+        </w:rPr>
+      </w:pPr>
+      <w:r>
+        <w:rPr>
+          <w:highlight w:val="yellow"/>
+        </w:rPr>
         <w:t>Place C17-C18, C22 and R10-R12 as close as possible to their associated pins on U5.</w:t>
       </w:r>
     </w:p>
@@ -2738,8 +2810,14 @@
           <w:ilvl w:val="0"/>
           <w:numId w:val="24"/>
         </w:numPr>
-      </w:pPr>
-      <w:r>
+        <w:rPr>
+          <w:highlight w:val="yellow"/>
+        </w:rPr>
+      </w:pPr>
+      <w:r>
+        <w:rPr>
+          <w:highlight w:val="yellow"/>
+        </w:rPr>
         <w:t>Place C19-C21 as close as possible to their associated pins on U6.</w:t>
       </w:r>
     </w:p>
@@ -2751,6 +2829,8 @@
           <w:numId w:val="24"/>
         </w:numPr>
       </w:pPr>
+      <w:bookmarkStart w:id="0" w:name="_GoBack"/>
+      <w:bookmarkEnd w:id="0"/>
       <w:r>
         <w:t>Use figure below for example layout of U6.</w:t>
       </w:r>
@@ -2884,10 +2964,10 @@
         </w:rPr>
         <w:lastRenderedPageBreak/>
         <w:drawing>
-          <wp:inline distT="0" distB="0" distL="0" distR="0" wp14:anchorId="5A1B4E0C" wp14:editId="0919A007">
-            <wp:extent cx="2983249" cy="2316480"/>
-            <wp:effectExtent l="0" t="0" r="7620" b="7620"/>
-            <wp:docPr id="9" name="Picture 9"/>
+          <wp:inline distT="0" distB="0" distL="0" distR="0" wp14:anchorId="1E81EE0C" wp14:editId="63C8227E">
+            <wp:extent cx="3070860" cy="2387346"/>
+            <wp:effectExtent l="0" t="0" r="0" b="0"/>
+            <wp:docPr id="4" name="Picture 4"/>
             <wp:cNvGraphicFramePr>
               <a:graphicFrameLocks xmlns:a="http://schemas.openxmlformats.org/drawingml/2006/main" noChangeAspect="1"/>
             </wp:cNvGraphicFramePr>
@@ -2907,7 +2987,7 @@
                   <pic:spPr>
                     <a:xfrm>
                       <a:off x="0" y="0"/>
-                      <a:ext cx="2988931" cy="2320892"/>
+                      <a:ext cx="3079727" cy="2394239"/>
                     </a:xfrm>
                     <a:prstGeom prst="rect">
                       <a:avLst/>
@@ -7494,7 +7574,7 @@
 </file>
 
 <file path=customXml/itemProps1.xml><?xml version="1.0" encoding="utf-8"?>
-<ds:datastoreItem xmlns:ds="http://schemas.openxmlformats.org/officeDocument/2006/customXml" ds:itemID="{B3576A6C-A05F-4B24-A44E-3507EB95E084}">
+<ds:datastoreItem xmlns:ds="http://schemas.openxmlformats.org/officeDocument/2006/customXml" ds:itemID="{53F1784E-75F1-4B4C-95BB-561DEF92A262}">
   <ds:schemaRefs>
     <ds:schemaRef ds:uri="http://schemas.openxmlformats.org/officeDocument/2006/bibliography"/>
   </ds:schemaRefs>

</xml_diff>

<commit_message>
amINO (v1.0.2): Updates for placement
</commit_message>
<xml_diff>
--- a/Documentation/Layout Rules and Guidelines.docx
+++ b/Documentation/Layout Rules and Guidelines.docx
@@ -2303,23 +2303,27 @@
         </w:numPr>
         <w:rPr>
           <w:rFonts w:ascii="Calibri" w:hAnsi="Calibri"/>
+          <w:highlight w:val="yellow"/>
         </w:rPr>
       </w:pPr>
       <w:r>
         <w:rPr>
           <w:rFonts w:ascii="Calibri" w:hAnsi="Calibri"/>
+          <w:highlight w:val="yellow"/>
         </w:rPr>
         <w:t>In general, ESD diodes should be placed closest to their associated connector, be</w:t>
       </w:r>
       <w:r>
         <w:rPr>
           <w:rFonts w:ascii="Calibri" w:hAnsi="Calibri"/>
+          <w:highlight w:val="yellow"/>
         </w:rPr>
         <w:t>fore</w:t>
       </w:r>
       <w:r>
         <w:rPr>
           <w:rFonts w:ascii="Calibri" w:hAnsi="Calibri"/>
+          <w:highlight w:val="yellow"/>
         </w:rPr>
         <w:t xml:space="preserve"> any other components on the same signal (i.e. capacitors, inductors, etc). </w:t>
       </w:r>
@@ -2675,6 +2679,24 @@
       <w:pPr>
         <w:pStyle w:val="ListParagraph"/>
         <w:numPr>
+          <w:ilvl w:val="1"/>
+          <w:numId w:val="23"/>
+        </w:numPr>
+        <w:rPr>
+          <w:highlight w:val="red"/>
+        </w:rPr>
+      </w:pPr>
+      <w:r>
+        <w:rPr>
+          <w:highlight w:val="red"/>
+        </w:rPr>
+        <w:t>CROSS OVER ON DP/DN</w:t>
+      </w:r>
+    </w:p>
+    <w:p>
+      <w:pPr>
+        <w:pStyle w:val="ListParagraph"/>
+        <w:numPr>
           <w:ilvl w:val="0"/>
           <w:numId w:val="23"/>
         </w:numPr>
@@ -5891,7 +5913,7 @@
         <w:rFonts w:ascii="Courier New" w:hAnsi="Courier New" w:cs="Courier New" w:hint="default"/>
       </w:rPr>
     </w:lvl>
-    <w:lvl w:ilvl="1" w:tplc="04090003" w:tentative="1">
+    <w:lvl w:ilvl="1" w:tplc="04090003">
       <w:start w:val="1"/>
       <w:numFmt w:val="bullet"/>
       <w:lvlText w:val="o"/>
@@ -7574,7 +7596,7 @@
 </file>
 
 <file path=customXml/itemProps1.xml><?xml version="1.0" encoding="utf-8"?>
-<ds:datastoreItem xmlns:ds="http://schemas.openxmlformats.org/officeDocument/2006/customXml" ds:itemID="{53F1784E-75F1-4B4C-95BB-561DEF92A262}">
+<ds:datastoreItem xmlns:ds="http://schemas.openxmlformats.org/officeDocument/2006/customXml" ds:itemID="{8B4A226E-5E5C-4DEC-9542-5124CF6DC146}">
   <ds:schemaRefs>
     <ds:schemaRef ds:uri="http://schemas.openxmlformats.org/officeDocument/2006/bibliography"/>
   </ds:schemaRefs>

</xml_diff>

<commit_message>
Sync up for big compy
</commit_message>
<xml_diff>
--- a/Documentation/Layout Rules and Guidelines.docx
+++ b/Documentation/Layout Rules and Guidelines.docx
@@ -2679,24 +2679,6 @@
       <w:pPr>
         <w:pStyle w:val="ListParagraph"/>
         <w:numPr>
-          <w:ilvl w:val="1"/>
-          <w:numId w:val="23"/>
-        </w:numPr>
-        <w:rPr>
-          <w:highlight w:val="red"/>
-        </w:rPr>
-      </w:pPr>
-      <w:r>
-        <w:rPr>
-          <w:highlight w:val="red"/>
-        </w:rPr>
-        <w:t>CROSS OVER ON DP/DN</w:t>
-      </w:r>
-    </w:p>
-    <w:p>
-      <w:pPr>
-        <w:pStyle w:val="ListParagraph"/>
-        <w:numPr>
           <w:ilvl w:val="0"/>
           <w:numId w:val="23"/>
         </w:numPr>
@@ -2704,6 +2686,8 @@
           <w:highlight w:val="yellow"/>
         </w:rPr>
       </w:pPr>
+      <w:bookmarkStart w:id="0" w:name="_GoBack"/>
+      <w:bookmarkEnd w:id="0"/>
       <w:r>
         <w:rPr>
           <w:highlight w:val="yellow"/>
@@ -2851,8 +2835,6 @@
           <w:numId w:val="24"/>
         </w:numPr>
       </w:pPr>
-      <w:bookmarkStart w:id="0" w:name="_GoBack"/>
-      <w:bookmarkEnd w:id="0"/>
       <w:r>
         <w:t>Use figure below for example layout of U6.</w:t>
       </w:r>
@@ -7596,7 +7578,7 @@
 </file>
 
 <file path=customXml/itemProps1.xml><?xml version="1.0" encoding="utf-8"?>
-<ds:datastoreItem xmlns:ds="http://schemas.openxmlformats.org/officeDocument/2006/customXml" ds:itemID="{8B4A226E-5E5C-4DEC-9542-5124CF6DC146}">
+<ds:datastoreItem xmlns:ds="http://schemas.openxmlformats.org/officeDocument/2006/customXml" ds:itemID="{CA3FF8AA-1D0A-47D3-B39E-00A48606FAC8}">
   <ds:schemaRefs>
     <ds:schemaRef ds:uri="http://schemas.openxmlformats.org/officeDocument/2006/bibliography"/>
   </ds:schemaRefs>

</xml_diff>

<commit_message>
v1.0.3 in progress, C8 footprint changed
</commit_message>
<xml_diff>
--- a/Documentation/Layout Rules and Guidelines.docx
+++ b/Documentation/Layout Rules and Guidelines.docx
@@ -1,6 +1,6 @@
 
 <file path=word/document.xml><?xml version="1.0" encoding="utf-8"?>
-<w:document xmlns:wpc="http://schemas.microsoft.com/office/word/2010/wordprocessingCanvas" xmlns:cx="http://schemas.microsoft.com/office/drawing/2014/chartex" xmlns:cx1="http://schemas.microsoft.com/office/drawing/2015/9/8/chartex" xmlns:cx2="http://schemas.microsoft.com/office/drawing/2015/10/21/chartex" xmlns:cx3="http://schemas.microsoft.com/office/drawing/2016/5/9/chartex" xmlns:cx4="http://schemas.microsoft.com/office/drawing/2016/5/10/chartex" xmlns:cx5="http://schemas.microsoft.com/office/drawing/2016/5/11/chartex" xmlns:cx6="http://schemas.microsoft.com/office/drawing/2016/5/12/chartex" xmlns:cx7="http://schemas.microsoft.com/office/drawing/2016/5/13/chartex" xmlns:cx8="http://schemas.microsoft.com/office/drawing/2016/5/14/chartex" xmlns:mc="http://schemas.openxmlformats.org/markup-compatibility/2006" xmlns:aink="http://schemas.microsoft.com/office/drawing/2016/ink" xmlns:am3d="http://schemas.microsoft.com/office/drawing/2017/model3d" xmlns:o="urn:schemas-microsoft-com:office:office" xmlns:r="http://schemas.openxmlformats.org/officeDocument/2006/relationships" xmlns:m="http://schemas.openxmlformats.org/officeDocument/2006/math" xmlns:v="urn:schemas-microsoft-com:vml" xmlns:wp14="http://schemas.microsoft.com/office/word/2010/wordprocessingDrawing" xmlns:wp="http://schemas.openxmlformats.org/drawingml/2006/wordprocessingDrawing" xmlns:w10="urn:schemas-microsoft-com:office:word" xmlns:w="http://schemas.openxmlformats.org/wordprocessingml/2006/main" xmlns:w14="http://schemas.microsoft.com/office/word/2010/wordml" xmlns:w15="http://schemas.microsoft.com/office/word/2012/wordml" xmlns:w16se="http://schemas.microsoft.com/office/word/2015/wordml/symex" xmlns:wpg="http://schemas.microsoft.com/office/word/2010/wordprocessingGroup" xmlns:wpi="http://schemas.microsoft.com/office/word/2010/wordprocessingInk" xmlns:wne="http://schemas.microsoft.com/office/word/2006/wordml" xmlns:wps="http://schemas.microsoft.com/office/word/2010/wordprocessingShape" mc:Ignorable="w14 w15 w16se wp14">
+<w:document xmlns:wpc="http://schemas.microsoft.com/office/word/2010/wordprocessingCanvas" xmlns:cx="http://schemas.microsoft.com/office/drawing/2014/chartex" xmlns:cx1="http://schemas.microsoft.com/office/drawing/2015/9/8/chartex" xmlns:cx2="http://schemas.microsoft.com/office/drawing/2015/10/21/chartex" xmlns:cx3="http://schemas.microsoft.com/office/drawing/2016/5/9/chartex" xmlns:cx4="http://schemas.microsoft.com/office/drawing/2016/5/10/chartex" xmlns:cx5="http://schemas.microsoft.com/office/drawing/2016/5/11/chartex" xmlns:cx6="http://schemas.microsoft.com/office/drawing/2016/5/12/chartex" xmlns:cx7="http://schemas.microsoft.com/office/drawing/2016/5/13/chartex" xmlns:cx8="http://schemas.microsoft.com/office/drawing/2016/5/14/chartex" xmlns:mc="http://schemas.openxmlformats.org/markup-compatibility/2006" xmlns:aink="http://schemas.microsoft.com/office/drawing/2016/ink" xmlns:am3d="http://schemas.microsoft.com/office/drawing/2017/model3d" xmlns:o="urn:schemas-microsoft-com:office:office" xmlns:r="http://schemas.openxmlformats.org/officeDocument/2006/relationships" xmlns:m="http://schemas.openxmlformats.org/officeDocument/2006/math" xmlns:v="urn:schemas-microsoft-com:vml" xmlns:wp14="http://schemas.microsoft.com/office/word/2010/wordprocessingDrawing" xmlns:wp="http://schemas.openxmlformats.org/drawingml/2006/wordprocessingDrawing" xmlns:w10="urn:schemas-microsoft-com:office:word" xmlns:w="http://schemas.openxmlformats.org/wordprocessingml/2006/main" xmlns:w14="http://schemas.microsoft.com/office/word/2010/wordml" xmlns:w15="http://schemas.microsoft.com/office/word/2012/wordml" xmlns:w16cid="http://schemas.microsoft.com/office/word/2016/wordml/cid" xmlns:w16se="http://schemas.microsoft.com/office/word/2015/wordml/symex" xmlns:wpg="http://schemas.microsoft.com/office/word/2010/wordprocessingGroup" xmlns:wpi="http://schemas.microsoft.com/office/word/2010/wordprocessingInk" xmlns:wne="http://schemas.microsoft.com/office/word/2006/wordml" xmlns:wps="http://schemas.microsoft.com/office/word/2010/wordprocessingShape" mc:Ignorable="w14 w15 w16se w16cid wp14">
   <w:body>
     <w:p>
       <w:pPr>
@@ -2686,86 +2686,86 @@
           <w:highlight w:val="yellow"/>
         </w:rPr>
       </w:pPr>
+      <w:r>
+        <w:rPr>
+          <w:highlight w:val="yellow"/>
+        </w:rPr>
+        <w:t xml:space="preserve">Place </w:t>
+      </w:r>
+      <w:r>
+        <w:rPr>
+          <w:highlight w:val="yellow"/>
+        </w:rPr>
+        <w:t>C10, L</w:t>
+      </w:r>
+      <w:r>
+        <w:rPr>
+          <w:highlight w:val="yellow"/>
+        </w:rPr>
+        <w:t>2</w:t>
+      </w:r>
+      <w:r>
+        <w:rPr>
+          <w:highlight w:val="yellow"/>
+        </w:rPr>
+        <w:t xml:space="preserve"> and </w:t>
+      </w:r>
+      <w:r>
+        <w:rPr>
+          <w:highlight w:val="yellow"/>
+        </w:rPr>
+        <w:t>U4 near J1.</w:t>
+      </w:r>
+    </w:p>
+    <w:p>
+      <w:pPr>
+        <w:pStyle w:val="ListParagraph"/>
+        <w:numPr>
+          <w:ilvl w:val="0"/>
+          <w:numId w:val="23"/>
+        </w:numPr>
+        <w:rPr>
+          <w:highlight w:val="yellow"/>
+        </w:rPr>
+      </w:pPr>
+      <w:r>
+        <w:rPr>
+          <w:highlight w:val="yellow"/>
+        </w:rPr>
+        <w:t>Place C17-C18, C22 and R10-R12 as close as possible to their associated pins on U5.</w:t>
+      </w:r>
+    </w:p>
+    <w:p>
+      <w:pPr>
+        <w:pStyle w:val="ListParagraph"/>
+        <w:numPr>
+          <w:ilvl w:val="0"/>
+          <w:numId w:val="23"/>
+        </w:numPr>
+      </w:pPr>
+      <w:r>
+        <w:t>Connect the exposed thermal pad of U5 to bottom or internal GND layer using vias.</w:t>
+      </w:r>
+    </w:p>
+    <w:p>
+      <w:pPr>
+        <w:pStyle w:val="ListParagraph"/>
+        <w:numPr>
+          <w:ilvl w:val="0"/>
+          <w:numId w:val="23"/>
+        </w:numPr>
+      </w:pPr>
+      <w:r>
+        <w:t>Use figure below for example layout of U5.</w:t>
+      </w:r>
+    </w:p>
+    <w:p/>
+    <w:p>
+      <w:pPr>
+        <w:jc w:val="center"/>
+      </w:pPr>
       <w:bookmarkStart w:id="0" w:name="_GoBack"/>
       <w:bookmarkEnd w:id="0"/>
-      <w:r>
-        <w:rPr>
-          <w:highlight w:val="yellow"/>
-        </w:rPr>
-        <w:t xml:space="preserve">Place </w:t>
-      </w:r>
-      <w:r>
-        <w:rPr>
-          <w:highlight w:val="yellow"/>
-        </w:rPr>
-        <w:t>C10, L</w:t>
-      </w:r>
-      <w:r>
-        <w:rPr>
-          <w:highlight w:val="yellow"/>
-        </w:rPr>
-        <w:t>2</w:t>
-      </w:r>
-      <w:r>
-        <w:rPr>
-          <w:highlight w:val="yellow"/>
-        </w:rPr>
-        <w:t xml:space="preserve"> and </w:t>
-      </w:r>
-      <w:r>
-        <w:rPr>
-          <w:highlight w:val="yellow"/>
-        </w:rPr>
-        <w:t>U4 near J1.</w:t>
-      </w:r>
-    </w:p>
-    <w:p>
-      <w:pPr>
-        <w:pStyle w:val="ListParagraph"/>
-        <w:numPr>
-          <w:ilvl w:val="0"/>
-          <w:numId w:val="23"/>
-        </w:numPr>
-        <w:rPr>
-          <w:highlight w:val="yellow"/>
-        </w:rPr>
-      </w:pPr>
-      <w:r>
-        <w:rPr>
-          <w:highlight w:val="yellow"/>
-        </w:rPr>
-        <w:t>Place C17-C18, C22 and R10-R12 as close as possible to their associated pins on U5.</w:t>
-      </w:r>
-    </w:p>
-    <w:p>
-      <w:pPr>
-        <w:pStyle w:val="ListParagraph"/>
-        <w:numPr>
-          <w:ilvl w:val="0"/>
-          <w:numId w:val="23"/>
-        </w:numPr>
-      </w:pPr>
-      <w:r>
-        <w:t>Connect the exposed thermal pad of U5 to bottom or internal GND layer using vias.</w:t>
-      </w:r>
-    </w:p>
-    <w:p>
-      <w:pPr>
-        <w:pStyle w:val="ListParagraph"/>
-        <w:numPr>
-          <w:ilvl w:val="0"/>
-          <w:numId w:val="23"/>
-        </w:numPr>
-      </w:pPr>
-      <w:r>
-        <w:t>Use figure below for example layout of U5.</w:t>
-      </w:r>
-    </w:p>
-    <w:p/>
-    <w:p>
-      <w:pPr>
-        <w:jc w:val="center"/>
-      </w:pPr>
       <w:r>
         <w:rPr>
           <w:noProof/>
@@ -2834,8 +2834,14 @@
           <w:ilvl w:val="0"/>
           <w:numId w:val="24"/>
         </w:numPr>
-      </w:pPr>
-      <w:r>
+        <w:rPr>
+          <w:highlight w:val="yellow"/>
+        </w:rPr>
+      </w:pPr>
+      <w:r>
+        <w:rPr>
+          <w:highlight w:val="yellow"/>
+        </w:rPr>
         <w:t>Use figure below for example layout of U6.</w:t>
       </w:r>
     </w:p>
@@ -3375,7 +3381,7 @@
 </file>
 
 <file path=word/endnotes.xml><?xml version="1.0" encoding="utf-8"?>
-<w:endnotes xmlns:wpc="http://schemas.microsoft.com/office/word/2010/wordprocessingCanvas" xmlns:cx="http://schemas.microsoft.com/office/drawing/2014/chartex" xmlns:cx1="http://schemas.microsoft.com/office/drawing/2015/9/8/chartex" xmlns:cx2="http://schemas.microsoft.com/office/drawing/2015/10/21/chartex" xmlns:cx3="http://schemas.microsoft.com/office/drawing/2016/5/9/chartex" xmlns:cx4="http://schemas.microsoft.com/office/drawing/2016/5/10/chartex" xmlns:cx5="http://schemas.microsoft.com/office/drawing/2016/5/11/chartex" xmlns:cx6="http://schemas.microsoft.com/office/drawing/2016/5/12/chartex" xmlns:cx7="http://schemas.microsoft.com/office/drawing/2016/5/13/chartex" xmlns:cx8="http://schemas.microsoft.com/office/drawing/2016/5/14/chartex" xmlns:mc="http://schemas.openxmlformats.org/markup-compatibility/2006" xmlns:aink="http://schemas.microsoft.com/office/drawing/2016/ink" xmlns:am3d="http://schemas.microsoft.com/office/drawing/2017/model3d" xmlns:o="urn:schemas-microsoft-com:office:office" xmlns:r="http://schemas.openxmlformats.org/officeDocument/2006/relationships" xmlns:m="http://schemas.openxmlformats.org/officeDocument/2006/math" xmlns:v="urn:schemas-microsoft-com:vml" xmlns:wp14="http://schemas.microsoft.com/office/word/2010/wordprocessingDrawing" xmlns:wp="http://schemas.openxmlformats.org/drawingml/2006/wordprocessingDrawing" xmlns:w10="urn:schemas-microsoft-com:office:word" xmlns:w="http://schemas.openxmlformats.org/wordprocessingml/2006/main" xmlns:w14="http://schemas.microsoft.com/office/word/2010/wordml" xmlns:w15="http://schemas.microsoft.com/office/word/2012/wordml" xmlns:w16se="http://schemas.microsoft.com/office/word/2015/wordml/symex" xmlns:wpg="http://schemas.microsoft.com/office/word/2010/wordprocessingGroup" xmlns:wpi="http://schemas.microsoft.com/office/word/2010/wordprocessingInk" xmlns:wne="http://schemas.microsoft.com/office/word/2006/wordml" xmlns:wps="http://schemas.microsoft.com/office/word/2010/wordprocessingShape" mc:Ignorable="w14 w15 w16se wp14">
+<w:endnotes xmlns:wpc="http://schemas.microsoft.com/office/word/2010/wordprocessingCanvas" xmlns:cx="http://schemas.microsoft.com/office/drawing/2014/chartex" xmlns:cx1="http://schemas.microsoft.com/office/drawing/2015/9/8/chartex" xmlns:cx2="http://schemas.microsoft.com/office/drawing/2015/10/21/chartex" xmlns:cx3="http://schemas.microsoft.com/office/drawing/2016/5/9/chartex" xmlns:cx4="http://schemas.microsoft.com/office/drawing/2016/5/10/chartex" xmlns:cx5="http://schemas.microsoft.com/office/drawing/2016/5/11/chartex" xmlns:cx6="http://schemas.microsoft.com/office/drawing/2016/5/12/chartex" xmlns:cx7="http://schemas.microsoft.com/office/drawing/2016/5/13/chartex" xmlns:cx8="http://schemas.microsoft.com/office/drawing/2016/5/14/chartex" xmlns:mc="http://schemas.openxmlformats.org/markup-compatibility/2006" xmlns:aink="http://schemas.microsoft.com/office/drawing/2016/ink" xmlns:am3d="http://schemas.microsoft.com/office/drawing/2017/model3d" xmlns:o="urn:schemas-microsoft-com:office:office" xmlns:r="http://schemas.openxmlformats.org/officeDocument/2006/relationships" xmlns:m="http://schemas.openxmlformats.org/officeDocument/2006/math" xmlns:v="urn:schemas-microsoft-com:vml" xmlns:wp14="http://schemas.microsoft.com/office/word/2010/wordprocessingDrawing" xmlns:wp="http://schemas.openxmlformats.org/drawingml/2006/wordprocessingDrawing" xmlns:w10="urn:schemas-microsoft-com:office:word" xmlns:w="http://schemas.openxmlformats.org/wordprocessingml/2006/main" xmlns:w14="http://schemas.microsoft.com/office/word/2010/wordml" xmlns:w15="http://schemas.microsoft.com/office/word/2012/wordml" xmlns:w16cid="http://schemas.microsoft.com/office/word/2016/wordml/cid" xmlns:w16se="http://schemas.microsoft.com/office/word/2015/wordml/symex" xmlns:wpg="http://schemas.microsoft.com/office/word/2010/wordprocessingGroup" xmlns:wpi="http://schemas.microsoft.com/office/word/2010/wordprocessingInk" xmlns:wne="http://schemas.microsoft.com/office/word/2006/wordml" xmlns:wps="http://schemas.microsoft.com/office/word/2010/wordprocessingShape" mc:Ignorable="w14 w15 w16se w16cid wp14">
   <w:endnote w:type="separator" w:id="-1">
     <w:p>
       <w:r>
@@ -3394,7 +3400,7 @@
 </file>
 
 <file path=word/footnotes.xml><?xml version="1.0" encoding="utf-8"?>
-<w:footnotes xmlns:wpc="http://schemas.microsoft.com/office/word/2010/wordprocessingCanvas" xmlns:cx="http://schemas.microsoft.com/office/drawing/2014/chartex" xmlns:cx1="http://schemas.microsoft.com/office/drawing/2015/9/8/chartex" xmlns:cx2="http://schemas.microsoft.com/office/drawing/2015/10/21/chartex" xmlns:cx3="http://schemas.microsoft.com/office/drawing/2016/5/9/chartex" xmlns:cx4="http://schemas.microsoft.com/office/drawing/2016/5/10/chartex" xmlns:cx5="http://schemas.microsoft.com/office/drawing/2016/5/11/chartex" xmlns:cx6="http://schemas.microsoft.com/office/drawing/2016/5/12/chartex" xmlns:cx7="http://schemas.microsoft.com/office/drawing/2016/5/13/chartex" xmlns:cx8="http://schemas.microsoft.com/office/drawing/2016/5/14/chartex" xmlns:mc="http://schemas.openxmlformats.org/markup-compatibility/2006" xmlns:aink="http://schemas.microsoft.com/office/drawing/2016/ink" xmlns:am3d="http://schemas.microsoft.com/office/drawing/2017/model3d" xmlns:o="urn:schemas-microsoft-com:office:office" xmlns:r="http://schemas.openxmlformats.org/officeDocument/2006/relationships" xmlns:m="http://schemas.openxmlformats.org/officeDocument/2006/math" xmlns:v="urn:schemas-microsoft-com:vml" xmlns:wp14="http://schemas.microsoft.com/office/word/2010/wordprocessingDrawing" xmlns:wp="http://schemas.openxmlformats.org/drawingml/2006/wordprocessingDrawing" xmlns:w10="urn:schemas-microsoft-com:office:word" xmlns:w="http://schemas.openxmlformats.org/wordprocessingml/2006/main" xmlns:w14="http://schemas.microsoft.com/office/word/2010/wordml" xmlns:w15="http://schemas.microsoft.com/office/word/2012/wordml" xmlns:w16se="http://schemas.microsoft.com/office/word/2015/wordml/symex" xmlns:wpg="http://schemas.microsoft.com/office/word/2010/wordprocessingGroup" xmlns:wpi="http://schemas.microsoft.com/office/word/2010/wordprocessingInk" xmlns:wne="http://schemas.microsoft.com/office/word/2006/wordml" xmlns:wps="http://schemas.microsoft.com/office/word/2010/wordprocessingShape" mc:Ignorable="w14 w15 w16se wp14">
+<w:footnotes xmlns:wpc="http://schemas.microsoft.com/office/word/2010/wordprocessingCanvas" xmlns:cx="http://schemas.microsoft.com/office/drawing/2014/chartex" xmlns:cx1="http://schemas.microsoft.com/office/drawing/2015/9/8/chartex" xmlns:cx2="http://schemas.microsoft.com/office/drawing/2015/10/21/chartex" xmlns:cx3="http://schemas.microsoft.com/office/drawing/2016/5/9/chartex" xmlns:cx4="http://schemas.microsoft.com/office/drawing/2016/5/10/chartex" xmlns:cx5="http://schemas.microsoft.com/office/drawing/2016/5/11/chartex" xmlns:cx6="http://schemas.microsoft.com/office/drawing/2016/5/12/chartex" xmlns:cx7="http://schemas.microsoft.com/office/drawing/2016/5/13/chartex" xmlns:cx8="http://schemas.microsoft.com/office/drawing/2016/5/14/chartex" xmlns:mc="http://schemas.openxmlformats.org/markup-compatibility/2006" xmlns:aink="http://schemas.microsoft.com/office/drawing/2016/ink" xmlns:am3d="http://schemas.microsoft.com/office/drawing/2017/model3d" xmlns:o="urn:schemas-microsoft-com:office:office" xmlns:r="http://schemas.openxmlformats.org/officeDocument/2006/relationships" xmlns:m="http://schemas.openxmlformats.org/officeDocument/2006/math" xmlns:v="urn:schemas-microsoft-com:vml" xmlns:wp14="http://schemas.microsoft.com/office/word/2010/wordprocessingDrawing" xmlns:wp="http://schemas.openxmlformats.org/drawingml/2006/wordprocessingDrawing" xmlns:w10="urn:schemas-microsoft-com:office:word" xmlns:w="http://schemas.openxmlformats.org/wordprocessingml/2006/main" xmlns:w14="http://schemas.microsoft.com/office/word/2010/wordml" xmlns:w15="http://schemas.microsoft.com/office/word/2012/wordml" xmlns:w16cid="http://schemas.microsoft.com/office/word/2016/wordml/cid" xmlns:w16se="http://schemas.microsoft.com/office/word/2015/wordml/symex" xmlns:wpg="http://schemas.microsoft.com/office/word/2010/wordprocessingGroup" xmlns:wpi="http://schemas.microsoft.com/office/word/2010/wordprocessingInk" xmlns:wne="http://schemas.microsoft.com/office/word/2006/wordml" xmlns:wps="http://schemas.microsoft.com/office/word/2010/wordprocessingShape" mc:Ignorable="w14 w15 w16se w16cid wp14">
   <w:footnote w:type="separator" w:id="-1">
     <w:p>
       <w:r>
@@ -3413,7 +3419,7 @@
 </file>
 
 <file path=word/numbering.xml><?xml version="1.0" encoding="utf-8"?>
-<w:numbering xmlns:wpc="http://schemas.microsoft.com/office/word/2010/wordprocessingCanvas" xmlns:cx="http://schemas.microsoft.com/office/drawing/2014/chartex" xmlns:cx1="http://schemas.microsoft.com/office/drawing/2015/9/8/chartex" xmlns:cx2="http://schemas.microsoft.com/office/drawing/2015/10/21/chartex" xmlns:cx3="http://schemas.microsoft.com/office/drawing/2016/5/9/chartex" xmlns:cx4="http://schemas.microsoft.com/office/drawing/2016/5/10/chartex" xmlns:cx5="http://schemas.microsoft.com/office/drawing/2016/5/11/chartex" xmlns:cx6="http://schemas.microsoft.com/office/drawing/2016/5/12/chartex" xmlns:cx7="http://schemas.microsoft.com/office/drawing/2016/5/13/chartex" xmlns:cx8="http://schemas.microsoft.com/office/drawing/2016/5/14/chartex" xmlns:mc="http://schemas.openxmlformats.org/markup-compatibility/2006" xmlns:aink="http://schemas.microsoft.com/office/drawing/2016/ink" xmlns:am3d="http://schemas.microsoft.com/office/drawing/2017/model3d" xmlns:o="urn:schemas-microsoft-com:office:office" xmlns:r="http://schemas.openxmlformats.org/officeDocument/2006/relationships" xmlns:m="http://schemas.openxmlformats.org/officeDocument/2006/math" xmlns:v="urn:schemas-microsoft-com:vml" xmlns:wp14="http://schemas.microsoft.com/office/word/2010/wordprocessingDrawing" xmlns:wp="http://schemas.openxmlformats.org/drawingml/2006/wordprocessingDrawing" xmlns:w10="urn:schemas-microsoft-com:office:word" xmlns:w="http://schemas.openxmlformats.org/wordprocessingml/2006/main" xmlns:w14="http://schemas.microsoft.com/office/word/2010/wordml" xmlns:w15="http://schemas.microsoft.com/office/word/2012/wordml" xmlns:w16se="http://schemas.microsoft.com/office/word/2015/wordml/symex" xmlns:wpg="http://schemas.microsoft.com/office/word/2010/wordprocessingGroup" xmlns:wpi="http://schemas.microsoft.com/office/word/2010/wordprocessingInk" xmlns:wne="http://schemas.microsoft.com/office/word/2006/wordml" xmlns:wps="http://schemas.microsoft.com/office/word/2010/wordprocessingShape" mc:Ignorable="w14 w15 w16se wp14">
+<w:numbering xmlns:wpc="http://schemas.microsoft.com/office/word/2010/wordprocessingCanvas" xmlns:cx="http://schemas.microsoft.com/office/drawing/2014/chartex" xmlns:cx1="http://schemas.microsoft.com/office/drawing/2015/9/8/chartex" xmlns:cx2="http://schemas.microsoft.com/office/drawing/2015/10/21/chartex" xmlns:cx3="http://schemas.microsoft.com/office/drawing/2016/5/9/chartex" xmlns:cx4="http://schemas.microsoft.com/office/drawing/2016/5/10/chartex" xmlns:cx5="http://schemas.microsoft.com/office/drawing/2016/5/11/chartex" xmlns:cx6="http://schemas.microsoft.com/office/drawing/2016/5/12/chartex" xmlns:cx7="http://schemas.microsoft.com/office/drawing/2016/5/13/chartex" xmlns:cx8="http://schemas.microsoft.com/office/drawing/2016/5/14/chartex" xmlns:mc="http://schemas.openxmlformats.org/markup-compatibility/2006" xmlns:aink="http://schemas.microsoft.com/office/drawing/2016/ink" xmlns:am3d="http://schemas.microsoft.com/office/drawing/2017/model3d" xmlns:o="urn:schemas-microsoft-com:office:office" xmlns:r="http://schemas.openxmlformats.org/officeDocument/2006/relationships" xmlns:m="http://schemas.openxmlformats.org/officeDocument/2006/math" xmlns:v="urn:schemas-microsoft-com:vml" xmlns:wp14="http://schemas.microsoft.com/office/word/2010/wordprocessingDrawing" xmlns:wp="http://schemas.openxmlformats.org/drawingml/2006/wordprocessingDrawing" xmlns:w10="urn:schemas-microsoft-com:office:word" xmlns:w="http://schemas.openxmlformats.org/wordprocessingml/2006/main" xmlns:w14="http://schemas.microsoft.com/office/word/2010/wordml" xmlns:w15="http://schemas.microsoft.com/office/word/2012/wordml" xmlns:w16cid="http://schemas.microsoft.com/office/word/2016/wordml/cid" xmlns:w16se="http://schemas.microsoft.com/office/word/2015/wordml/symex" xmlns:wpg="http://schemas.microsoft.com/office/word/2010/wordprocessingGroup" xmlns:wpi="http://schemas.microsoft.com/office/word/2010/wordprocessingInk" xmlns:wne="http://schemas.microsoft.com/office/word/2006/wordml" xmlns:wps="http://schemas.microsoft.com/office/word/2010/wordprocessingShape" mc:Ignorable="w14 w15 w16se w16cid wp14">
   <w:abstractNum w:abstractNumId="0" w15:restartNumberingAfterBreak="0">
     <w:nsid w:val="0F63037F"/>
     <w:multiLevelType w:val="multilevel"/>
@@ -6776,7 +6782,7 @@
 </file>
 
 <file path=word/styles.xml><?xml version="1.0" encoding="utf-8"?>
-<w:styles xmlns:mc="http://schemas.openxmlformats.org/markup-compatibility/2006" xmlns:r="http://schemas.openxmlformats.org/officeDocument/2006/relationships" xmlns:w="http://schemas.openxmlformats.org/wordprocessingml/2006/main" xmlns:w14="http://schemas.microsoft.com/office/word/2010/wordml" xmlns:w15="http://schemas.microsoft.com/office/word/2012/wordml" xmlns:w16se="http://schemas.microsoft.com/office/word/2015/wordml/symex" mc:Ignorable="w14 w15 w16se">
+<w:styles xmlns:mc="http://schemas.openxmlformats.org/markup-compatibility/2006" xmlns:r="http://schemas.openxmlformats.org/officeDocument/2006/relationships" xmlns:w="http://schemas.openxmlformats.org/wordprocessingml/2006/main" xmlns:w14="http://schemas.microsoft.com/office/word/2010/wordml" xmlns:w15="http://schemas.microsoft.com/office/word/2012/wordml" xmlns:w16cid="http://schemas.microsoft.com/office/word/2016/wordml/cid" xmlns:w16se="http://schemas.microsoft.com/office/word/2015/wordml/symex" mc:Ignorable="w14 w15 w16se w16cid">
   <w:docDefaults>
     <w:rPrDefault>
       <w:rPr>
@@ -7578,7 +7584,7 @@
 </file>
 
 <file path=customXml/itemProps1.xml><?xml version="1.0" encoding="utf-8"?>
-<ds:datastoreItem xmlns:ds="http://schemas.openxmlformats.org/officeDocument/2006/customXml" ds:itemID="{CA3FF8AA-1D0A-47D3-B39E-00A48606FAC8}">
+<ds:datastoreItem xmlns:ds="http://schemas.openxmlformats.org/officeDocument/2006/customXml" ds:itemID="{AA5F34A9-F868-4C2C-8285-E38C7BD7602D}">
   <ds:schemaRefs>
     <ds:schemaRef ds:uri="http://schemas.openxmlformats.org/officeDocument/2006/bibliography"/>
   </ds:schemaRefs>

</xml_diff>